<commit_message>
Changing Q1 so customer process suspends instead of ending based on if loggers are in store
</commit_message>
<xml_diff>
--- a/CSC3021 Concurrent Programming Assignment 3.docx
+++ b/CSC3021 Concurrent Programming Assignment 3.docx
@@ -253,6 +253,46 @@
               <w:t>;</w:t>
             </w:r>
           </w:p>
+          <w:p>
+            <w:pPr>
+              <w:rPr>
+                <w:rFonts w:ascii="Arial" w:hAnsi="Arial" w:cs="Arial"/>
+                <w:lang w:val="en-US"/>
+              </w:rPr>
+            </w:pPr>
+            <w:proofErr w:type="spellStart"/>
+            <w:r>
+              <w:rPr>
+                <w:rFonts w:ascii="Arial" w:hAnsi="Arial" w:cs="Arial"/>
+                <w:lang w:val="en-US"/>
+              </w:rPr>
+              <w:t>Seamphore</w:t>
+            </w:r>
+            <w:proofErr w:type="spellEnd"/>
+            <w:r>
+              <w:rPr>
+                <w:rFonts w:ascii="Arial" w:hAnsi="Arial" w:cs="Arial"/>
+                <w:lang w:val="en-US"/>
+              </w:rPr>
+              <w:t xml:space="preserve"> </w:t>
+            </w:r>
+            <w:proofErr w:type="spellStart"/>
+            <w:r>
+              <w:rPr>
+                <w:rFonts w:ascii="Arial" w:hAnsi="Arial" w:cs="Arial"/>
+                <w:lang w:val="en-US"/>
+              </w:rPr>
+              <w:t>noEntry</w:t>
+            </w:r>
+            <w:proofErr w:type="spellEnd"/>
+            <w:r>
+              <w:rPr>
+                <w:rFonts w:ascii="Arial" w:hAnsi="Arial" w:cs="Arial"/>
+                <w:lang w:val="en-US"/>
+              </w:rPr>
+              <w:t xml:space="preserve"> = 0;</w:t>
+            </w:r>
+          </w:p>
         </w:tc>
       </w:tr>
       <w:tr>
@@ -411,14 +451,7 @@
                 <w:rFonts w:ascii="Arial" w:hAnsi="Arial" w:cs="Arial"/>
                 <w:lang w:val="en-US"/>
               </w:rPr>
-              <w:t xml:space="preserve">    </w:t>
-            </w:r>
-            <w:r>
-              <w:rPr>
-                <w:rFonts w:ascii="Arial" w:hAnsi="Arial" w:cs="Arial"/>
-                <w:lang w:val="en-US"/>
-              </w:rPr>
-              <w:t>down(</w:t>
+              <w:t xml:space="preserve">    down(</w:t>
             </w:r>
             <w:proofErr w:type="spellStart"/>
             <w:r>
@@ -763,6 +796,84 @@
                 <w:rFonts w:ascii="Arial" w:hAnsi="Arial" w:cs="Arial"/>
                 <w:lang w:val="en-US"/>
               </w:rPr>
+              <w:t xml:space="preserve">     </w:t>
+            </w:r>
+            <w:proofErr w:type="gramStart"/>
+            <w:r>
+              <w:rPr>
+                <w:rFonts w:ascii="Arial" w:hAnsi="Arial" w:cs="Arial"/>
+                <w:lang w:val="en-US"/>
+              </w:rPr>
+              <w:t>else{</w:t>
+            </w:r>
+            <w:proofErr w:type="gramEnd"/>
+          </w:p>
+          <w:p>
+            <w:pPr>
+              <w:rPr>
+                <w:rFonts w:ascii="Arial" w:hAnsi="Arial" w:cs="Arial"/>
+                <w:lang w:val="en-US"/>
+              </w:rPr>
+            </w:pPr>
+            <w:r>
+              <w:rPr>
+                <w:rFonts w:ascii="Arial" w:hAnsi="Arial" w:cs="Arial"/>
+                <w:lang w:val="en-US"/>
+              </w:rPr>
+              <w:t xml:space="preserve">        down(</w:t>
+            </w:r>
+            <w:proofErr w:type="spellStart"/>
+            <w:r>
+              <w:rPr>
+                <w:rFonts w:ascii="Arial" w:hAnsi="Arial" w:cs="Arial"/>
+                <w:lang w:val="en-US"/>
+              </w:rPr>
+              <w:t>noEntry</w:t>
+            </w:r>
+            <w:proofErr w:type="spellEnd"/>
+            <w:r>
+              <w:rPr>
+                <w:rFonts w:ascii="Arial" w:hAnsi="Arial" w:cs="Arial"/>
+                <w:lang w:val="en-US"/>
+              </w:rPr>
+              <w:t>)</w:t>
+            </w:r>
+          </w:p>
+          <w:p>
+            <w:pPr>
+              <w:rPr>
+                <w:rFonts w:ascii="Arial" w:hAnsi="Arial" w:cs="Arial"/>
+                <w:lang w:val="en-US"/>
+              </w:rPr>
+            </w:pPr>
+            <w:r>
+              <w:rPr>
+                <w:rFonts w:ascii="Arial" w:hAnsi="Arial" w:cs="Arial"/>
+                <w:lang w:val="en-US"/>
+              </w:rPr>
+              <w:t>}</w:t>
+            </w:r>
+          </w:p>
+          <w:p>
+            <w:pPr>
+              <w:rPr>
+                <w:rFonts w:ascii="Arial" w:hAnsi="Arial" w:cs="Arial"/>
+                <w:lang w:val="en-US"/>
+              </w:rPr>
+            </w:pPr>
+          </w:p>
+          <w:p>
+            <w:pPr>
+              <w:rPr>
+                <w:rFonts w:ascii="Arial" w:hAnsi="Arial" w:cs="Arial"/>
+                <w:lang w:val="en-US"/>
+              </w:rPr>
+            </w:pPr>
+            <w:r>
+              <w:rPr>
+                <w:rFonts w:ascii="Arial" w:hAnsi="Arial" w:cs="Arial"/>
+                <w:lang w:val="en-US"/>
+              </w:rPr>
               <w:t>}</w:t>
             </w:r>
           </w:p>
@@ -830,14 +941,121 @@
                 <w:rFonts w:ascii="Arial" w:hAnsi="Arial" w:cs="Arial"/>
                 <w:lang w:val="en-US"/>
               </w:rPr>
+              <w:t xml:space="preserve">    logger++</w:t>
+            </w:r>
+            <w:r>
+              <w:rPr>
+                <w:rFonts w:ascii="Arial" w:hAnsi="Arial" w:cs="Arial"/>
+                <w:lang w:val="en-US"/>
+              </w:rPr>
+              <w:t>;</w:t>
+            </w:r>
+          </w:p>
+          <w:p>
+            <w:pPr>
+              <w:rPr>
+                <w:rFonts w:ascii="Arial" w:hAnsi="Arial" w:cs="Arial"/>
+                <w:lang w:val="en-US"/>
+              </w:rPr>
+            </w:pPr>
+            <w:r>
+              <w:rPr>
+                <w:rFonts w:ascii="Arial" w:hAnsi="Arial" w:cs="Arial"/>
+                <w:lang w:val="en-US"/>
+              </w:rPr>
+              <w:t xml:space="preserve">    down(</w:t>
+            </w:r>
+            <w:proofErr w:type="spellStart"/>
+            <w:r>
+              <w:rPr>
+                <w:rFonts w:ascii="Arial" w:hAnsi="Arial" w:cs="Arial"/>
+                <w:lang w:val="en-US"/>
+              </w:rPr>
+              <w:t>noOfLoggers</w:t>
+            </w:r>
+            <w:proofErr w:type="spellEnd"/>
+            <w:r>
+              <w:rPr>
+                <w:rFonts w:ascii="Arial" w:hAnsi="Arial" w:cs="Arial"/>
+                <w:lang w:val="en-US"/>
+              </w:rPr>
+              <w:t>)</w:t>
+            </w:r>
+            <w:r>
+              <w:rPr>
+                <w:rFonts w:ascii="Arial" w:hAnsi="Arial" w:cs="Arial"/>
+                <w:lang w:val="en-US"/>
+              </w:rPr>
+              <w:t>;</w:t>
+            </w:r>
+          </w:p>
+          <w:p>
+            <w:pPr>
+              <w:rPr>
+                <w:rFonts w:ascii="Arial" w:hAnsi="Arial" w:cs="Arial"/>
+                <w:lang w:val="en-US"/>
+              </w:rPr>
+            </w:pPr>
+            <w:r>
+              <w:rPr>
+                <w:rFonts w:ascii="Arial" w:hAnsi="Arial" w:cs="Arial"/>
+                <w:lang w:val="en-US"/>
+              </w:rPr>
+              <w:t xml:space="preserve">    down(</w:t>
+            </w:r>
+            <w:proofErr w:type="spellStart"/>
+            <w:r>
+              <w:rPr>
+                <w:rFonts w:ascii="Arial" w:hAnsi="Arial" w:cs="Arial"/>
+                <w:lang w:val="en-US"/>
+              </w:rPr>
+              <w:t>loggerInStore</w:t>
+            </w:r>
+            <w:proofErr w:type="spellEnd"/>
+            <w:r>
+              <w:rPr>
+                <w:rFonts w:ascii="Arial" w:hAnsi="Arial" w:cs="Arial"/>
+                <w:lang w:val="en-US"/>
+              </w:rPr>
+              <w:t>)</w:t>
+            </w:r>
+            <w:r>
+              <w:rPr>
+                <w:rFonts w:ascii="Arial" w:hAnsi="Arial" w:cs="Arial"/>
+                <w:lang w:val="en-US"/>
+              </w:rPr>
+              <w:t>;</w:t>
+            </w:r>
+          </w:p>
+          <w:p>
+            <w:pPr>
+              <w:rPr>
+                <w:rFonts w:ascii="Arial" w:hAnsi="Arial" w:cs="Arial"/>
+                <w:lang w:val="en-US"/>
+              </w:rPr>
+            </w:pPr>
+            <w:r>
+              <w:rPr>
+                <w:rFonts w:ascii="Arial" w:hAnsi="Arial" w:cs="Arial"/>
+                <w:lang w:val="en-US"/>
+              </w:rPr>
               <w:t xml:space="preserve">    </w:t>
             </w:r>
-            <w:r>
-              <w:rPr>
-                <w:rFonts w:ascii="Arial" w:hAnsi="Arial" w:cs="Arial"/>
-                <w:lang w:val="en-US"/>
-              </w:rPr>
-              <w:t>logger++</w:t>
+            <w:proofErr w:type="gramStart"/>
+            <w:r>
+              <w:rPr>
+                <w:rFonts w:ascii="Arial" w:hAnsi="Arial" w:cs="Arial"/>
+                <w:lang w:val="en-US"/>
+              </w:rPr>
+              <w:t>enter(</w:t>
+            </w:r>
+            <w:proofErr w:type="gramEnd"/>
+            <w:r>
+              <w:rPr>
+                <w:rFonts w:ascii="Arial" w:hAnsi="Arial" w:cs="Arial"/>
+                <w:lang w:val="en-US"/>
+              </w:rPr>
+              <w:t>)</w:t>
             </w:r>
             <w:r>
               <w:rPr>
@@ -859,7 +1077,14 @@
                 <w:rFonts w:ascii="Arial" w:hAnsi="Arial" w:cs="Arial"/>
                 <w:lang w:val="en-US"/>
               </w:rPr>
-              <w:t xml:space="preserve">    down(</w:t>
+              <w:t xml:space="preserve">    </w:t>
+            </w:r>
+            <w:r>
+              <w:rPr>
+                <w:rFonts w:ascii="Arial" w:hAnsi="Arial" w:cs="Arial"/>
+                <w:lang w:val="en-US"/>
+              </w:rPr>
+              <w:t>up(</w:t>
             </w:r>
             <w:proofErr w:type="spellStart"/>
             <w:r>
@@ -867,6 +1092,82 @@
                 <w:rFonts w:ascii="Arial" w:hAnsi="Arial" w:cs="Arial"/>
                 <w:lang w:val="en-US"/>
               </w:rPr>
+              <w:t>treesLeft</w:t>
+            </w:r>
+            <w:proofErr w:type="spellEnd"/>
+            <w:r>
+              <w:rPr>
+                <w:rFonts w:ascii="Arial" w:hAnsi="Arial" w:cs="Arial"/>
+                <w:lang w:val="en-US"/>
+              </w:rPr>
+              <w:t>)</w:t>
+            </w:r>
+            <w:r>
+              <w:rPr>
+                <w:rFonts w:ascii="Arial" w:hAnsi="Arial" w:cs="Arial"/>
+                <w:lang w:val="en-US"/>
+              </w:rPr>
+              <w:t>;</w:t>
+            </w:r>
+          </w:p>
+          <w:p>
+            <w:pPr>
+              <w:rPr>
+                <w:rFonts w:ascii="Arial" w:hAnsi="Arial" w:cs="Arial"/>
+                <w:lang w:val="en-US"/>
+              </w:rPr>
+            </w:pPr>
+            <w:r>
+              <w:rPr>
+                <w:rFonts w:ascii="Arial" w:hAnsi="Arial" w:cs="Arial"/>
+                <w:lang w:val="en-US"/>
+              </w:rPr>
+              <w:t xml:space="preserve">    up(</w:t>
+            </w:r>
+            <w:proofErr w:type="spellStart"/>
+            <w:r>
+              <w:rPr>
+                <w:rFonts w:ascii="Arial" w:hAnsi="Arial" w:cs="Arial"/>
+                <w:lang w:val="en-US"/>
+              </w:rPr>
+              <w:t>treesLeft</w:t>
+            </w:r>
+            <w:proofErr w:type="spellEnd"/>
+            <w:r>
+              <w:rPr>
+                <w:rFonts w:ascii="Arial" w:hAnsi="Arial" w:cs="Arial"/>
+                <w:lang w:val="en-US"/>
+              </w:rPr>
+              <w:t>)</w:t>
+            </w:r>
+            <w:r>
+              <w:rPr>
+                <w:rFonts w:ascii="Arial" w:hAnsi="Arial" w:cs="Arial"/>
+                <w:lang w:val="en-US"/>
+              </w:rPr>
+              <w:t>;</w:t>
+            </w:r>
+          </w:p>
+          <w:p>
+            <w:pPr>
+              <w:rPr>
+                <w:rFonts w:ascii="Arial" w:hAnsi="Arial" w:cs="Arial"/>
+                <w:lang w:val="en-US"/>
+              </w:rPr>
+            </w:pPr>
+            <w:r>
+              <w:rPr>
+                <w:rFonts w:ascii="Arial" w:hAnsi="Arial" w:cs="Arial"/>
+                <w:lang w:val="en-US"/>
+              </w:rPr>
+              <w:t xml:space="preserve">    up(</w:t>
+            </w:r>
+            <w:proofErr w:type="spellStart"/>
+            <w:r>
+              <w:rPr>
+                <w:rFonts w:ascii="Arial" w:hAnsi="Arial" w:cs="Arial"/>
+                <w:lang w:val="en-US"/>
+              </w:rPr>
               <w:t>noOfLoggers</w:t>
             </w:r>
             <w:proofErr w:type="spellEnd"/>
@@ -897,7 +1198,98 @@
                 <w:rFonts w:ascii="Arial" w:hAnsi="Arial" w:cs="Arial"/>
                 <w:lang w:val="en-US"/>
               </w:rPr>
-              <w:t xml:space="preserve">    down(</w:t>
+              <w:t xml:space="preserve">    </w:t>
+            </w:r>
+            <w:proofErr w:type="gramStart"/>
+            <w:r>
+              <w:rPr>
+                <w:rFonts w:ascii="Arial" w:hAnsi="Arial" w:cs="Arial"/>
+                <w:lang w:val="en-US"/>
+              </w:rPr>
+              <w:t>exit(</w:t>
+            </w:r>
+            <w:proofErr w:type="gramEnd"/>
+            <w:r>
+              <w:rPr>
+                <w:rFonts w:ascii="Arial" w:hAnsi="Arial" w:cs="Arial"/>
+                <w:lang w:val="en-US"/>
+              </w:rPr>
+              <w:t>)</w:t>
+            </w:r>
+            <w:r>
+              <w:rPr>
+                <w:rFonts w:ascii="Arial" w:hAnsi="Arial" w:cs="Arial"/>
+                <w:lang w:val="en-US"/>
+              </w:rPr>
+              <w:t>;</w:t>
+            </w:r>
+          </w:p>
+          <w:p>
+            <w:pPr>
+              <w:rPr>
+                <w:rFonts w:ascii="Arial" w:hAnsi="Arial" w:cs="Arial"/>
+                <w:lang w:val="en-US"/>
+              </w:rPr>
+            </w:pPr>
+            <w:r>
+              <w:rPr>
+                <w:rFonts w:ascii="Arial" w:hAnsi="Arial" w:cs="Arial"/>
+                <w:lang w:val="en-US"/>
+              </w:rPr>
+              <w:t xml:space="preserve">    logger--</w:t>
+            </w:r>
+            <w:r>
+              <w:rPr>
+                <w:rFonts w:ascii="Arial" w:hAnsi="Arial" w:cs="Arial"/>
+                <w:lang w:val="en-US"/>
+              </w:rPr>
+              <w:t>;</w:t>
+            </w:r>
+          </w:p>
+          <w:p>
+            <w:pPr>
+              <w:rPr>
+                <w:rFonts w:ascii="Arial" w:hAnsi="Arial" w:cs="Arial"/>
+                <w:lang w:val="en-US"/>
+              </w:rPr>
+            </w:pPr>
+            <w:r>
+              <w:rPr>
+                <w:rFonts w:ascii="Arial" w:hAnsi="Arial" w:cs="Arial"/>
+                <w:lang w:val="en-US"/>
+              </w:rPr>
+              <w:t xml:space="preserve">    </w:t>
+            </w:r>
+            <w:proofErr w:type="gramStart"/>
+            <w:r>
+              <w:rPr>
+                <w:rFonts w:ascii="Arial" w:hAnsi="Arial" w:cs="Arial"/>
+                <w:lang w:val="en-US"/>
+              </w:rPr>
+              <w:t>if(</w:t>
+            </w:r>
+            <w:proofErr w:type="gramEnd"/>
+            <w:r>
+              <w:rPr>
+                <w:rFonts w:ascii="Arial" w:hAnsi="Arial" w:cs="Arial"/>
+                <w:lang w:val="en-US"/>
+              </w:rPr>
+              <w:t>logger == 0){</w:t>
+            </w:r>
+          </w:p>
+          <w:p>
+            <w:pPr>
+              <w:rPr>
+                <w:rFonts w:ascii="Arial" w:hAnsi="Arial" w:cs="Arial"/>
+                <w:lang w:val="en-US"/>
+              </w:rPr>
+            </w:pPr>
+            <w:r>
+              <w:rPr>
+                <w:rFonts w:ascii="Arial" w:hAnsi="Arial" w:cs="Arial"/>
+                <w:lang w:val="en-US"/>
+              </w:rPr>
+              <w:t xml:space="preserve">       up(</w:t>
             </w:r>
             <w:proofErr w:type="spellStart"/>
             <w:r>
@@ -905,7 +1297,7 @@
                 <w:rFonts w:ascii="Arial" w:hAnsi="Arial" w:cs="Arial"/>
                 <w:lang w:val="en-US"/>
               </w:rPr>
-              <w:t>loggerInStore</w:t>
+              <w:t>noEntry</w:t>
             </w:r>
             <w:proofErr w:type="spellEnd"/>
             <w:r>
@@ -913,233 +1305,7 @@
                 <w:rFonts w:ascii="Arial" w:hAnsi="Arial" w:cs="Arial"/>
                 <w:lang w:val="en-US"/>
               </w:rPr>
-              <w:t>)</w:t>
-            </w:r>
-            <w:r>
-              <w:rPr>
-                <w:rFonts w:ascii="Arial" w:hAnsi="Arial" w:cs="Arial"/>
-                <w:lang w:val="en-US"/>
-              </w:rPr>
-              <w:t>;</w:t>
-            </w:r>
-          </w:p>
-          <w:p>
-            <w:pPr>
-              <w:rPr>
-                <w:rFonts w:ascii="Arial" w:hAnsi="Arial" w:cs="Arial"/>
-                <w:lang w:val="en-US"/>
-              </w:rPr>
-            </w:pPr>
-            <w:r>
-              <w:rPr>
-                <w:rFonts w:ascii="Arial" w:hAnsi="Arial" w:cs="Arial"/>
-                <w:lang w:val="en-US"/>
-              </w:rPr>
-              <w:t xml:space="preserve">    </w:t>
-            </w:r>
-            <w:proofErr w:type="gramStart"/>
-            <w:r>
-              <w:rPr>
-                <w:rFonts w:ascii="Arial" w:hAnsi="Arial" w:cs="Arial"/>
-                <w:lang w:val="en-US"/>
-              </w:rPr>
-              <w:t>enter(</w:t>
-            </w:r>
-            <w:proofErr w:type="gramEnd"/>
-            <w:r>
-              <w:rPr>
-                <w:rFonts w:ascii="Arial" w:hAnsi="Arial" w:cs="Arial"/>
-                <w:lang w:val="en-US"/>
-              </w:rPr>
-              <w:t>)</w:t>
-            </w:r>
-            <w:r>
-              <w:rPr>
-                <w:rFonts w:ascii="Arial" w:hAnsi="Arial" w:cs="Arial"/>
-                <w:lang w:val="en-US"/>
-              </w:rPr>
-              <w:t>;</w:t>
-            </w:r>
-          </w:p>
-          <w:p>
-            <w:pPr>
-              <w:rPr>
-                <w:rFonts w:ascii="Arial" w:hAnsi="Arial" w:cs="Arial"/>
-                <w:lang w:val="en-US"/>
-              </w:rPr>
-            </w:pPr>
-            <w:r>
-              <w:rPr>
-                <w:rFonts w:ascii="Arial" w:hAnsi="Arial" w:cs="Arial"/>
-                <w:lang w:val="en-US"/>
-              </w:rPr>
-              <w:t xml:space="preserve">    </w:t>
-            </w:r>
-            <w:r>
-              <w:rPr>
-                <w:rFonts w:ascii="Arial" w:hAnsi="Arial" w:cs="Arial"/>
-                <w:lang w:val="en-US"/>
-              </w:rPr>
-              <w:t>up(</w:t>
-            </w:r>
-            <w:proofErr w:type="spellStart"/>
-            <w:r>
-              <w:rPr>
-                <w:rFonts w:ascii="Arial" w:hAnsi="Arial" w:cs="Arial"/>
-                <w:lang w:val="en-US"/>
-              </w:rPr>
-              <w:t>treesLeft</w:t>
-            </w:r>
-            <w:proofErr w:type="spellEnd"/>
-            <w:r>
-              <w:rPr>
-                <w:rFonts w:ascii="Arial" w:hAnsi="Arial" w:cs="Arial"/>
-                <w:lang w:val="en-US"/>
-              </w:rPr>
-              <w:t>)</w:t>
-            </w:r>
-            <w:r>
-              <w:rPr>
-                <w:rFonts w:ascii="Arial" w:hAnsi="Arial" w:cs="Arial"/>
-                <w:lang w:val="en-US"/>
-              </w:rPr>
-              <w:t>;</w:t>
-            </w:r>
-          </w:p>
-          <w:p>
-            <w:pPr>
-              <w:rPr>
-                <w:rFonts w:ascii="Arial" w:hAnsi="Arial" w:cs="Arial"/>
-                <w:lang w:val="en-US"/>
-              </w:rPr>
-            </w:pPr>
-            <w:r>
-              <w:rPr>
-                <w:rFonts w:ascii="Arial" w:hAnsi="Arial" w:cs="Arial"/>
-                <w:lang w:val="en-US"/>
-              </w:rPr>
-              <w:t xml:space="preserve">    up(</w:t>
-            </w:r>
-            <w:proofErr w:type="spellStart"/>
-            <w:r>
-              <w:rPr>
-                <w:rFonts w:ascii="Arial" w:hAnsi="Arial" w:cs="Arial"/>
-                <w:lang w:val="en-US"/>
-              </w:rPr>
-              <w:t>treesLeft</w:t>
-            </w:r>
-            <w:proofErr w:type="spellEnd"/>
-            <w:r>
-              <w:rPr>
-                <w:rFonts w:ascii="Arial" w:hAnsi="Arial" w:cs="Arial"/>
-                <w:lang w:val="en-US"/>
-              </w:rPr>
-              <w:t>)</w:t>
-            </w:r>
-            <w:r>
-              <w:rPr>
-                <w:rFonts w:ascii="Arial" w:hAnsi="Arial" w:cs="Arial"/>
-                <w:lang w:val="en-US"/>
-              </w:rPr>
-              <w:t>;</w:t>
-            </w:r>
-          </w:p>
-          <w:p>
-            <w:pPr>
-              <w:rPr>
-                <w:rFonts w:ascii="Arial" w:hAnsi="Arial" w:cs="Arial"/>
-                <w:lang w:val="en-US"/>
-              </w:rPr>
-            </w:pPr>
-            <w:r>
-              <w:rPr>
-                <w:rFonts w:ascii="Arial" w:hAnsi="Arial" w:cs="Arial"/>
-                <w:lang w:val="en-US"/>
-              </w:rPr>
-              <w:t xml:space="preserve">    up(</w:t>
-            </w:r>
-            <w:proofErr w:type="spellStart"/>
-            <w:r>
-              <w:rPr>
-                <w:rFonts w:ascii="Arial" w:hAnsi="Arial" w:cs="Arial"/>
-                <w:lang w:val="en-US"/>
-              </w:rPr>
-              <w:t>noOfLoggers</w:t>
-            </w:r>
-            <w:proofErr w:type="spellEnd"/>
-            <w:r>
-              <w:rPr>
-                <w:rFonts w:ascii="Arial" w:hAnsi="Arial" w:cs="Arial"/>
-                <w:lang w:val="en-US"/>
-              </w:rPr>
-              <w:t>)</w:t>
-            </w:r>
-            <w:r>
-              <w:rPr>
-                <w:rFonts w:ascii="Arial" w:hAnsi="Arial" w:cs="Arial"/>
-                <w:lang w:val="en-US"/>
-              </w:rPr>
-              <w:t>;</w:t>
-            </w:r>
-          </w:p>
-          <w:p>
-            <w:pPr>
-              <w:rPr>
-                <w:rFonts w:ascii="Arial" w:hAnsi="Arial" w:cs="Arial"/>
-                <w:lang w:val="en-US"/>
-              </w:rPr>
-            </w:pPr>
-            <w:r>
-              <w:rPr>
-                <w:rFonts w:ascii="Arial" w:hAnsi="Arial" w:cs="Arial"/>
-                <w:lang w:val="en-US"/>
-              </w:rPr>
-              <w:t xml:space="preserve">    </w:t>
-            </w:r>
-            <w:proofErr w:type="gramStart"/>
-            <w:r>
-              <w:rPr>
-                <w:rFonts w:ascii="Arial" w:hAnsi="Arial" w:cs="Arial"/>
-                <w:lang w:val="en-US"/>
-              </w:rPr>
-              <w:t>exit(</w:t>
-            </w:r>
-            <w:proofErr w:type="gramEnd"/>
-            <w:r>
-              <w:rPr>
-                <w:rFonts w:ascii="Arial" w:hAnsi="Arial" w:cs="Arial"/>
-                <w:lang w:val="en-US"/>
-              </w:rPr>
-              <w:t>)</w:t>
-            </w:r>
-            <w:r>
-              <w:rPr>
-                <w:rFonts w:ascii="Arial" w:hAnsi="Arial" w:cs="Arial"/>
-                <w:lang w:val="en-US"/>
-              </w:rPr>
-              <w:t>;</w:t>
-            </w:r>
-          </w:p>
-          <w:p>
-            <w:pPr>
-              <w:rPr>
-                <w:rFonts w:ascii="Arial" w:hAnsi="Arial" w:cs="Arial"/>
-                <w:lang w:val="en-US"/>
-              </w:rPr>
-            </w:pPr>
-            <w:r>
-              <w:rPr>
-                <w:rFonts w:ascii="Arial" w:hAnsi="Arial" w:cs="Arial"/>
-                <w:lang w:val="en-US"/>
-              </w:rPr>
-              <w:t xml:space="preserve">    logger--</w:t>
-            </w:r>
-            <w:r>
-              <w:rPr>
-                <w:rFonts w:ascii="Arial" w:hAnsi="Arial" w:cs="Arial"/>
-                <w:lang w:val="en-US"/>
-              </w:rPr>
-              <w:t>;</w:t>
+              <w:t xml:space="preserve">) </w:t>
             </w:r>
           </w:p>
           <w:p>
@@ -1164,6 +1330,21 @@
                 <w:lang w:val="en-US"/>
               </w:rPr>
             </w:pPr>
+            <w:r>
+              <w:rPr>
+                <w:rFonts w:ascii="Arial" w:hAnsi="Arial" w:cs="Arial"/>
+                <w:lang w:val="en-US"/>
+              </w:rPr>
+              <w:t>}</w:t>
+            </w:r>
+          </w:p>
+          <w:p>
+            <w:pPr>
+              <w:rPr>
+                <w:rFonts w:ascii="Arial" w:hAnsi="Arial" w:cs="Arial"/>
+                <w:lang w:val="en-US"/>
+              </w:rPr>
+            </w:pPr>
           </w:p>
           <w:p>
             <w:pPr>
@@ -1181,6 +1362,8 @@
             </w:r>
           </w:p>
         </w:tc>
+        <w:bookmarkStart w:id="0" w:name="_GoBack"/>
+        <w:bookmarkEnd w:id="0"/>
       </w:tr>
     </w:tbl>
     <w:p>
@@ -1226,8 +1409,6 @@
         </w:rPr>
         <w:t>Question 2 – Lock-Free Hash Map</w:t>
       </w:r>
-      <w:bookmarkStart w:id="0" w:name="_GoBack"/>
-      <w:bookmarkEnd w:id="0"/>
     </w:p>
     <w:sectPr>
       <w:pgSz w:w="11906" w:h="16838"/>

</xml_diff>

<commit_message>
Fixing issue with WORD_SIZE and Q2 write up started
</commit_message>
<xml_diff>
--- a/CSC3021 Concurrent Programming Assignment 3.docx
+++ b/CSC3021 Concurrent Programming Assignment 3.docx
@@ -1362,8 +1362,6 @@
             </w:r>
           </w:p>
         </w:tc>
-        <w:bookmarkStart w:id="0" w:name="_GoBack"/>
-        <w:bookmarkEnd w:id="0"/>
       </w:tr>
     </w:tbl>
     <w:p>
@@ -1408,6 +1406,3948 @@
           <w:lang w:val="en-US"/>
         </w:rPr>
         <w:t>Question 2 – Lock-Free Hash Map</w:t>
+      </w:r>
+    </w:p>
+    <w:p>
+      <w:pPr>
+        <w:pStyle w:val="ListParagraph"/>
+        <w:numPr>
+          <w:ilvl w:val="0"/>
+          <w:numId w:val="1"/>
+        </w:numPr>
+        <w:rPr>
+          <w:rFonts w:ascii="Arial" w:hAnsi="Arial" w:cs="Arial"/>
+          <w:b/>
+          <w:lang w:val="en-US"/>
+        </w:rPr>
+      </w:pPr>
+      <w:r>
+        <w:rPr>
+          <w:rFonts w:ascii="Arial" w:hAnsi="Arial" w:cs="Arial"/>
+          <w:b/>
+          <w:lang w:val="en-US"/>
+        </w:rPr>
+        <w:t>Linearization</w:t>
+      </w:r>
+      <w:r>
+        <w:rPr>
+          <w:rFonts w:ascii="Arial" w:hAnsi="Arial" w:cs="Arial"/>
+          <w:b/>
+          <w:lang w:val="en-US"/>
+        </w:rPr>
+        <w:t xml:space="preserve"> Points of </w:t>
+      </w:r>
+      <w:proofErr w:type="gramStart"/>
+      <w:r>
+        <w:rPr>
+          <w:rFonts w:ascii="Arial" w:hAnsi="Arial" w:cs="Arial"/>
+          <w:b/>
+          <w:lang w:val="en-US"/>
+        </w:rPr>
+        <w:t>get(</w:t>
+      </w:r>
+      <w:proofErr w:type="gramEnd"/>
+      <w:r>
+        <w:rPr>
+          <w:rFonts w:ascii="Arial" w:hAnsi="Arial" w:cs="Arial"/>
+          <w:b/>
+          <w:lang w:val="en-US"/>
+        </w:rPr>
+        <w:t>), add() and remove() methods</w:t>
+      </w:r>
+    </w:p>
+    <w:p>
+      <w:pPr>
+        <w:rPr>
+          <w:rFonts w:ascii="Arial" w:hAnsi="Arial" w:cs="Arial"/>
+          <w:b/>
+          <w:lang w:val="en-US"/>
+        </w:rPr>
+      </w:pPr>
+      <w:proofErr w:type="gramStart"/>
+      <w:r>
+        <w:rPr>
+          <w:rFonts w:ascii="Arial" w:hAnsi="Arial" w:cs="Arial"/>
+          <w:b/>
+          <w:lang w:val="en-US"/>
+        </w:rPr>
+        <w:t>get(</w:t>
+      </w:r>
+      <w:proofErr w:type="gramEnd"/>
+      <w:r>
+        <w:rPr>
+          <w:rFonts w:ascii="Arial" w:hAnsi="Arial" w:cs="Arial"/>
+          <w:b/>
+          <w:lang w:val="en-US"/>
+        </w:rPr>
+        <w:t xml:space="preserve">) </w:t>
+      </w:r>
+      <w:r>
+        <w:rPr>
+          <w:rFonts w:ascii="Arial" w:hAnsi="Arial" w:cs="Arial"/>
+          <w:b/>
+          <w:lang w:val="en-US"/>
+        </w:rPr>
+        <w:t>L</w:t>
+      </w:r>
+      <w:r>
+        <w:rPr>
+          <w:rFonts w:ascii="Arial" w:hAnsi="Arial" w:cs="Arial"/>
+          <w:b/>
+          <w:lang w:val="en-US"/>
+        </w:rPr>
+        <w:t xml:space="preserve">inearization </w:t>
+      </w:r>
+      <w:r>
+        <w:rPr>
+          <w:rFonts w:ascii="Arial" w:hAnsi="Arial" w:cs="Arial"/>
+          <w:b/>
+          <w:lang w:val="en-US"/>
+        </w:rPr>
+        <w:t>P</w:t>
+      </w:r>
+      <w:r>
+        <w:rPr>
+          <w:rFonts w:ascii="Arial" w:hAnsi="Arial" w:cs="Arial"/>
+          <w:b/>
+          <w:lang w:val="en-US"/>
+        </w:rPr>
+        <w:t>oint</w:t>
+      </w:r>
+    </w:p>
+    <w:p>
+      <w:pPr>
+        <w:shd w:val="clear" w:color="auto" w:fill="2B2B2B"/>
+        <w:tabs>
+          <w:tab w:val="left" w:pos="916"/>
+          <w:tab w:val="left" w:pos="1832"/>
+          <w:tab w:val="left" w:pos="2748"/>
+          <w:tab w:val="left" w:pos="3664"/>
+          <w:tab w:val="left" w:pos="4580"/>
+          <w:tab w:val="left" w:pos="5496"/>
+          <w:tab w:val="left" w:pos="6412"/>
+          <w:tab w:val="left" w:pos="7328"/>
+          <w:tab w:val="left" w:pos="8244"/>
+          <w:tab w:val="left" w:pos="9160"/>
+          <w:tab w:val="left" w:pos="10076"/>
+          <w:tab w:val="left" w:pos="10992"/>
+          <w:tab w:val="left" w:pos="11908"/>
+          <w:tab w:val="left" w:pos="12824"/>
+          <w:tab w:val="left" w:pos="13740"/>
+          <w:tab w:val="left" w:pos="14656"/>
+        </w:tabs>
+        <w:spacing w:after="0" w:line="240" w:lineRule="auto"/>
+        <w:rPr>
+          <w:rFonts w:ascii="Courier New" w:eastAsia="Times New Roman" w:hAnsi="Courier New" w:cs="Courier New"/>
+          <w:color w:val="A9B7C6"/>
+          <w:sz w:val="12"/>
+          <w:szCs w:val="12"/>
+          <w:lang w:eastAsia="en-GB"/>
+        </w:rPr>
+      </w:pPr>
+      <w:r>
+        <w:rPr>
+          <w:rFonts w:ascii="Courier New" w:eastAsia="Times New Roman" w:hAnsi="Courier New" w:cs="Courier New"/>
+          <w:color w:val="A9B7C6"/>
+          <w:sz w:val="12"/>
+          <w:szCs w:val="12"/>
+          <w:lang w:eastAsia="en-GB"/>
+        </w:rPr>
+        <w:t>BucketListMap.java</w:t>
+      </w:r>
+    </w:p>
+    <w:p>
+      <w:pPr>
+        <w:shd w:val="clear" w:color="auto" w:fill="2B2B2B"/>
+        <w:tabs>
+          <w:tab w:val="left" w:pos="916"/>
+          <w:tab w:val="left" w:pos="1832"/>
+          <w:tab w:val="left" w:pos="2748"/>
+          <w:tab w:val="left" w:pos="3664"/>
+          <w:tab w:val="left" w:pos="4580"/>
+          <w:tab w:val="left" w:pos="5496"/>
+          <w:tab w:val="left" w:pos="6412"/>
+          <w:tab w:val="left" w:pos="7328"/>
+          <w:tab w:val="left" w:pos="8244"/>
+          <w:tab w:val="left" w:pos="9160"/>
+          <w:tab w:val="left" w:pos="10076"/>
+          <w:tab w:val="left" w:pos="10992"/>
+          <w:tab w:val="left" w:pos="11908"/>
+          <w:tab w:val="left" w:pos="12824"/>
+          <w:tab w:val="left" w:pos="13740"/>
+          <w:tab w:val="left" w:pos="14656"/>
+        </w:tabs>
+        <w:spacing w:after="0" w:line="240" w:lineRule="auto"/>
+        <w:rPr>
+          <w:rFonts w:ascii="Courier New" w:eastAsia="Times New Roman" w:hAnsi="Courier New" w:cs="Courier New"/>
+          <w:color w:val="A9B7C6"/>
+          <w:sz w:val="12"/>
+          <w:szCs w:val="12"/>
+          <w:lang w:eastAsia="en-GB"/>
+        </w:rPr>
+      </w:pPr>
+    </w:p>
+    <w:p>
+      <w:pPr>
+        <w:shd w:val="clear" w:color="auto" w:fill="2B2B2B"/>
+        <w:tabs>
+          <w:tab w:val="left" w:pos="916"/>
+          <w:tab w:val="left" w:pos="1832"/>
+          <w:tab w:val="left" w:pos="2748"/>
+          <w:tab w:val="left" w:pos="3664"/>
+          <w:tab w:val="left" w:pos="4580"/>
+          <w:tab w:val="left" w:pos="5496"/>
+          <w:tab w:val="left" w:pos="6412"/>
+          <w:tab w:val="left" w:pos="7328"/>
+          <w:tab w:val="left" w:pos="8244"/>
+          <w:tab w:val="left" w:pos="9160"/>
+          <w:tab w:val="left" w:pos="10076"/>
+          <w:tab w:val="left" w:pos="10992"/>
+          <w:tab w:val="left" w:pos="11908"/>
+          <w:tab w:val="left" w:pos="12824"/>
+          <w:tab w:val="left" w:pos="13740"/>
+          <w:tab w:val="left" w:pos="14656"/>
+        </w:tabs>
+        <w:spacing w:after="0" w:line="240" w:lineRule="auto"/>
+        <w:rPr>
+          <w:rFonts w:ascii="Courier New" w:eastAsia="Times New Roman" w:hAnsi="Courier New" w:cs="Courier New"/>
+          <w:color w:val="A9B7C6"/>
+          <w:sz w:val="12"/>
+          <w:szCs w:val="12"/>
+          <w:lang w:eastAsia="en-GB"/>
+        </w:rPr>
+      </w:pPr>
+      <w:r>
+        <w:rPr>
+          <w:rFonts w:ascii="Courier New" w:eastAsia="Times New Roman" w:hAnsi="Courier New" w:cs="Courier New"/>
+          <w:color w:val="A9B7C6"/>
+          <w:sz w:val="12"/>
+          <w:szCs w:val="12"/>
+          <w:lang w:eastAsia="en-GB"/>
+        </w:rPr>
+        <w:t>77</w:t>
+      </w:r>
+      <w:r>
+        <w:rPr>
+          <w:rFonts w:ascii="Courier New" w:eastAsia="Times New Roman" w:hAnsi="Courier New" w:cs="Courier New"/>
+          <w:color w:val="A9B7C6"/>
+          <w:sz w:val="12"/>
+          <w:szCs w:val="12"/>
+          <w:lang w:eastAsia="en-GB"/>
+        </w:rPr>
+        <w:t xml:space="preserve">   </w:t>
+      </w:r>
+      <w:r>
+        <w:rPr>
+          <w:rFonts w:ascii="Courier New" w:eastAsia="Times New Roman" w:hAnsi="Courier New" w:cs="Courier New"/>
+          <w:color w:val="CC7832"/>
+          <w:sz w:val="12"/>
+          <w:szCs w:val="12"/>
+          <w:lang w:eastAsia="en-GB"/>
+        </w:rPr>
+        <w:t xml:space="preserve">public </w:t>
+      </w:r>
+      <w:r>
+        <w:rPr>
+          <w:rFonts w:ascii="Courier New" w:eastAsia="Times New Roman" w:hAnsi="Courier New" w:cs="Courier New"/>
+          <w:color w:val="507874"/>
+          <w:sz w:val="12"/>
+          <w:szCs w:val="12"/>
+          <w:lang w:eastAsia="en-GB"/>
+        </w:rPr>
+        <w:t xml:space="preserve">V </w:t>
+      </w:r>
+      <w:proofErr w:type="gramStart"/>
+      <w:r>
+        <w:rPr>
+          <w:rFonts w:ascii="Courier New" w:eastAsia="Times New Roman" w:hAnsi="Courier New" w:cs="Courier New"/>
+          <w:color w:val="FFC66D"/>
+          <w:sz w:val="12"/>
+          <w:szCs w:val="12"/>
+          <w:lang w:eastAsia="en-GB"/>
+        </w:rPr>
+        <w:t>get</w:t>
+      </w:r>
+      <w:r>
+        <w:rPr>
+          <w:rFonts w:ascii="Courier New" w:eastAsia="Times New Roman" w:hAnsi="Courier New" w:cs="Courier New"/>
+          <w:color w:val="A9B7C6"/>
+          <w:sz w:val="12"/>
+          <w:szCs w:val="12"/>
+          <w:lang w:eastAsia="en-GB"/>
+        </w:rPr>
+        <w:t xml:space="preserve">( </w:t>
+      </w:r>
+      <w:r>
+        <w:rPr>
+          <w:rFonts w:ascii="Courier New" w:eastAsia="Times New Roman" w:hAnsi="Courier New" w:cs="Courier New"/>
+          <w:color w:val="507874"/>
+          <w:sz w:val="12"/>
+          <w:szCs w:val="12"/>
+          <w:lang w:eastAsia="en-GB"/>
+        </w:rPr>
+        <w:t>K</w:t>
+      </w:r>
+      <w:proofErr w:type="gramEnd"/>
+      <w:r>
+        <w:rPr>
+          <w:rFonts w:ascii="Courier New" w:eastAsia="Times New Roman" w:hAnsi="Courier New" w:cs="Courier New"/>
+          <w:color w:val="507874"/>
+          <w:sz w:val="12"/>
+          <w:szCs w:val="12"/>
+          <w:lang w:eastAsia="en-GB"/>
+        </w:rPr>
+        <w:t xml:space="preserve"> </w:t>
+      </w:r>
+      <w:r>
+        <w:rPr>
+          <w:rFonts w:ascii="Courier New" w:eastAsia="Times New Roman" w:hAnsi="Courier New" w:cs="Courier New"/>
+          <w:color w:val="A9B7C6"/>
+          <w:sz w:val="12"/>
+          <w:szCs w:val="12"/>
+          <w:lang w:eastAsia="en-GB"/>
+        </w:rPr>
+        <w:t>key ) {</w:t>
+      </w:r>
+      <w:r>
+        <w:rPr>
+          <w:rFonts w:ascii="Courier New" w:eastAsia="Times New Roman" w:hAnsi="Courier New" w:cs="Courier New"/>
+          <w:color w:val="A9B7C6"/>
+          <w:sz w:val="12"/>
+          <w:szCs w:val="12"/>
+          <w:lang w:eastAsia="en-GB"/>
+        </w:rPr>
+        <w:br/>
+      </w:r>
+      <w:r>
+        <w:rPr>
+          <w:rFonts w:ascii="Courier New" w:eastAsia="Times New Roman" w:hAnsi="Courier New" w:cs="Courier New"/>
+          <w:color w:val="AEAAAA" w:themeColor="background2" w:themeShade="BF"/>
+          <w:sz w:val="12"/>
+          <w:szCs w:val="12"/>
+          <w:lang w:eastAsia="en-GB"/>
+        </w:rPr>
+        <w:t>78</w:t>
+      </w:r>
+      <w:r>
+        <w:rPr>
+          <w:rFonts w:ascii="Courier New" w:eastAsia="Times New Roman" w:hAnsi="Courier New" w:cs="Courier New"/>
+          <w:color w:val="CC7832"/>
+          <w:sz w:val="12"/>
+          <w:szCs w:val="12"/>
+          <w:lang w:eastAsia="en-GB"/>
+        </w:rPr>
+        <w:t xml:space="preserve">     </w:t>
+      </w:r>
+      <w:r>
+        <w:rPr>
+          <w:rFonts w:ascii="Courier New" w:eastAsia="Times New Roman" w:hAnsi="Courier New" w:cs="Courier New"/>
+          <w:color w:val="CC7832"/>
+          <w:sz w:val="12"/>
+          <w:szCs w:val="12"/>
+          <w:lang w:eastAsia="en-GB"/>
+        </w:rPr>
+        <w:t xml:space="preserve">int </w:t>
+      </w:r>
+      <w:r>
+        <w:rPr>
+          <w:rFonts w:ascii="Courier New" w:eastAsia="Times New Roman" w:hAnsi="Courier New" w:cs="Courier New"/>
+          <w:color w:val="A9B7C6"/>
+          <w:sz w:val="12"/>
+          <w:szCs w:val="12"/>
+          <w:lang w:eastAsia="en-GB"/>
+        </w:rPr>
+        <w:t xml:space="preserve">hash = </w:t>
+      </w:r>
+      <w:proofErr w:type="spellStart"/>
+      <w:r>
+        <w:rPr>
+          <w:rFonts w:ascii="Courier New" w:eastAsia="Times New Roman" w:hAnsi="Courier New" w:cs="Courier New"/>
+          <w:color w:val="A9B7C6"/>
+          <w:sz w:val="12"/>
+          <w:szCs w:val="12"/>
+          <w:lang w:eastAsia="en-GB"/>
+        </w:rPr>
+        <w:t>getHash</w:t>
+      </w:r>
+      <w:proofErr w:type="spellEnd"/>
+      <w:r>
+        <w:rPr>
+          <w:rFonts w:ascii="Courier New" w:eastAsia="Times New Roman" w:hAnsi="Courier New" w:cs="Courier New"/>
+          <w:color w:val="A9B7C6"/>
+          <w:sz w:val="12"/>
+          <w:szCs w:val="12"/>
+          <w:lang w:eastAsia="en-GB"/>
+        </w:rPr>
+        <w:t>( key )</w:t>
+      </w:r>
+      <w:r>
+        <w:rPr>
+          <w:rFonts w:ascii="Courier New" w:eastAsia="Times New Roman" w:hAnsi="Courier New" w:cs="Courier New"/>
+          <w:color w:val="CC7832"/>
+          <w:sz w:val="12"/>
+          <w:szCs w:val="12"/>
+          <w:lang w:eastAsia="en-GB"/>
+        </w:rPr>
+        <w:t>;</w:t>
+      </w:r>
+      <w:r>
+        <w:rPr>
+          <w:rFonts w:ascii="Courier New" w:eastAsia="Times New Roman" w:hAnsi="Courier New" w:cs="Courier New"/>
+          <w:color w:val="CC7832"/>
+          <w:sz w:val="12"/>
+          <w:szCs w:val="12"/>
+          <w:lang w:eastAsia="en-GB"/>
+        </w:rPr>
+        <w:br/>
+      </w:r>
+      <w:r>
+        <w:rPr>
+          <w:rFonts w:ascii="Courier New" w:eastAsia="Times New Roman" w:hAnsi="Courier New" w:cs="Courier New"/>
+          <w:color w:val="A9B7C6"/>
+          <w:sz w:val="12"/>
+          <w:szCs w:val="12"/>
+          <w:lang w:eastAsia="en-GB"/>
+        </w:rPr>
+        <w:t xml:space="preserve">79     </w:t>
+      </w:r>
+      <w:r>
+        <w:rPr>
+          <w:rFonts w:ascii="Courier New" w:eastAsia="Times New Roman" w:hAnsi="Courier New" w:cs="Courier New"/>
+          <w:color w:val="A9B7C6"/>
+          <w:sz w:val="12"/>
+          <w:szCs w:val="12"/>
+          <w:lang w:eastAsia="en-GB"/>
+        </w:rPr>
+        <w:t xml:space="preserve">Node </w:t>
+      </w:r>
+      <w:proofErr w:type="spellStart"/>
+      <w:r>
+        <w:rPr>
+          <w:rFonts w:ascii="Courier New" w:eastAsia="Times New Roman" w:hAnsi="Courier New" w:cs="Courier New"/>
+          <w:color w:val="A9B7C6"/>
+          <w:sz w:val="12"/>
+          <w:szCs w:val="12"/>
+          <w:lang w:eastAsia="en-GB"/>
+        </w:rPr>
+        <w:t>curr</w:t>
+      </w:r>
+      <w:proofErr w:type="spellEnd"/>
+      <w:r>
+        <w:rPr>
+          <w:rFonts w:ascii="Courier New" w:eastAsia="Times New Roman" w:hAnsi="Courier New" w:cs="Courier New"/>
+          <w:color w:val="A9B7C6"/>
+          <w:sz w:val="12"/>
+          <w:szCs w:val="12"/>
+          <w:lang w:eastAsia="en-GB"/>
+        </w:rPr>
+        <w:t xml:space="preserve"> = </w:t>
+      </w:r>
+      <w:proofErr w:type="spellStart"/>
+      <w:r>
+        <w:rPr>
+          <w:rFonts w:ascii="Courier New" w:eastAsia="Times New Roman" w:hAnsi="Courier New" w:cs="Courier New"/>
+          <w:color w:val="CC7832"/>
+          <w:sz w:val="12"/>
+          <w:szCs w:val="12"/>
+          <w:lang w:eastAsia="en-GB"/>
+        </w:rPr>
+        <w:t>this</w:t>
+      </w:r>
+      <w:r>
+        <w:rPr>
+          <w:rFonts w:ascii="Courier New" w:eastAsia="Times New Roman" w:hAnsi="Courier New" w:cs="Courier New"/>
+          <w:color w:val="A9B7C6"/>
+          <w:sz w:val="12"/>
+          <w:szCs w:val="12"/>
+          <w:lang w:eastAsia="en-GB"/>
+        </w:rPr>
+        <w:t>.</w:t>
+      </w:r>
+      <w:r>
+        <w:rPr>
+          <w:rFonts w:ascii="Courier New" w:eastAsia="Times New Roman" w:hAnsi="Courier New" w:cs="Courier New"/>
+          <w:color w:val="9876AA"/>
+          <w:sz w:val="12"/>
+          <w:szCs w:val="12"/>
+          <w:lang w:eastAsia="en-GB"/>
+        </w:rPr>
+        <w:t>head</w:t>
+      </w:r>
+      <w:proofErr w:type="spellEnd"/>
+      <w:r>
+        <w:rPr>
+          <w:rFonts w:ascii="Courier New" w:eastAsia="Times New Roman" w:hAnsi="Courier New" w:cs="Courier New"/>
+          <w:color w:val="CC7832"/>
+          <w:sz w:val="12"/>
+          <w:szCs w:val="12"/>
+          <w:lang w:eastAsia="en-GB"/>
+        </w:rPr>
+        <w:t>;</w:t>
+      </w:r>
+      <w:r>
+        <w:rPr>
+          <w:rFonts w:ascii="Courier New" w:eastAsia="Times New Roman" w:hAnsi="Courier New" w:cs="Courier New"/>
+          <w:color w:val="CC7832"/>
+          <w:sz w:val="12"/>
+          <w:szCs w:val="12"/>
+          <w:lang w:eastAsia="en-GB"/>
+        </w:rPr>
+        <w:t xml:space="preserve"> </w:t>
+      </w:r>
+      <w:r>
+        <w:rPr>
+          <w:rFonts w:ascii="Courier New" w:eastAsia="Times New Roman" w:hAnsi="Courier New" w:cs="Courier New"/>
+          <w:color w:val="CC7832"/>
+          <w:sz w:val="12"/>
+          <w:szCs w:val="12"/>
+          <w:lang w:eastAsia="en-GB"/>
+        </w:rPr>
+        <w:br/>
+      </w:r>
+      <w:r>
+        <w:rPr>
+          <w:rFonts w:ascii="Courier New" w:eastAsia="Times New Roman" w:hAnsi="Courier New" w:cs="Courier New"/>
+          <w:color w:val="AEAAAA" w:themeColor="background2" w:themeShade="BF"/>
+          <w:sz w:val="12"/>
+          <w:szCs w:val="12"/>
+          <w:lang w:eastAsia="en-GB"/>
+        </w:rPr>
+        <w:t>80</w:t>
+      </w:r>
+      <w:r>
+        <w:rPr>
+          <w:rFonts w:ascii="Courier New" w:eastAsia="Times New Roman" w:hAnsi="Courier New" w:cs="Courier New"/>
+          <w:color w:val="CC7832"/>
+          <w:sz w:val="12"/>
+          <w:szCs w:val="12"/>
+          <w:lang w:eastAsia="en-GB"/>
+        </w:rPr>
+        <w:t xml:space="preserve">     </w:t>
+      </w:r>
+      <w:r>
+        <w:rPr>
+          <w:rFonts w:ascii="Courier New" w:eastAsia="Times New Roman" w:hAnsi="Courier New" w:cs="Courier New"/>
+          <w:color w:val="CC7832"/>
+          <w:sz w:val="12"/>
+          <w:szCs w:val="12"/>
+          <w:lang w:eastAsia="en-GB"/>
+        </w:rPr>
+        <w:t>while</w:t>
+      </w:r>
+      <w:r>
+        <w:rPr>
+          <w:rFonts w:ascii="Courier New" w:eastAsia="Times New Roman" w:hAnsi="Courier New" w:cs="Courier New"/>
+          <w:color w:val="A9B7C6"/>
+          <w:sz w:val="12"/>
+          <w:szCs w:val="12"/>
+          <w:lang w:eastAsia="en-GB"/>
+        </w:rPr>
+        <w:t xml:space="preserve">( </w:t>
+      </w:r>
+      <w:proofErr w:type="spellStart"/>
+      <w:r>
+        <w:rPr>
+          <w:rFonts w:ascii="Courier New" w:eastAsia="Times New Roman" w:hAnsi="Courier New" w:cs="Courier New"/>
+          <w:color w:val="A9B7C6"/>
+          <w:sz w:val="12"/>
+          <w:szCs w:val="12"/>
+          <w:lang w:eastAsia="en-GB"/>
+        </w:rPr>
+        <w:t>curr.</w:t>
+      </w:r>
+      <w:r>
+        <w:rPr>
+          <w:rFonts w:ascii="Courier New" w:eastAsia="Times New Roman" w:hAnsi="Courier New" w:cs="Courier New"/>
+          <w:color w:val="9876AA"/>
+          <w:sz w:val="12"/>
+          <w:szCs w:val="12"/>
+          <w:lang w:eastAsia="en-GB"/>
+        </w:rPr>
+        <w:t>hash</w:t>
+      </w:r>
+      <w:proofErr w:type="spellEnd"/>
+      <w:r>
+        <w:rPr>
+          <w:rFonts w:ascii="Courier New" w:eastAsia="Times New Roman" w:hAnsi="Courier New" w:cs="Courier New"/>
+          <w:color w:val="9876AA"/>
+          <w:sz w:val="12"/>
+          <w:szCs w:val="12"/>
+          <w:lang w:eastAsia="en-GB"/>
+        </w:rPr>
+        <w:t xml:space="preserve"> </w:t>
+      </w:r>
+      <w:r>
+        <w:rPr>
+          <w:rFonts w:ascii="Courier New" w:eastAsia="Times New Roman" w:hAnsi="Courier New" w:cs="Courier New"/>
+          <w:color w:val="A9B7C6"/>
+          <w:sz w:val="12"/>
+          <w:szCs w:val="12"/>
+          <w:lang w:eastAsia="en-GB"/>
+        </w:rPr>
+        <w:t>&lt; hash )</w:t>
+      </w:r>
+      <w:r>
+        <w:rPr>
+          <w:rFonts w:ascii="Courier New" w:eastAsia="Times New Roman" w:hAnsi="Courier New" w:cs="Courier New"/>
+          <w:color w:val="A9B7C6"/>
+          <w:sz w:val="12"/>
+          <w:szCs w:val="12"/>
+          <w:lang w:eastAsia="en-GB"/>
+        </w:rPr>
+        <w:br/>
+      </w:r>
+      <w:r>
+        <w:rPr>
+          <w:rFonts w:ascii="Courier New" w:eastAsia="Times New Roman" w:hAnsi="Courier New" w:cs="Courier New"/>
+          <w:color w:val="A9B7C6"/>
+          <w:sz w:val="12"/>
+          <w:szCs w:val="12"/>
+          <w:lang w:eastAsia="en-GB"/>
+        </w:rPr>
+        <w:t>81</w:t>
+      </w:r>
+      <w:r>
+        <w:rPr>
+          <w:rFonts w:ascii="Courier New" w:eastAsia="Times New Roman" w:hAnsi="Courier New" w:cs="Courier New"/>
+          <w:color w:val="A9B7C6"/>
+          <w:sz w:val="12"/>
+          <w:szCs w:val="12"/>
+          <w:lang w:eastAsia="en-GB"/>
+        </w:rPr>
+        <w:t xml:space="preserve">    </w:t>
+      </w:r>
+      <w:r>
+        <w:rPr>
+          <w:rFonts w:ascii="Courier New" w:eastAsia="Times New Roman" w:hAnsi="Courier New" w:cs="Courier New"/>
+          <w:color w:val="A9B7C6"/>
+          <w:sz w:val="12"/>
+          <w:szCs w:val="12"/>
+          <w:lang w:eastAsia="en-GB"/>
+        </w:rPr>
+        <w:t xml:space="preserve">    </w:t>
+      </w:r>
+      <w:proofErr w:type="spellStart"/>
+      <w:r>
+        <w:rPr>
+          <w:rFonts w:ascii="Courier New" w:eastAsia="Times New Roman" w:hAnsi="Courier New" w:cs="Courier New"/>
+          <w:color w:val="A9B7C6"/>
+          <w:sz w:val="12"/>
+          <w:szCs w:val="12"/>
+          <w:lang w:eastAsia="en-GB"/>
+        </w:rPr>
+        <w:t>curr</w:t>
+      </w:r>
+      <w:proofErr w:type="spellEnd"/>
+      <w:r>
+        <w:rPr>
+          <w:rFonts w:ascii="Courier New" w:eastAsia="Times New Roman" w:hAnsi="Courier New" w:cs="Courier New"/>
+          <w:color w:val="A9B7C6"/>
+          <w:sz w:val="12"/>
+          <w:szCs w:val="12"/>
+          <w:lang w:eastAsia="en-GB"/>
+        </w:rPr>
+        <w:t xml:space="preserve"> = </w:t>
+      </w:r>
+      <w:proofErr w:type="spellStart"/>
+      <w:r>
+        <w:rPr>
+          <w:rFonts w:ascii="Courier New" w:eastAsia="Times New Roman" w:hAnsi="Courier New" w:cs="Courier New"/>
+          <w:color w:val="A9B7C6"/>
+          <w:sz w:val="12"/>
+          <w:szCs w:val="12"/>
+          <w:lang w:eastAsia="en-GB"/>
+        </w:rPr>
+        <w:t>curr.</w:t>
+      </w:r>
+      <w:r>
+        <w:rPr>
+          <w:rFonts w:ascii="Courier New" w:eastAsia="Times New Roman" w:hAnsi="Courier New" w:cs="Courier New"/>
+          <w:color w:val="9876AA"/>
+          <w:sz w:val="12"/>
+          <w:szCs w:val="12"/>
+          <w:lang w:eastAsia="en-GB"/>
+        </w:rPr>
+        <w:t>next</w:t>
+      </w:r>
+      <w:r>
+        <w:rPr>
+          <w:rFonts w:ascii="Courier New" w:eastAsia="Times New Roman" w:hAnsi="Courier New" w:cs="Courier New"/>
+          <w:color w:val="A9B7C6"/>
+          <w:sz w:val="12"/>
+          <w:szCs w:val="12"/>
+          <w:lang w:eastAsia="en-GB"/>
+        </w:rPr>
+        <w:t>.getReference</w:t>
+      </w:r>
+      <w:proofErr w:type="spellEnd"/>
+      <w:r>
+        <w:rPr>
+          <w:rFonts w:ascii="Courier New" w:eastAsia="Times New Roman" w:hAnsi="Courier New" w:cs="Courier New"/>
+          <w:color w:val="A9B7C6"/>
+          <w:sz w:val="12"/>
+          <w:szCs w:val="12"/>
+          <w:lang w:eastAsia="en-GB"/>
+        </w:rPr>
+        <w:t>()</w:t>
+      </w:r>
+      <w:r>
+        <w:rPr>
+          <w:rFonts w:ascii="Courier New" w:eastAsia="Times New Roman" w:hAnsi="Courier New" w:cs="Courier New"/>
+          <w:color w:val="CC7832"/>
+          <w:sz w:val="12"/>
+          <w:szCs w:val="12"/>
+          <w:lang w:eastAsia="en-GB"/>
+        </w:rPr>
+        <w:t>;</w:t>
+      </w:r>
+      <w:r>
+        <w:rPr>
+          <w:rFonts w:ascii="Courier New" w:eastAsia="Times New Roman" w:hAnsi="Courier New" w:cs="Courier New"/>
+          <w:color w:val="CC7832"/>
+          <w:sz w:val="12"/>
+          <w:szCs w:val="12"/>
+          <w:lang w:eastAsia="en-GB"/>
+        </w:rPr>
+        <w:br/>
+      </w:r>
+      <w:r>
+        <w:rPr>
+          <w:rFonts w:ascii="Courier New" w:eastAsia="Times New Roman" w:hAnsi="Courier New" w:cs="Courier New"/>
+          <w:color w:val="AEAAAA" w:themeColor="background2" w:themeShade="BF"/>
+          <w:sz w:val="12"/>
+          <w:szCs w:val="12"/>
+          <w:lang w:eastAsia="en-GB"/>
+        </w:rPr>
+        <w:t>82</w:t>
+      </w:r>
+      <w:r>
+        <w:rPr>
+          <w:rFonts w:ascii="Courier New" w:eastAsia="Times New Roman" w:hAnsi="Courier New" w:cs="Courier New"/>
+          <w:color w:val="CC7832"/>
+          <w:sz w:val="12"/>
+          <w:szCs w:val="12"/>
+          <w:lang w:eastAsia="en-GB"/>
+        </w:rPr>
+        <w:t xml:space="preserve">     </w:t>
+      </w:r>
+      <w:r>
+        <w:rPr>
+          <w:rFonts w:ascii="Courier New" w:eastAsia="Times New Roman" w:hAnsi="Courier New" w:cs="Courier New"/>
+          <w:color w:val="CC7832"/>
+          <w:sz w:val="12"/>
+          <w:szCs w:val="12"/>
+          <w:lang w:eastAsia="en-GB"/>
+        </w:rPr>
+        <w:t xml:space="preserve">return </w:t>
+      </w:r>
+      <w:r>
+        <w:rPr>
+          <w:rFonts w:ascii="Courier New" w:eastAsia="Times New Roman" w:hAnsi="Courier New" w:cs="Courier New"/>
+          <w:color w:val="A9B7C6"/>
+          <w:sz w:val="12"/>
+          <w:szCs w:val="12"/>
+          <w:lang w:eastAsia="en-GB"/>
+        </w:rPr>
+        <w:t xml:space="preserve">( </w:t>
+      </w:r>
+      <w:proofErr w:type="spellStart"/>
+      <w:r>
+        <w:rPr>
+          <w:rFonts w:ascii="Courier New" w:eastAsia="Times New Roman" w:hAnsi="Courier New" w:cs="Courier New"/>
+          <w:color w:val="A9B7C6"/>
+          <w:sz w:val="12"/>
+          <w:szCs w:val="12"/>
+          <w:lang w:eastAsia="en-GB"/>
+        </w:rPr>
+        <w:t>curr.</w:t>
+      </w:r>
+      <w:r>
+        <w:rPr>
+          <w:rFonts w:ascii="Courier New" w:eastAsia="Times New Roman" w:hAnsi="Courier New" w:cs="Courier New"/>
+          <w:color w:val="9876AA"/>
+          <w:sz w:val="12"/>
+          <w:szCs w:val="12"/>
+          <w:lang w:eastAsia="en-GB"/>
+        </w:rPr>
+        <w:t>hash</w:t>
+      </w:r>
+      <w:proofErr w:type="spellEnd"/>
+      <w:r>
+        <w:rPr>
+          <w:rFonts w:ascii="Courier New" w:eastAsia="Times New Roman" w:hAnsi="Courier New" w:cs="Courier New"/>
+          <w:color w:val="9876AA"/>
+          <w:sz w:val="12"/>
+          <w:szCs w:val="12"/>
+          <w:lang w:eastAsia="en-GB"/>
+        </w:rPr>
+        <w:t xml:space="preserve"> </w:t>
+      </w:r>
+      <w:r>
+        <w:rPr>
+          <w:rFonts w:ascii="Courier New" w:eastAsia="Times New Roman" w:hAnsi="Courier New" w:cs="Courier New"/>
+          <w:color w:val="A9B7C6"/>
+          <w:sz w:val="12"/>
+          <w:szCs w:val="12"/>
+          <w:lang w:eastAsia="en-GB"/>
+        </w:rPr>
+        <w:t xml:space="preserve">== hash ) ? </w:t>
+      </w:r>
+      <w:proofErr w:type="spellStart"/>
+      <w:r>
+        <w:rPr>
+          <w:rFonts w:ascii="Courier New" w:eastAsia="Times New Roman" w:hAnsi="Courier New" w:cs="Courier New"/>
+          <w:color w:val="A9B7C6"/>
+          <w:sz w:val="12"/>
+          <w:szCs w:val="12"/>
+          <w:lang w:eastAsia="en-GB"/>
+        </w:rPr>
+        <w:t>curr.</w:t>
+      </w:r>
+      <w:r>
+        <w:rPr>
+          <w:rFonts w:ascii="Courier New" w:eastAsia="Times New Roman" w:hAnsi="Courier New" w:cs="Courier New"/>
+          <w:color w:val="9876AA"/>
+          <w:sz w:val="12"/>
+          <w:szCs w:val="12"/>
+          <w:lang w:eastAsia="en-GB"/>
+        </w:rPr>
+        <w:t>value</w:t>
+      </w:r>
+      <w:proofErr w:type="spellEnd"/>
+      <w:r>
+        <w:rPr>
+          <w:rFonts w:ascii="Courier New" w:eastAsia="Times New Roman" w:hAnsi="Courier New" w:cs="Courier New"/>
+          <w:color w:val="9876AA"/>
+          <w:sz w:val="12"/>
+          <w:szCs w:val="12"/>
+          <w:lang w:eastAsia="en-GB"/>
+        </w:rPr>
+        <w:t xml:space="preserve"> </w:t>
+      </w:r>
+      <w:r>
+        <w:rPr>
+          <w:rFonts w:ascii="Courier New" w:eastAsia="Times New Roman" w:hAnsi="Courier New" w:cs="Courier New"/>
+          <w:color w:val="A9B7C6"/>
+          <w:sz w:val="12"/>
+          <w:szCs w:val="12"/>
+          <w:lang w:eastAsia="en-GB"/>
+        </w:rPr>
+        <w:t xml:space="preserve">: </w:t>
+      </w:r>
+      <w:r>
+        <w:rPr>
+          <w:rFonts w:ascii="Courier New" w:eastAsia="Times New Roman" w:hAnsi="Courier New" w:cs="Courier New"/>
+          <w:color w:val="CC7832"/>
+          <w:sz w:val="12"/>
+          <w:szCs w:val="12"/>
+          <w:lang w:eastAsia="en-GB"/>
+        </w:rPr>
+        <w:t>null;</w:t>
+      </w:r>
+      <w:r>
+        <w:rPr>
+          <w:rFonts w:ascii="Courier New" w:eastAsia="Times New Roman" w:hAnsi="Courier New" w:cs="Courier New"/>
+          <w:color w:val="CC7832"/>
+          <w:sz w:val="12"/>
+          <w:szCs w:val="12"/>
+          <w:lang w:eastAsia="en-GB"/>
+        </w:rPr>
+        <w:t xml:space="preserve"> </w:t>
+      </w:r>
+      <w:r>
+        <w:rPr>
+          <w:rFonts w:ascii="Courier New" w:eastAsia="Times New Roman" w:hAnsi="Courier New" w:cs="Courier New"/>
+          <w:color w:val="FF0000"/>
+          <w:sz w:val="12"/>
+          <w:szCs w:val="12"/>
+          <w:lang w:eastAsia="en-GB"/>
+        </w:rPr>
+        <w:sym w:font="Wingdings" w:char="F0DF"/>
+      </w:r>
+      <w:r>
+        <w:rPr>
+          <w:rFonts w:ascii="Courier New" w:eastAsia="Times New Roman" w:hAnsi="Courier New" w:cs="Courier New"/>
+          <w:color w:val="FF0000"/>
+          <w:sz w:val="12"/>
+          <w:szCs w:val="12"/>
+          <w:lang w:eastAsia="en-GB"/>
+        </w:rPr>
+        <w:t>------------</w:t>
+      </w:r>
+      <w:r>
+        <w:rPr>
+          <w:rFonts w:ascii="Courier New" w:eastAsia="Times New Roman" w:hAnsi="Courier New" w:cs="Courier New"/>
+          <w:color w:val="CC7832"/>
+          <w:sz w:val="12"/>
+          <w:szCs w:val="12"/>
+          <w:lang w:eastAsia="en-GB"/>
+        </w:rPr>
+        <w:br/>
+      </w:r>
+      <w:r>
+        <w:rPr>
+          <w:rFonts w:ascii="Courier New" w:eastAsia="Times New Roman" w:hAnsi="Courier New" w:cs="Courier New"/>
+          <w:color w:val="AEAAAA" w:themeColor="background2" w:themeShade="BF"/>
+          <w:sz w:val="12"/>
+          <w:szCs w:val="12"/>
+          <w:lang w:eastAsia="en-GB"/>
+        </w:rPr>
+        <w:t>83</w:t>
+      </w:r>
+      <w:r>
+        <w:rPr>
+          <w:rFonts w:ascii="Courier New" w:eastAsia="Times New Roman" w:hAnsi="Courier New" w:cs="Courier New"/>
+          <w:color w:val="CC7832"/>
+          <w:sz w:val="12"/>
+          <w:szCs w:val="12"/>
+          <w:lang w:eastAsia="en-GB"/>
+        </w:rPr>
+        <w:t xml:space="preserve">   </w:t>
+      </w:r>
+      <w:r>
+        <w:rPr>
+          <w:rFonts w:ascii="Courier New" w:eastAsia="Times New Roman" w:hAnsi="Courier New" w:cs="Courier New"/>
+          <w:color w:val="A9B7C6"/>
+          <w:sz w:val="12"/>
+          <w:szCs w:val="12"/>
+          <w:lang w:eastAsia="en-GB"/>
+        </w:rPr>
+        <w:t>}</w:t>
+      </w:r>
+    </w:p>
+    <w:p>
+      <w:pPr>
+        <w:rPr>
+          <w:rFonts w:ascii="Arial" w:hAnsi="Arial" w:cs="Arial"/>
+          <w:b/>
+          <w:lang w:val="en-US"/>
+        </w:rPr>
+      </w:pPr>
+    </w:p>
+    <w:p>
+      <w:pPr>
+        <w:rPr>
+          <w:rFonts w:ascii="Arial" w:hAnsi="Arial" w:cs="Arial"/>
+          <w:lang w:val="en-US"/>
+        </w:rPr>
+      </w:pPr>
+      <w:r>
+        <w:rPr>
+          <w:rFonts w:ascii="Arial" w:hAnsi="Arial" w:cs="Arial"/>
+          <w:lang w:val="en-US"/>
+        </w:rPr>
+        <w:t xml:space="preserve">For the </w:t>
+      </w:r>
+      <w:proofErr w:type="gramStart"/>
+      <w:r>
+        <w:rPr>
+          <w:rFonts w:ascii="Arial" w:hAnsi="Arial" w:cs="Arial"/>
+          <w:lang w:val="en-US"/>
+        </w:rPr>
+        <w:t>get(</w:t>
+      </w:r>
+      <w:proofErr w:type="gramEnd"/>
+      <w:r>
+        <w:rPr>
+          <w:rFonts w:ascii="Arial" w:hAnsi="Arial" w:cs="Arial"/>
+          <w:lang w:val="en-US"/>
+        </w:rPr>
+        <w:t xml:space="preserve">) method, the linearization point is on line </w:t>
+      </w:r>
+      <w:r>
+        <w:rPr>
+          <w:rFonts w:ascii="Arial" w:hAnsi="Arial" w:cs="Arial"/>
+          <w:lang w:val="en-US"/>
+        </w:rPr>
+        <w:t>82</w:t>
+      </w:r>
+      <w:r>
+        <w:rPr>
+          <w:rFonts w:ascii="Arial" w:hAnsi="Arial" w:cs="Arial"/>
+          <w:lang w:val="en-US"/>
+        </w:rPr>
+        <w:t xml:space="preserve">. </w:t>
+      </w:r>
+      <w:r>
+        <w:rPr>
+          <w:rFonts w:ascii="Arial" w:hAnsi="Arial" w:cs="Arial"/>
+          <w:lang w:val="en-US"/>
+        </w:rPr>
+        <w:t xml:space="preserve">Line 82 is the linearization point in the </w:t>
+      </w:r>
+      <w:proofErr w:type="gramStart"/>
+      <w:r>
+        <w:rPr>
+          <w:rFonts w:ascii="Arial" w:hAnsi="Arial" w:cs="Arial"/>
+          <w:lang w:val="en-US"/>
+        </w:rPr>
+        <w:t>get(</w:t>
+      </w:r>
+      <w:proofErr w:type="gramEnd"/>
+      <w:r>
+        <w:rPr>
+          <w:rFonts w:ascii="Arial" w:hAnsi="Arial" w:cs="Arial"/>
+          <w:lang w:val="en-US"/>
+        </w:rPr>
+        <w:t xml:space="preserve">) method as this is the point where a value is returned from this method and other method calls will start to see the </w:t>
+      </w:r>
+      <w:r>
+        <w:rPr>
+          <w:rFonts w:ascii="Arial" w:hAnsi="Arial" w:cs="Arial"/>
+          <w:lang w:val="en-US"/>
+        </w:rPr>
+        <w:t>effect</w:t>
+      </w:r>
+      <w:r>
+        <w:rPr>
+          <w:rFonts w:ascii="Arial" w:hAnsi="Arial" w:cs="Arial"/>
+          <w:lang w:val="en-US"/>
+        </w:rPr>
+        <w:t xml:space="preserve"> of this method</w:t>
+      </w:r>
+    </w:p>
+    <w:p>
+      <w:pPr>
+        <w:rPr>
+          <w:rFonts w:ascii="Arial" w:hAnsi="Arial" w:cs="Arial"/>
+          <w:lang w:val="en-US"/>
+        </w:rPr>
+      </w:pPr>
+    </w:p>
+    <w:p>
+      <w:pPr>
+        <w:rPr>
+          <w:rFonts w:ascii="Arial" w:hAnsi="Arial" w:cs="Arial"/>
+          <w:lang w:val="en-US"/>
+        </w:rPr>
+      </w:pPr>
+    </w:p>
+    <w:p>
+      <w:pPr>
+        <w:rPr>
+          <w:rFonts w:ascii="Arial" w:hAnsi="Arial" w:cs="Arial"/>
+          <w:b/>
+          <w:lang w:val="en-US"/>
+        </w:rPr>
+      </w:pPr>
+      <w:proofErr w:type="gramStart"/>
+      <w:r>
+        <w:rPr>
+          <w:rFonts w:ascii="Arial" w:hAnsi="Arial" w:cs="Arial"/>
+          <w:b/>
+          <w:lang w:val="en-US"/>
+        </w:rPr>
+        <w:lastRenderedPageBreak/>
+        <w:t>add(</w:t>
+      </w:r>
+      <w:proofErr w:type="gramEnd"/>
+      <w:r>
+        <w:rPr>
+          <w:rFonts w:ascii="Arial" w:hAnsi="Arial" w:cs="Arial"/>
+          <w:b/>
+          <w:lang w:val="en-US"/>
+        </w:rPr>
+        <w:t xml:space="preserve">) </w:t>
+      </w:r>
+      <w:r>
+        <w:rPr>
+          <w:rFonts w:ascii="Arial" w:hAnsi="Arial" w:cs="Arial"/>
+          <w:b/>
+          <w:lang w:val="en-US"/>
+        </w:rPr>
+        <w:t>L</w:t>
+      </w:r>
+      <w:r>
+        <w:rPr>
+          <w:rFonts w:ascii="Arial" w:hAnsi="Arial" w:cs="Arial"/>
+          <w:b/>
+          <w:lang w:val="en-US"/>
+        </w:rPr>
+        <w:t xml:space="preserve">inearization </w:t>
+      </w:r>
+      <w:r>
+        <w:rPr>
+          <w:rFonts w:ascii="Arial" w:hAnsi="Arial" w:cs="Arial"/>
+          <w:b/>
+          <w:lang w:val="en-US"/>
+        </w:rPr>
+        <w:t>P</w:t>
+      </w:r>
+      <w:r>
+        <w:rPr>
+          <w:rFonts w:ascii="Arial" w:hAnsi="Arial" w:cs="Arial"/>
+          <w:b/>
+          <w:lang w:val="en-US"/>
+        </w:rPr>
+        <w:t>oint</w:t>
+      </w:r>
+      <w:r>
+        <w:rPr>
+          <w:rFonts w:ascii="Arial" w:hAnsi="Arial" w:cs="Arial"/>
+          <w:b/>
+          <w:lang w:val="en-US"/>
+        </w:rPr>
+        <w:t>s</w:t>
+      </w:r>
+    </w:p>
+    <w:p>
+      <w:pPr>
+        <w:pStyle w:val="HTMLPreformatted"/>
+        <w:shd w:val="clear" w:color="auto" w:fill="2B2B2B"/>
+        <w:rPr>
+          <w:color w:val="A9B7C6"/>
+          <w:sz w:val="12"/>
+          <w:szCs w:val="12"/>
+        </w:rPr>
+      </w:pPr>
+      <w:r>
+        <w:rPr>
+          <w:color w:val="A9B7C6"/>
+          <w:sz w:val="12"/>
+          <w:szCs w:val="12"/>
+        </w:rPr>
+        <w:t>BucketListMap.java</w:t>
+      </w:r>
+    </w:p>
+    <w:p>
+      <w:pPr>
+        <w:pStyle w:val="HTMLPreformatted"/>
+        <w:shd w:val="clear" w:color="auto" w:fill="2B2B2B"/>
+        <w:rPr>
+          <w:color w:val="A9B7C6"/>
+          <w:sz w:val="12"/>
+          <w:szCs w:val="12"/>
+        </w:rPr>
+      </w:pPr>
+    </w:p>
+    <w:p>
+      <w:pPr>
+        <w:pStyle w:val="HTMLPreformatted"/>
+        <w:shd w:val="clear" w:color="auto" w:fill="2B2B2B"/>
+        <w:rPr>
+          <w:color w:val="A9B7C6"/>
+          <w:sz w:val="12"/>
+          <w:szCs w:val="12"/>
+        </w:rPr>
+      </w:pPr>
+      <w:r>
+        <w:rPr>
+          <w:color w:val="A9B7C6"/>
+          <w:sz w:val="12"/>
+          <w:szCs w:val="12"/>
+        </w:rPr>
+        <w:t>92</w:t>
+      </w:r>
+      <w:r>
+        <w:rPr>
+          <w:color w:val="A9B7C6"/>
+          <w:sz w:val="12"/>
+          <w:szCs w:val="12"/>
+        </w:rPr>
+        <w:t xml:space="preserve">  </w:t>
+      </w:r>
+      <w:r>
+        <w:rPr>
+          <w:color w:val="CC7832"/>
+          <w:sz w:val="12"/>
+          <w:szCs w:val="12"/>
+        </w:rPr>
+        <w:t xml:space="preserve">public </w:t>
+      </w:r>
+      <w:proofErr w:type="spellStart"/>
+      <w:r>
+        <w:rPr>
+          <w:color w:val="CC7832"/>
+          <w:sz w:val="12"/>
+          <w:szCs w:val="12"/>
+        </w:rPr>
+        <w:t>boolean</w:t>
+      </w:r>
+      <w:proofErr w:type="spellEnd"/>
+      <w:r>
+        <w:rPr>
+          <w:color w:val="CC7832"/>
+          <w:sz w:val="12"/>
+          <w:szCs w:val="12"/>
+        </w:rPr>
+        <w:t xml:space="preserve"> </w:t>
+      </w:r>
+      <w:r>
+        <w:rPr>
+          <w:color w:val="FFC66D"/>
+          <w:sz w:val="12"/>
+          <w:szCs w:val="12"/>
+        </w:rPr>
+        <w:t>add</w:t>
+      </w:r>
+      <w:r>
+        <w:rPr>
+          <w:color w:val="A9B7C6"/>
+          <w:sz w:val="12"/>
+          <w:szCs w:val="12"/>
+        </w:rPr>
+        <w:t xml:space="preserve">( </w:t>
+      </w:r>
+      <w:r>
+        <w:rPr>
+          <w:color w:val="507874"/>
+          <w:sz w:val="12"/>
+          <w:szCs w:val="12"/>
+        </w:rPr>
+        <w:t xml:space="preserve">K </w:t>
+      </w:r>
+      <w:r>
+        <w:rPr>
+          <w:color w:val="A9B7C6"/>
+          <w:sz w:val="12"/>
+          <w:szCs w:val="12"/>
+        </w:rPr>
+        <w:t>key</w:t>
+      </w:r>
+      <w:r>
+        <w:rPr>
+          <w:color w:val="CC7832"/>
+          <w:sz w:val="12"/>
+          <w:szCs w:val="12"/>
+        </w:rPr>
+        <w:t xml:space="preserve">, </w:t>
+      </w:r>
+      <w:r>
+        <w:rPr>
+          <w:color w:val="507874"/>
+          <w:sz w:val="12"/>
+          <w:szCs w:val="12"/>
+        </w:rPr>
+        <w:t xml:space="preserve">V </w:t>
+      </w:r>
+      <w:r>
+        <w:rPr>
+          <w:color w:val="A9B7C6"/>
+          <w:sz w:val="12"/>
+          <w:szCs w:val="12"/>
+        </w:rPr>
+        <w:t>value ) {</w:t>
+      </w:r>
+      <w:r>
+        <w:rPr>
+          <w:color w:val="A9B7C6"/>
+          <w:sz w:val="12"/>
+          <w:szCs w:val="12"/>
+        </w:rPr>
+        <w:br/>
+      </w:r>
+      <w:r>
+        <w:rPr>
+          <w:color w:val="AEAAAA" w:themeColor="background2" w:themeShade="BF"/>
+          <w:sz w:val="12"/>
+          <w:szCs w:val="12"/>
+        </w:rPr>
+        <w:t>93</w:t>
+      </w:r>
+      <w:r>
+        <w:rPr>
+          <w:color w:val="CC7832"/>
+          <w:sz w:val="12"/>
+          <w:szCs w:val="12"/>
+        </w:rPr>
+        <w:t xml:space="preserve">      </w:t>
+      </w:r>
+      <w:r>
+        <w:rPr>
+          <w:color w:val="CC7832"/>
+          <w:sz w:val="12"/>
+          <w:szCs w:val="12"/>
+        </w:rPr>
+        <w:t xml:space="preserve">int </w:t>
+      </w:r>
+      <w:r>
+        <w:rPr>
+          <w:color w:val="A9B7C6"/>
+          <w:sz w:val="12"/>
+          <w:szCs w:val="12"/>
+        </w:rPr>
+        <w:t xml:space="preserve">hash = </w:t>
+      </w:r>
+      <w:proofErr w:type="spellStart"/>
+      <w:r>
+        <w:rPr>
+          <w:color w:val="A9B7C6"/>
+          <w:sz w:val="12"/>
+          <w:szCs w:val="12"/>
+        </w:rPr>
+        <w:t>getHash</w:t>
+      </w:r>
+      <w:proofErr w:type="spellEnd"/>
+      <w:r>
+        <w:rPr>
+          <w:color w:val="A9B7C6"/>
+          <w:sz w:val="12"/>
+          <w:szCs w:val="12"/>
+        </w:rPr>
+        <w:t>( key )</w:t>
+      </w:r>
+      <w:r>
+        <w:rPr>
+          <w:color w:val="CC7832"/>
+          <w:sz w:val="12"/>
+          <w:szCs w:val="12"/>
+        </w:rPr>
+        <w:t>;</w:t>
+      </w:r>
+      <w:r>
+        <w:rPr>
+          <w:color w:val="CC7832"/>
+          <w:sz w:val="12"/>
+          <w:szCs w:val="12"/>
+        </w:rPr>
+        <w:br/>
+      </w:r>
+      <w:r>
+        <w:rPr>
+          <w:color w:val="AEAAAA" w:themeColor="background2" w:themeShade="BF"/>
+          <w:sz w:val="12"/>
+          <w:szCs w:val="12"/>
+        </w:rPr>
+        <w:t>94</w:t>
+      </w:r>
+      <w:r>
+        <w:rPr>
+          <w:color w:val="CC7832"/>
+          <w:sz w:val="12"/>
+          <w:szCs w:val="12"/>
+        </w:rPr>
+        <w:t xml:space="preserve">      </w:t>
+      </w:r>
+      <w:r>
+        <w:rPr>
+          <w:color w:val="CC7832"/>
+          <w:sz w:val="12"/>
+          <w:szCs w:val="12"/>
+        </w:rPr>
+        <w:t>while</w:t>
+      </w:r>
+      <w:r>
+        <w:rPr>
+          <w:color w:val="A9B7C6"/>
+          <w:sz w:val="12"/>
+          <w:szCs w:val="12"/>
+        </w:rPr>
+        <w:t xml:space="preserve">( </w:t>
+      </w:r>
+      <w:r>
+        <w:rPr>
+          <w:color w:val="CC7832"/>
+          <w:sz w:val="12"/>
+          <w:szCs w:val="12"/>
+        </w:rPr>
+        <w:t xml:space="preserve">true </w:t>
+      </w:r>
+      <w:r>
+        <w:rPr>
+          <w:color w:val="A9B7C6"/>
+          <w:sz w:val="12"/>
+          <w:szCs w:val="12"/>
+        </w:rPr>
+        <w:t>) {</w:t>
+      </w:r>
+      <w:r>
+        <w:rPr>
+          <w:color w:val="A9B7C6"/>
+          <w:sz w:val="12"/>
+          <w:szCs w:val="12"/>
+        </w:rPr>
+        <w:br/>
+      </w:r>
+      <w:r>
+        <w:rPr>
+          <w:color w:val="A9B7C6"/>
+          <w:sz w:val="12"/>
+          <w:szCs w:val="12"/>
+        </w:rPr>
+        <w:t>95</w:t>
+      </w:r>
+      <w:r>
+        <w:rPr>
+          <w:color w:val="A9B7C6"/>
+          <w:sz w:val="12"/>
+          <w:szCs w:val="12"/>
+        </w:rPr>
+        <w:t xml:space="preserve">   </w:t>
+      </w:r>
+      <w:r>
+        <w:rPr>
+          <w:color w:val="A9B7C6"/>
+          <w:sz w:val="12"/>
+          <w:szCs w:val="12"/>
+        </w:rPr>
+        <w:t xml:space="preserve">     </w:t>
+      </w:r>
+      <w:r>
+        <w:rPr>
+          <w:color w:val="A9B7C6"/>
+          <w:sz w:val="12"/>
+          <w:szCs w:val="12"/>
+        </w:rPr>
+        <w:t xml:space="preserve"> Window </w:t>
+      </w:r>
+      <w:proofErr w:type="spellStart"/>
+      <w:r>
+        <w:rPr>
+          <w:color w:val="A9B7C6"/>
+          <w:sz w:val="12"/>
+          <w:szCs w:val="12"/>
+        </w:rPr>
+        <w:t>window</w:t>
+      </w:r>
+      <w:proofErr w:type="spellEnd"/>
+      <w:r>
+        <w:rPr>
+          <w:color w:val="A9B7C6"/>
+          <w:sz w:val="12"/>
+          <w:szCs w:val="12"/>
+        </w:rPr>
+        <w:t xml:space="preserve"> = find( </w:t>
+      </w:r>
+      <w:r>
+        <w:rPr>
+          <w:color w:val="9876AA"/>
+          <w:sz w:val="12"/>
+          <w:szCs w:val="12"/>
+        </w:rPr>
+        <w:t>head</w:t>
+      </w:r>
+      <w:r>
+        <w:rPr>
+          <w:color w:val="CC7832"/>
+          <w:sz w:val="12"/>
+          <w:szCs w:val="12"/>
+        </w:rPr>
+        <w:t xml:space="preserve">, </w:t>
+      </w:r>
+      <w:r>
+        <w:rPr>
+          <w:color w:val="A9B7C6"/>
+          <w:sz w:val="12"/>
+          <w:szCs w:val="12"/>
+        </w:rPr>
+        <w:t>hash )</w:t>
+      </w:r>
+      <w:r>
+        <w:rPr>
+          <w:color w:val="CC7832"/>
+          <w:sz w:val="12"/>
+          <w:szCs w:val="12"/>
+        </w:rPr>
+        <w:t>;</w:t>
+      </w:r>
+      <w:r>
+        <w:rPr>
+          <w:color w:val="CC7832"/>
+          <w:sz w:val="12"/>
+          <w:szCs w:val="12"/>
+        </w:rPr>
+        <w:br/>
+      </w:r>
+      <w:r>
+        <w:rPr>
+          <w:color w:val="AEAAAA" w:themeColor="background2" w:themeShade="BF"/>
+          <w:sz w:val="12"/>
+          <w:szCs w:val="12"/>
+        </w:rPr>
+        <w:t>96</w:t>
+      </w:r>
+      <w:r>
+        <w:rPr>
+          <w:color w:val="CC7832"/>
+          <w:sz w:val="12"/>
+          <w:szCs w:val="12"/>
+        </w:rPr>
+        <w:t xml:space="preserve">    </w:t>
+      </w:r>
+      <w:r>
+        <w:rPr>
+          <w:color w:val="CC7832"/>
+          <w:sz w:val="12"/>
+          <w:szCs w:val="12"/>
+        </w:rPr>
+        <w:t xml:space="preserve">     </w:t>
+      </w:r>
+      <w:r>
+        <w:rPr>
+          <w:color w:val="A9B7C6"/>
+          <w:sz w:val="12"/>
+          <w:szCs w:val="12"/>
+        </w:rPr>
+        <w:t xml:space="preserve">Node </w:t>
+      </w:r>
+      <w:proofErr w:type="spellStart"/>
+      <w:r>
+        <w:rPr>
+          <w:color w:val="A9B7C6"/>
+          <w:sz w:val="12"/>
+          <w:szCs w:val="12"/>
+        </w:rPr>
+        <w:t>pred</w:t>
+      </w:r>
+      <w:proofErr w:type="spellEnd"/>
+      <w:r>
+        <w:rPr>
+          <w:color w:val="A9B7C6"/>
+          <w:sz w:val="12"/>
+          <w:szCs w:val="12"/>
+        </w:rPr>
+        <w:t xml:space="preserve"> = </w:t>
+      </w:r>
+      <w:proofErr w:type="spellStart"/>
+      <w:r>
+        <w:rPr>
+          <w:color w:val="A9B7C6"/>
+          <w:sz w:val="12"/>
+          <w:szCs w:val="12"/>
+        </w:rPr>
+        <w:t>window.</w:t>
+      </w:r>
+      <w:r>
+        <w:rPr>
+          <w:color w:val="9876AA"/>
+          <w:sz w:val="12"/>
+          <w:szCs w:val="12"/>
+        </w:rPr>
+        <w:t>pred</w:t>
+      </w:r>
+      <w:proofErr w:type="spellEnd"/>
+      <w:r>
+        <w:rPr>
+          <w:color w:val="CC7832"/>
+          <w:sz w:val="12"/>
+          <w:szCs w:val="12"/>
+        </w:rPr>
+        <w:t>;</w:t>
+      </w:r>
+      <w:r>
+        <w:rPr>
+          <w:color w:val="CC7832"/>
+          <w:sz w:val="12"/>
+          <w:szCs w:val="12"/>
+        </w:rPr>
+        <w:br/>
+      </w:r>
+      <w:r>
+        <w:rPr>
+          <w:color w:val="AEAAAA" w:themeColor="background2" w:themeShade="BF"/>
+          <w:sz w:val="12"/>
+          <w:szCs w:val="12"/>
+        </w:rPr>
+        <w:t>97</w:t>
+      </w:r>
+      <w:r>
+        <w:rPr>
+          <w:color w:val="CC7832"/>
+          <w:sz w:val="12"/>
+          <w:szCs w:val="12"/>
+        </w:rPr>
+        <w:t xml:space="preserve">    </w:t>
+      </w:r>
+      <w:r>
+        <w:rPr>
+          <w:color w:val="CC7832"/>
+          <w:sz w:val="12"/>
+          <w:szCs w:val="12"/>
+        </w:rPr>
+        <w:t xml:space="preserve">     </w:t>
+      </w:r>
+      <w:r>
+        <w:rPr>
+          <w:color w:val="A9B7C6"/>
+          <w:sz w:val="12"/>
+          <w:szCs w:val="12"/>
+        </w:rPr>
+        <w:t xml:space="preserve">Node </w:t>
+      </w:r>
+      <w:proofErr w:type="spellStart"/>
+      <w:r>
+        <w:rPr>
+          <w:color w:val="A9B7C6"/>
+          <w:sz w:val="12"/>
+          <w:szCs w:val="12"/>
+        </w:rPr>
+        <w:t>curr</w:t>
+      </w:r>
+      <w:proofErr w:type="spellEnd"/>
+      <w:r>
+        <w:rPr>
+          <w:color w:val="A9B7C6"/>
+          <w:sz w:val="12"/>
+          <w:szCs w:val="12"/>
+        </w:rPr>
+        <w:t xml:space="preserve"> = </w:t>
+      </w:r>
+      <w:proofErr w:type="spellStart"/>
+      <w:r>
+        <w:rPr>
+          <w:color w:val="A9B7C6"/>
+          <w:sz w:val="12"/>
+          <w:szCs w:val="12"/>
+        </w:rPr>
+        <w:t>window.</w:t>
+      </w:r>
+      <w:r>
+        <w:rPr>
+          <w:color w:val="9876AA"/>
+          <w:sz w:val="12"/>
+          <w:szCs w:val="12"/>
+        </w:rPr>
+        <w:t>curr</w:t>
+      </w:r>
+      <w:proofErr w:type="spellEnd"/>
+      <w:r>
+        <w:rPr>
+          <w:color w:val="CC7832"/>
+          <w:sz w:val="12"/>
+          <w:szCs w:val="12"/>
+        </w:rPr>
+        <w:t>;</w:t>
+      </w:r>
+      <w:r>
+        <w:rPr>
+          <w:color w:val="CC7832"/>
+          <w:sz w:val="12"/>
+          <w:szCs w:val="12"/>
+        </w:rPr>
+        <w:br/>
+      </w:r>
+      <w:r>
+        <w:rPr>
+          <w:color w:val="AEAAAA" w:themeColor="background2" w:themeShade="BF"/>
+          <w:sz w:val="12"/>
+          <w:szCs w:val="12"/>
+        </w:rPr>
+        <w:t>98</w:t>
+      </w:r>
+      <w:r>
+        <w:rPr>
+          <w:color w:val="CC7832"/>
+          <w:sz w:val="12"/>
+          <w:szCs w:val="12"/>
+        </w:rPr>
+        <w:t xml:space="preserve">   </w:t>
+      </w:r>
+      <w:r>
+        <w:rPr>
+          <w:color w:val="CC7832"/>
+          <w:sz w:val="12"/>
+          <w:szCs w:val="12"/>
+        </w:rPr>
+        <w:t xml:space="preserve">  </w:t>
+      </w:r>
+      <w:r>
+        <w:rPr>
+          <w:color w:val="CC7832"/>
+          <w:sz w:val="12"/>
+          <w:szCs w:val="12"/>
+        </w:rPr>
+        <w:t xml:space="preserve"> if</w:t>
+      </w:r>
+      <w:r>
+        <w:rPr>
+          <w:color w:val="A9B7C6"/>
+          <w:sz w:val="12"/>
+          <w:szCs w:val="12"/>
+        </w:rPr>
+        <w:t xml:space="preserve">( </w:t>
+      </w:r>
+      <w:proofErr w:type="spellStart"/>
+      <w:r>
+        <w:rPr>
+          <w:color w:val="A9B7C6"/>
+          <w:sz w:val="12"/>
+          <w:szCs w:val="12"/>
+        </w:rPr>
+        <w:t>curr.</w:t>
+      </w:r>
+      <w:r>
+        <w:rPr>
+          <w:color w:val="9876AA"/>
+          <w:sz w:val="12"/>
+          <w:szCs w:val="12"/>
+        </w:rPr>
+        <w:t>hash</w:t>
+      </w:r>
+      <w:proofErr w:type="spellEnd"/>
+      <w:r>
+        <w:rPr>
+          <w:color w:val="9876AA"/>
+          <w:sz w:val="12"/>
+          <w:szCs w:val="12"/>
+        </w:rPr>
+        <w:t xml:space="preserve"> </w:t>
+      </w:r>
+      <w:r>
+        <w:rPr>
+          <w:color w:val="A9B7C6"/>
+          <w:sz w:val="12"/>
+          <w:szCs w:val="12"/>
+        </w:rPr>
+        <w:t>== hash ) {</w:t>
+      </w:r>
+      <w:r>
+        <w:rPr>
+          <w:color w:val="A9B7C6"/>
+          <w:sz w:val="12"/>
+          <w:szCs w:val="12"/>
+        </w:rPr>
+        <w:t xml:space="preserve"> </w:t>
+      </w:r>
+      <w:r>
+        <w:rPr>
+          <w:color w:val="FF0000"/>
+          <w:sz w:val="12"/>
+          <w:szCs w:val="12"/>
+        </w:rPr>
+        <w:t xml:space="preserve"> </w:t>
+      </w:r>
+      <w:r>
+        <w:rPr>
+          <w:color w:val="FF0000"/>
+          <w:sz w:val="12"/>
+          <w:szCs w:val="12"/>
+        </w:rPr>
+        <w:sym w:font="Wingdings" w:char="F0DF"/>
+      </w:r>
+      <w:r>
+        <w:rPr>
+          <w:color w:val="FF0000"/>
+          <w:sz w:val="12"/>
+          <w:szCs w:val="12"/>
+        </w:rPr>
+        <w:t>------------</w:t>
+      </w:r>
+      <w:r>
+        <w:rPr>
+          <w:color w:val="A9B7C6"/>
+          <w:sz w:val="12"/>
+          <w:szCs w:val="12"/>
+        </w:rPr>
+        <w:br/>
+      </w:r>
+      <w:r>
+        <w:rPr>
+          <w:color w:val="A9B7C6"/>
+          <w:sz w:val="12"/>
+          <w:szCs w:val="12"/>
+        </w:rPr>
+        <w:t>99</w:t>
+      </w:r>
+      <w:r>
+        <w:rPr>
+          <w:color w:val="A9B7C6"/>
+          <w:sz w:val="12"/>
+          <w:szCs w:val="12"/>
+        </w:rPr>
+        <w:t xml:space="preserve">   </w:t>
+      </w:r>
+      <w:r>
+        <w:rPr>
+          <w:color w:val="A9B7C6"/>
+          <w:sz w:val="12"/>
+          <w:szCs w:val="12"/>
+        </w:rPr>
+        <w:t xml:space="preserve">       </w:t>
+      </w:r>
+      <w:r>
+        <w:rPr>
+          <w:color w:val="CC7832"/>
+          <w:sz w:val="12"/>
+          <w:szCs w:val="12"/>
+        </w:rPr>
+        <w:t>return false;</w:t>
+      </w:r>
+      <w:r>
+        <w:rPr>
+          <w:color w:val="CC7832"/>
+          <w:sz w:val="12"/>
+          <w:szCs w:val="12"/>
+        </w:rPr>
+        <w:br/>
+      </w:r>
+      <w:r>
+        <w:rPr>
+          <w:color w:val="AEAAAA" w:themeColor="background2" w:themeShade="BF"/>
+          <w:sz w:val="12"/>
+          <w:szCs w:val="12"/>
+        </w:rPr>
+        <w:t>100</w:t>
+      </w:r>
+      <w:r>
+        <w:rPr>
+          <w:color w:val="CC7832"/>
+          <w:sz w:val="12"/>
+          <w:szCs w:val="12"/>
+        </w:rPr>
+        <w:t xml:space="preserve">    </w:t>
+      </w:r>
+      <w:r>
+        <w:rPr>
+          <w:color w:val="A9B7C6"/>
+          <w:sz w:val="12"/>
+          <w:szCs w:val="12"/>
+        </w:rPr>
+        <w:t xml:space="preserve">} </w:t>
+      </w:r>
+      <w:r>
+        <w:rPr>
+          <w:color w:val="CC7832"/>
+          <w:sz w:val="12"/>
+          <w:szCs w:val="12"/>
+        </w:rPr>
+        <w:t xml:space="preserve">else </w:t>
+      </w:r>
+      <w:r>
+        <w:rPr>
+          <w:color w:val="A9B7C6"/>
+          <w:sz w:val="12"/>
+          <w:szCs w:val="12"/>
+        </w:rPr>
+        <w:t>{</w:t>
+      </w:r>
+      <w:r>
+        <w:rPr>
+          <w:color w:val="A9B7C6"/>
+          <w:sz w:val="12"/>
+          <w:szCs w:val="12"/>
+        </w:rPr>
+        <w:br/>
+      </w:r>
+      <w:r>
+        <w:rPr>
+          <w:color w:val="A9B7C6"/>
+          <w:sz w:val="12"/>
+          <w:szCs w:val="12"/>
+        </w:rPr>
+        <w:t>101</w:t>
+      </w:r>
+      <w:r>
+        <w:rPr>
+          <w:color w:val="A9B7C6"/>
+          <w:sz w:val="12"/>
+          <w:szCs w:val="12"/>
+        </w:rPr>
+        <w:t xml:space="preserve">   </w:t>
+      </w:r>
+      <w:r>
+        <w:rPr>
+          <w:color w:val="A9B7C6"/>
+          <w:sz w:val="12"/>
+          <w:szCs w:val="12"/>
+        </w:rPr>
+        <w:t xml:space="preserve">     </w:t>
+      </w:r>
+      <w:r>
+        <w:rPr>
+          <w:color w:val="A9B7C6"/>
+          <w:sz w:val="12"/>
+          <w:szCs w:val="12"/>
+        </w:rPr>
+        <w:t xml:space="preserve">Node </w:t>
+      </w:r>
+      <w:proofErr w:type="spellStart"/>
+      <w:r>
+        <w:rPr>
+          <w:color w:val="A9B7C6"/>
+          <w:sz w:val="12"/>
+          <w:szCs w:val="12"/>
+        </w:rPr>
+        <w:t>node</w:t>
+      </w:r>
+      <w:proofErr w:type="spellEnd"/>
+      <w:r>
+        <w:rPr>
+          <w:color w:val="A9B7C6"/>
+          <w:sz w:val="12"/>
+          <w:szCs w:val="12"/>
+        </w:rPr>
+        <w:t xml:space="preserve"> = </w:t>
+      </w:r>
+      <w:r>
+        <w:rPr>
+          <w:color w:val="CC7832"/>
+          <w:sz w:val="12"/>
+          <w:szCs w:val="12"/>
+        </w:rPr>
+        <w:t xml:space="preserve">new </w:t>
+      </w:r>
+      <w:r>
+        <w:rPr>
+          <w:color w:val="A9B7C6"/>
+          <w:sz w:val="12"/>
+          <w:szCs w:val="12"/>
+        </w:rPr>
+        <w:t>Node( hash</w:t>
+      </w:r>
+      <w:r>
+        <w:rPr>
+          <w:color w:val="CC7832"/>
+          <w:sz w:val="12"/>
+          <w:szCs w:val="12"/>
+        </w:rPr>
+        <w:t xml:space="preserve">, </w:t>
+      </w:r>
+      <w:r>
+        <w:rPr>
+          <w:color w:val="A9B7C6"/>
+          <w:sz w:val="12"/>
+          <w:szCs w:val="12"/>
+        </w:rPr>
+        <w:t>key</w:t>
+      </w:r>
+      <w:r>
+        <w:rPr>
+          <w:color w:val="CC7832"/>
+          <w:sz w:val="12"/>
+          <w:szCs w:val="12"/>
+        </w:rPr>
+        <w:t xml:space="preserve">, </w:t>
+      </w:r>
+      <w:r>
+        <w:rPr>
+          <w:color w:val="A9B7C6"/>
+          <w:sz w:val="12"/>
+          <w:szCs w:val="12"/>
+        </w:rPr>
+        <w:t>value )</w:t>
+      </w:r>
+      <w:r>
+        <w:rPr>
+          <w:color w:val="CC7832"/>
+          <w:sz w:val="12"/>
+          <w:szCs w:val="12"/>
+        </w:rPr>
+        <w:t>;</w:t>
+      </w:r>
+      <w:r>
+        <w:rPr>
+          <w:color w:val="CC7832"/>
+          <w:sz w:val="12"/>
+          <w:szCs w:val="12"/>
+        </w:rPr>
+        <w:br/>
+      </w:r>
+      <w:r>
+        <w:rPr>
+          <w:color w:val="AEAAAA" w:themeColor="background2" w:themeShade="BF"/>
+          <w:sz w:val="12"/>
+          <w:szCs w:val="12"/>
+        </w:rPr>
+        <w:t>102</w:t>
+      </w:r>
+      <w:r>
+        <w:rPr>
+          <w:color w:val="CC7832"/>
+          <w:sz w:val="12"/>
+          <w:szCs w:val="12"/>
+        </w:rPr>
+        <w:t xml:space="preserve">   </w:t>
+      </w:r>
+      <w:r>
+        <w:rPr>
+          <w:color w:val="CC7832"/>
+          <w:sz w:val="12"/>
+          <w:szCs w:val="12"/>
+        </w:rPr>
+        <w:t xml:space="preserve">     </w:t>
+      </w:r>
+      <w:proofErr w:type="spellStart"/>
+      <w:r>
+        <w:rPr>
+          <w:color w:val="A9B7C6"/>
+          <w:sz w:val="12"/>
+          <w:szCs w:val="12"/>
+        </w:rPr>
+        <w:t>node.</w:t>
+      </w:r>
+      <w:r>
+        <w:rPr>
+          <w:color w:val="9876AA"/>
+          <w:sz w:val="12"/>
+          <w:szCs w:val="12"/>
+        </w:rPr>
+        <w:t>next</w:t>
+      </w:r>
+      <w:proofErr w:type="spellEnd"/>
+      <w:r>
+        <w:rPr>
+          <w:color w:val="9876AA"/>
+          <w:sz w:val="12"/>
+          <w:szCs w:val="12"/>
+        </w:rPr>
+        <w:t xml:space="preserve"> </w:t>
+      </w:r>
+      <w:r>
+        <w:rPr>
+          <w:color w:val="A9B7C6"/>
+          <w:sz w:val="12"/>
+          <w:szCs w:val="12"/>
+        </w:rPr>
+        <w:t xml:space="preserve">= </w:t>
+      </w:r>
+      <w:r>
+        <w:rPr>
+          <w:color w:val="CC7832"/>
+          <w:sz w:val="12"/>
+          <w:szCs w:val="12"/>
+        </w:rPr>
+        <w:t xml:space="preserve">new </w:t>
+      </w:r>
+      <w:proofErr w:type="spellStart"/>
+      <w:r>
+        <w:rPr>
+          <w:color w:val="A9B7C6"/>
+          <w:sz w:val="12"/>
+          <w:szCs w:val="12"/>
+        </w:rPr>
+        <w:t>AtomicMarkableReference</w:t>
+      </w:r>
+      <w:proofErr w:type="spellEnd"/>
+      <w:r>
+        <w:rPr>
+          <w:color w:val="A9B7C6"/>
+          <w:sz w:val="12"/>
+          <w:szCs w:val="12"/>
+        </w:rPr>
+        <w:t>&lt;&gt;(</w:t>
+      </w:r>
+      <w:proofErr w:type="spellStart"/>
+      <w:r>
+        <w:rPr>
+          <w:color w:val="A9B7C6"/>
+          <w:sz w:val="12"/>
+          <w:szCs w:val="12"/>
+        </w:rPr>
+        <w:t>curr</w:t>
+      </w:r>
+      <w:proofErr w:type="spellEnd"/>
+      <w:r>
+        <w:rPr>
+          <w:color w:val="CC7832"/>
+          <w:sz w:val="12"/>
+          <w:szCs w:val="12"/>
+        </w:rPr>
+        <w:t>, false</w:t>
+      </w:r>
+      <w:r>
+        <w:rPr>
+          <w:color w:val="A9B7C6"/>
+          <w:sz w:val="12"/>
+          <w:szCs w:val="12"/>
+        </w:rPr>
+        <w:t>)</w:t>
+      </w:r>
+      <w:r>
+        <w:rPr>
+          <w:color w:val="CC7832"/>
+          <w:sz w:val="12"/>
+          <w:szCs w:val="12"/>
+        </w:rPr>
+        <w:t>;</w:t>
+      </w:r>
+      <w:r>
+        <w:rPr>
+          <w:color w:val="CC7832"/>
+          <w:sz w:val="12"/>
+          <w:szCs w:val="12"/>
+        </w:rPr>
+        <w:br/>
+      </w:r>
+      <w:r>
+        <w:rPr>
+          <w:color w:val="AEAAAA" w:themeColor="background2" w:themeShade="BF"/>
+          <w:sz w:val="12"/>
+          <w:szCs w:val="12"/>
+        </w:rPr>
+        <w:t>103</w:t>
+      </w:r>
+      <w:r>
+        <w:rPr>
+          <w:color w:val="CC7832"/>
+          <w:sz w:val="12"/>
+          <w:szCs w:val="12"/>
+        </w:rPr>
+        <w:t xml:space="preserve">   </w:t>
+      </w:r>
+      <w:r>
+        <w:rPr>
+          <w:color w:val="CC7832"/>
+          <w:sz w:val="12"/>
+          <w:szCs w:val="12"/>
+        </w:rPr>
+        <w:t xml:space="preserve">     </w:t>
+      </w:r>
+      <w:r>
+        <w:rPr>
+          <w:color w:val="CC7832"/>
+          <w:sz w:val="12"/>
+          <w:szCs w:val="12"/>
+        </w:rPr>
+        <w:t>if</w:t>
+      </w:r>
+      <w:r>
+        <w:rPr>
+          <w:color w:val="A9B7C6"/>
+          <w:sz w:val="12"/>
+          <w:szCs w:val="12"/>
+        </w:rPr>
+        <w:t>(</w:t>
+      </w:r>
+      <w:proofErr w:type="spellStart"/>
+      <w:r>
+        <w:rPr>
+          <w:color w:val="A9B7C6"/>
+          <w:sz w:val="12"/>
+          <w:szCs w:val="12"/>
+        </w:rPr>
+        <w:t>pred.</w:t>
+      </w:r>
+      <w:r>
+        <w:rPr>
+          <w:color w:val="9876AA"/>
+          <w:sz w:val="12"/>
+          <w:szCs w:val="12"/>
+        </w:rPr>
+        <w:t>next</w:t>
+      </w:r>
+      <w:r>
+        <w:rPr>
+          <w:color w:val="A9B7C6"/>
+          <w:sz w:val="12"/>
+          <w:szCs w:val="12"/>
+        </w:rPr>
+        <w:t>.compareAndSet</w:t>
+      </w:r>
+      <w:proofErr w:type="spellEnd"/>
+      <w:r>
+        <w:rPr>
+          <w:color w:val="A9B7C6"/>
+          <w:sz w:val="12"/>
+          <w:szCs w:val="12"/>
+        </w:rPr>
+        <w:t>(</w:t>
+      </w:r>
+      <w:proofErr w:type="spellStart"/>
+      <w:r>
+        <w:rPr>
+          <w:color w:val="A9B7C6"/>
+          <w:sz w:val="12"/>
+          <w:szCs w:val="12"/>
+        </w:rPr>
+        <w:t>curr</w:t>
+      </w:r>
+      <w:proofErr w:type="spellEnd"/>
+      <w:r>
+        <w:rPr>
+          <w:color w:val="CC7832"/>
+          <w:sz w:val="12"/>
+          <w:szCs w:val="12"/>
+        </w:rPr>
+        <w:t xml:space="preserve">, </w:t>
+      </w:r>
+      <w:r>
+        <w:rPr>
+          <w:color w:val="A9B7C6"/>
+          <w:sz w:val="12"/>
+          <w:szCs w:val="12"/>
+        </w:rPr>
+        <w:t>node</w:t>
+      </w:r>
+      <w:r>
+        <w:rPr>
+          <w:color w:val="CC7832"/>
+          <w:sz w:val="12"/>
+          <w:szCs w:val="12"/>
+        </w:rPr>
+        <w:t>, false, false</w:t>
+      </w:r>
+      <w:r>
+        <w:rPr>
+          <w:color w:val="A9B7C6"/>
+          <w:sz w:val="12"/>
+          <w:szCs w:val="12"/>
+        </w:rPr>
+        <w:t>))</w:t>
+      </w:r>
+      <w:r>
+        <w:rPr>
+          <w:color w:val="A9B7C6"/>
+          <w:sz w:val="12"/>
+          <w:szCs w:val="12"/>
+        </w:rPr>
+        <w:t xml:space="preserve"> </w:t>
+      </w:r>
+      <w:r>
+        <w:rPr>
+          <w:color w:val="FF0000"/>
+          <w:sz w:val="12"/>
+          <w:szCs w:val="12"/>
+        </w:rPr>
+        <w:sym w:font="Wingdings" w:char="F0DF"/>
+      </w:r>
+      <w:r>
+        <w:rPr>
+          <w:color w:val="FF0000"/>
+          <w:sz w:val="12"/>
+          <w:szCs w:val="12"/>
+        </w:rPr>
+        <w:t>------------</w:t>
+      </w:r>
+      <w:r>
+        <w:rPr>
+          <w:color w:val="A9B7C6"/>
+          <w:sz w:val="12"/>
+          <w:szCs w:val="12"/>
+        </w:rPr>
+        <w:br/>
+      </w:r>
+      <w:r>
+        <w:rPr>
+          <w:color w:val="A9B7C6"/>
+          <w:sz w:val="12"/>
+          <w:szCs w:val="12"/>
+        </w:rPr>
+        <w:t>104</w:t>
+      </w:r>
+      <w:r>
+        <w:rPr>
+          <w:color w:val="A9B7C6"/>
+          <w:sz w:val="12"/>
+          <w:szCs w:val="12"/>
+        </w:rPr>
+        <w:t xml:space="preserve">      </w:t>
+      </w:r>
+      <w:r>
+        <w:rPr>
+          <w:color w:val="A9B7C6"/>
+          <w:sz w:val="12"/>
+          <w:szCs w:val="12"/>
+        </w:rPr>
+        <w:t xml:space="preserve">   </w:t>
+      </w:r>
+      <w:r>
+        <w:rPr>
+          <w:color w:val="A9B7C6"/>
+          <w:sz w:val="12"/>
+          <w:szCs w:val="12"/>
+        </w:rPr>
+        <w:t xml:space="preserve"> </w:t>
+      </w:r>
+      <w:r>
+        <w:rPr>
+          <w:color w:val="CC7832"/>
+          <w:sz w:val="12"/>
+          <w:szCs w:val="12"/>
+        </w:rPr>
+        <w:t>return true;</w:t>
+      </w:r>
+      <w:r>
+        <w:rPr>
+          <w:color w:val="CC7832"/>
+          <w:sz w:val="12"/>
+          <w:szCs w:val="12"/>
+        </w:rPr>
+        <w:br/>
+      </w:r>
+      <w:r>
+        <w:rPr>
+          <w:color w:val="AEAAAA" w:themeColor="background2" w:themeShade="BF"/>
+          <w:sz w:val="12"/>
+          <w:szCs w:val="12"/>
+        </w:rPr>
+        <w:t>105</w:t>
+      </w:r>
+      <w:r>
+        <w:rPr>
+          <w:color w:val="CC7832"/>
+          <w:sz w:val="12"/>
+          <w:szCs w:val="12"/>
+        </w:rPr>
+        <w:t xml:space="preserve">    </w:t>
+      </w:r>
+      <w:r>
+        <w:rPr>
+          <w:color w:val="CC7832"/>
+          <w:sz w:val="12"/>
+          <w:szCs w:val="12"/>
+        </w:rPr>
+        <w:t xml:space="preserve">  </w:t>
+      </w:r>
+      <w:r>
+        <w:rPr>
+          <w:color w:val="A9B7C6"/>
+          <w:sz w:val="12"/>
+          <w:szCs w:val="12"/>
+        </w:rPr>
+        <w:t>}</w:t>
+      </w:r>
+      <w:r>
+        <w:rPr>
+          <w:color w:val="A9B7C6"/>
+          <w:sz w:val="12"/>
+          <w:szCs w:val="12"/>
+        </w:rPr>
+        <w:br/>
+      </w:r>
+      <w:r>
+        <w:rPr>
+          <w:color w:val="A9B7C6"/>
+          <w:sz w:val="12"/>
+          <w:szCs w:val="12"/>
+        </w:rPr>
+        <w:t>106</w:t>
+      </w:r>
+      <w:r>
+        <w:rPr>
+          <w:color w:val="A9B7C6"/>
+          <w:sz w:val="12"/>
+          <w:szCs w:val="12"/>
+        </w:rPr>
+        <w:t xml:space="preserve">  </w:t>
+      </w:r>
+      <w:r>
+        <w:rPr>
+          <w:color w:val="A9B7C6"/>
+          <w:sz w:val="12"/>
+          <w:szCs w:val="12"/>
+        </w:rPr>
+        <w:t xml:space="preserve">  </w:t>
+      </w:r>
+      <w:r>
+        <w:rPr>
+          <w:color w:val="A9B7C6"/>
+          <w:sz w:val="12"/>
+          <w:szCs w:val="12"/>
+        </w:rPr>
+        <w:t>}</w:t>
+      </w:r>
+      <w:r>
+        <w:rPr>
+          <w:color w:val="A9B7C6"/>
+          <w:sz w:val="12"/>
+          <w:szCs w:val="12"/>
+        </w:rPr>
+        <w:br/>
+      </w:r>
+      <w:r>
+        <w:rPr>
+          <w:color w:val="A9B7C6"/>
+          <w:sz w:val="12"/>
+          <w:szCs w:val="12"/>
+        </w:rPr>
+        <w:t>107</w:t>
+      </w:r>
+      <w:r>
+        <w:rPr>
+          <w:color w:val="A9B7C6"/>
+          <w:sz w:val="12"/>
+          <w:szCs w:val="12"/>
+        </w:rPr>
+        <w:t xml:space="preserve">  }</w:t>
+      </w:r>
+    </w:p>
+    <w:p>
+      <w:pPr>
+        <w:rPr>
+          <w:rFonts w:ascii="Arial" w:hAnsi="Arial" w:cs="Arial"/>
+          <w:b/>
+          <w:lang w:val="en-US"/>
+        </w:rPr>
+      </w:pPr>
+    </w:p>
+    <w:p>
+      <w:pPr>
+        <w:rPr>
+          <w:rFonts w:ascii="Arial" w:hAnsi="Arial" w:cs="Arial"/>
+          <w:lang w:val="en-US"/>
+        </w:rPr>
+      </w:pPr>
+      <w:r>
+        <w:rPr>
+          <w:rFonts w:ascii="Arial" w:hAnsi="Arial" w:cs="Arial"/>
+          <w:lang w:val="en-US"/>
+        </w:rPr>
+        <w:t xml:space="preserve">There are multiple linearization point in the </w:t>
+      </w:r>
+      <w:proofErr w:type="gramStart"/>
+      <w:r>
+        <w:rPr>
+          <w:rFonts w:ascii="Arial" w:hAnsi="Arial" w:cs="Arial"/>
+          <w:lang w:val="en-US"/>
+        </w:rPr>
+        <w:t>add(</w:t>
+      </w:r>
+      <w:proofErr w:type="gramEnd"/>
+      <w:r>
+        <w:rPr>
+          <w:rFonts w:ascii="Arial" w:hAnsi="Arial" w:cs="Arial"/>
+          <w:lang w:val="en-US"/>
+        </w:rPr>
+        <w:t xml:space="preserve">) method. They are at </w:t>
+      </w:r>
+      <w:r>
+        <w:rPr>
+          <w:rFonts w:ascii="Arial" w:hAnsi="Arial" w:cs="Arial"/>
+          <w:lang w:val="en-US"/>
+        </w:rPr>
+        <w:t xml:space="preserve">line 98 and line 103. At the first linearization point, we find that the hash of Node </w:t>
+      </w:r>
+      <w:proofErr w:type="spellStart"/>
+      <w:r>
+        <w:rPr>
+          <w:rFonts w:ascii="Arial" w:hAnsi="Arial" w:cs="Arial"/>
+          <w:lang w:val="en-US"/>
+        </w:rPr>
+        <w:t>curr</w:t>
+      </w:r>
+      <w:proofErr w:type="spellEnd"/>
+      <w:r>
+        <w:rPr>
+          <w:rFonts w:ascii="Arial" w:hAnsi="Arial" w:cs="Arial"/>
+          <w:lang w:val="en-US"/>
+        </w:rPr>
+        <w:t xml:space="preserve"> is equal to hash and return false and any currently running methods will see that the effect of this method. At the second linearization point, we find</w:t>
+      </w:r>
+      <w:r>
+        <w:rPr>
+          <w:rFonts w:ascii="Arial" w:hAnsi="Arial" w:cs="Arial"/>
+          <w:lang w:val="en-US"/>
+        </w:rPr>
+        <w:t xml:space="preserve"> out that hash is not equal to </w:t>
+      </w:r>
+      <w:proofErr w:type="spellStart"/>
+      <w:proofErr w:type="gramStart"/>
+      <w:r>
+        <w:rPr>
+          <w:rFonts w:ascii="Arial" w:hAnsi="Arial" w:cs="Arial"/>
+          <w:lang w:val="en-US"/>
+        </w:rPr>
+        <w:t>curr.hash</w:t>
+      </w:r>
+      <w:proofErr w:type="spellEnd"/>
+      <w:proofErr w:type="gramEnd"/>
+      <w:r>
+        <w:rPr>
+          <w:rFonts w:ascii="Arial" w:hAnsi="Arial" w:cs="Arial"/>
+          <w:lang w:val="en-US"/>
+        </w:rPr>
+        <w:t xml:space="preserve"> and make a new node based on the key, value  and hash and then set it to node after pred. Since we are adding another node to the linked list, other methods will be visible to the other currently running methods. This method has multiple linearization points since there multiple exit points which depending on the execution will lead to different results</w:t>
+      </w:r>
+    </w:p>
+    <w:p>
+      <w:pPr>
+        <w:rPr>
+          <w:rFonts w:ascii="Arial" w:hAnsi="Arial" w:cs="Arial"/>
+          <w:lang w:val="en-US"/>
+        </w:rPr>
+      </w:pPr>
+    </w:p>
+    <w:p>
+      <w:pPr>
+        <w:rPr>
+          <w:rFonts w:ascii="Arial" w:hAnsi="Arial" w:cs="Arial"/>
+          <w:lang w:val="en-US"/>
+        </w:rPr>
+      </w:pPr>
+      <w:proofErr w:type="gramStart"/>
+      <w:r>
+        <w:rPr>
+          <w:rFonts w:ascii="Arial" w:hAnsi="Arial" w:cs="Arial"/>
+          <w:b/>
+          <w:lang w:val="en-US"/>
+        </w:rPr>
+        <w:t>remove(</w:t>
+      </w:r>
+      <w:proofErr w:type="gramEnd"/>
+      <w:r>
+        <w:rPr>
+          <w:rFonts w:ascii="Arial" w:hAnsi="Arial" w:cs="Arial"/>
+          <w:b/>
+          <w:lang w:val="en-US"/>
+        </w:rPr>
+        <w:t xml:space="preserve">) Linearization </w:t>
+      </w:r>
+      <w:r>
+        <w:rPr>
+          <w:rFonts w:ascii="Arial" w:hAnsi="Arial" w:cs="Arial"/>
+          <w:b/>
+          <w:lang w:val="en-US"/>
+        </w:rPr>
+        <w:t>P</w:t>
+      </w:r>
+      <w:r>
+        <w:rPr>
+          <w:rFonts w:ascii="Arial" w:hAnsi="Arial" w:cs="Arial"/>
+          <w:b/>
+          <w:lang w:val="en-US"/>
+        </w:rPr>
+        <w:t>oint</w:t>
+      </w:r>
+      <w:r>
+        <w:rPr>
+          <w:rFonts w:ascii="Arial" w:hAnsi="Arial" w:cs="Arial"/>
+          <w:b/>
+          <w:lang w:val="en-US"/>
+        </w:rPr>
+        <w:t>s</w:t>
+      </w:r>
+      <w:r>
+        <w:rPr>
+          <w:rFonts w:ascii="Arial" w:hAnsi="Arial" w:cs="Arial"/>
+          <w:lang w:val="en-US"/>
+        </w:rPr>
+        <w:t xml:space="preserve"> </w:t>
+      </w:r>
+    </w:p>
+    <w:p>
+      <w:pPr>
+        <w:pStyle w:val="HTMLPreformatted"/>
+        <w:shd w:val="clear" w:color="auto" w:fill="2B2B2B"/>
+        <w:rPr>
+          <w:color w:val="A9B7C6"/>
+          <w:sz w:val="12"/>
+          <w:szCs w:val="12"/>
+        </w:rPr>
+      </w:pPr>
+      <w:r>
+        <w:rPr>
+          <w:color w:val="A9B7C6"/>
+          <w:sz w:val="12"/>
+          <w:szCs w:val="12"/>
+        </w:rPr>
+        <w:t>BucketListMap.java</w:t>
+      </w:r>
+    </w:p>
+    <w:p>
+      <w:pPr>
+        <w:pStyle w:val="HTMLPreformatted"/>
+        <w:shd w:val="clear" w:color="auto" w:fill="2B2B2B"/>
+        <w:rPr>
+          <w:color w:val="A9B7C6"/>
+          <w:sz w:val="12"/>
+          <w:szCs w:val="12"/>
+        </w:rPr>
+      </w:pPr>
+    </w:p>
+    <w:p>
+      <w:pPr>
+        <w:pStyle w:val="HTMLPreformatted"/>
+        <w:shd w:val="clear" w:color="auto" w:fill="2B2B2B"/>
+        <w:rPr>
+          <w:color w:val="A9B7C6"/>
+          <w:sz w:val="12"/>
+          <w:szCs w:val="12"/>
+        </w:rPr>
+      </w:pPr>
+      <w:r>
+        <w:rPr>
+          <w:color w:val="A9B7C6"/>
+          <w:sz w:val="12"/>
+          <w:szCs w:val="12"/>
+        </w:rPr>
+        <w:t>130</w:t>
+      </w:r>
+      <w:r>
+        <w:rPr>
+          <w:color w:val="A9B7C6"/>
+          <w:sz w:val="12"/>
+          <w:szCs w:val="12"/>
+        </w:rPr>
+        <w:t xml:space="preserve">   </w:t>
+      </w:r>
+      <w:r>
+        <w:rPr>
+          <w:color w:val="CC7832"/>
+          <w:sz w:val="12"/>
+          <w:szCs w:val="12"/>
+        </w:rPr>
+        <w:t xml:space="preserve">public </w:t>
+      </w:r>
+      <w:proofErr w:type="spellStart"/>
+      <w:r>
+        <w:rPr>
+          <w:color w:val="CC7832"/>
+          <w:sz w:val="12"/>
+          <w:szCs w:val="12"/>
+        </w:rPr>
+        <w:t>boolean</w:t>
+      </w:r>
+      <w:proofErr w:type="spellEnd"/>
+      <w:r>
+        <w:rPr>
+          <w:color w:val="CC7832"/>
+          <w:sz w:val="12"/>
+          <w:szCs w:val="12"/>
+        </w:rPr>
+        <w:t xml:space="preserve"> </w:t>
+      </w:r>
+      <w:r>
+        <w:rPr>
+          <w:color w:val="FFC66D"/>
+          <w:sz w:val="12"/>
+          <w:szCs w:val="12"/>
+        </w:rPr>
+        <w:t>remove</w:t>
+      </w:r>
+      <w:r>
+        <w:rPr>
+          <w:color w:val="A9B7C6"/>
+          <w:sz w:val="12"/>
+          <w:szCs w:val="12"/>
+        </w:rPr>
+        <w:t xml:space="preserve">( </w:t>
+      </w:r>
+      <w:r>
+        <w:rPr>
+          <w:color w:val="507874"/>
+          <w:sz w:val="12"/>
+          <w:szCs w:val="12"/>
+        </w:rPr>
+        <w:t xml:space="preserve">K </w:t>
+      </w:r>
+      <w:r>
+        <w:rPr>
+          <w:color w:val="A9B7C6"/>
+          <w:sz w:val="12"/>
+          <w:szCs w:val="12"/>
+        </w:rPr>
+        <w:t>key ) {</w:t>
+      </w:r>
+      <w:r>
+        <w:rPr>
+          <w:color w:val="A9B7C6"/>
+          <w:sz w:val="12"/>
+          <w:szCs w:val="12"/>
+        </w:rPr>
+        <w:br/>
+      </w:r>
+      <w:r>
+        <w:rPr>
+          <w:color w:val="AEAAAA" w:themeColor="background2" w:themeShade="BF"/>
+          <w:sz w:val="12"/>
+          <w:szCs w:val="12"/>
+        </w:rPr>
+        <w:t>131</w:t>
+      </w:r>
+      <w:r>
+        <w:rPr>
+          <w:color w:val="CC7832"/>
+          <w:sz w:val="12"/>
+          <w:szCs w:val="12"/>
+        </w:rPr>
+        <w:t xml:space="preserve">      </w:t>
+      </w:r>
+      <w:r>
+        <w:rPr>
+          <w:color w:val="CC7832"/>
+          <w:sz w:val="12"/>
+          <w:szCs w:val="12"/>
+        </w:rPr>
+        <w:t xml:space="preserve">int </w:t>
+      </w:r>
+      <w:r>
+        <w:rPr>
+          <w:color w:val="A9B7C6"/>
+          <w:sz w:val="12"/>
+          <w:szCs w:val="12"/>
+        </w:rPr>
+        <w:t xml:space="preserve">hash = </w:t>
+      </w:r>
+      <w:proofErr w:type="spellStart"/>
+      <w:r>
+        <w:rPr>
+          <w:color w:val="A9B7C6"/>
+          <w:sz w:val="12"/>
+          <w:szCs w:val="12"/>
+        </w:rPr>
+        <w:t>getHash</w:t>
+      </w:r>
+      <w:proofErr w:type="spellEnd"/>
+      <w:r>
+        <w:rPr>
+          <w:color w:val="A9B7C6"/>
+          <w:sz w:val="12"/>
+          <w:szCs w:val="12"/>
+        </w:rPr>
+        <w:t>( key )</w:t>
+      </w:r>
+      <w:r>
+        <w:rPr>
+          <w:color w:val="CC7832"/>
+          <w:sz w:val="12"/>
+          <w:szCs w:val="12"/>
+        </w:rPr>
+        <w:t>;</w:t>
+      </w:r>
+      <w:r>
+        <w:rPr>
+          <w:color w:val="CC7832"/>
+          <w:sz w:val="12"/>
+          <w:szCs w:val="12"/>
+        </w:rPr>
+        <w:br/>
+      </w:r>
+      <w:r>
+        <w:rPr>
+          <w:color w:val="AEAAAA" w:themeColor="background2" w:themeShade="BF"/>
+          <w:sz w:val="12"/>
+          <w:szCs w:val="12"/>
+        </w:rPr>
+        <w:t>132</w:t>
+      </w:r>
+      <w:r>
+        <w:rPr>
+          <w:color w:val="CC7832"/>
+          <w:sz w:val="12"/>
+          <w:szCs w:val="12"/>
+        </w:rPr>
+        <w:t xml:space="preserve">      </w:t>
+      </w:r>
+      <w:proofErr w:type="spellStart"/>
+      <w:r>
+        <w:rPr>
+          <w:color w:val="CC7832"/>
+          <w:sz w:val="12"/>
+          <w:szCs w:val="12"/>
+        </w:rPr>
+        <w:t>boolean</w:t>
+      </w:r>
+      <w:proofErr w:type="spellEnd"/>
+      <w:r>
+        <w:rPr>
+          <w:color w:val="CC7832"/>
+          <w:sz w:val="12"/>
+          <w:szCs w:val="12"/>
+        </w:rPr>
+        <w:t xml:space="preserve"> </w:t>
+      </w:r>
+      <w:r>
+        <w:rPr>
+          <w:color w:val="A9B7C6"/>
+          <w:sz w:val="12"/>
+          <w:szCs w:val="12"/>
+        </w:rPr>
+        <w:t>snip</w:t>
+      </w:r>
+      <w:r>
+        <w:rPr>
+          <w:color w:val="CC7832"/>
+          <w:sz w:val="12"/>
+          <w:szCs w:val="12"/>
+        </w:rPr>
+        <w:t>;</w:t>
+      </w:r>
+      <w:r>
+        <w:rPr>
+          <w:color w:val="CC7832"/>
+          <w:sz w:val="12"/>
+          <w:szCs w:val="12"/>
+        </w:rPr>
+        <w:br/>
+      </w:r>
+      <w:r>
+        <w:rPr>
+          <w:color w:val="AEAAAA" w:themeColor="background2" w:themeShade="BF"/>
+          <w:sz w:val="12"/>
+          <w:szCs w:val="12"/>
+        </w:rPr>
+        <w:t>133</w:t>
+      </w:r>
+      <w:r>
+        <w:rPr>
+          <w:color w:val="CC7832"/>
+          <w:sz w:val="12"/>
+          <w:szCs w:val="12"/>
+        </w:rPr>
+        <w:t xml:space="preserve">      </w:t>
+      </w:r>
+      <w:r>
+        <w:rPr>
+          <w:color w:val="CC7832"/>
+          <w:sz w:val="12"/>
+          <w:szCs w:val="12"/>
+        </w:rPr>
+        <w:t>while</w:t>
+      </w:r>
+      <w:r>
+        <w:rPr>
+          <w:color w:val="A9B7C6"/>
+          <w:sz w:val="12"/>
+          <w:szCs w:val="12"/>
+        </w:rPr>
+        <w:t xml:space="preserve">( </w:t>
+      </w:r>
+      <w:r>
+        <w:rPr>
+          <w:color w:val="CC7832"/>
+          <w:sz w:val="12"/>
+          <w:szCs w:val="12"/>
+        </w:rPr>
+        <w:t xml:space="preserve">true </w:t>
+      </w:r>
+      <w:r>
+        <w:rPr>
+          <w:color w:val="A9B7C6"/>
+          <w:sz w:val="12"/>
+          <w:szCs w:val="12"/>
+        </w:rPr>
+        <w:t>) {</w:t>
+      </w:r>
+      <w:r>
+        <w:rPr>
+          <w:color w:val="A9B7C6"/>
+          <w:sz w:val="12"/>
+          <w:szCs w:val="12"/>
+        </w:rPr>
+        <w:br/>
+      </w:r>
+      <w:r>
+        <w:rPr>
+          <w:color w:val="A9B7C6"/>
+          <w:sz w:val="12"/>
+          <w:szCs w:val="12"/>
+        </w:rPr>
+        <w:t>134</w:t>
+      </w:r>
+      <w:r>
+        <w:rPr>
+          <w:color w:val="A9B7C6"/>
+          <w:sz w:val="12"/>
+          <w:szCs w:val="12"/>
+        </w:rPr>
+        <w:t xml:space="preserve">   </w:t>
+      </w:r>
+      <w:r>
+        <w:rPr>
+          <w:color w:val="A9B7C6"/>
+          <w:sz w:val="12"/>
+          <w:szCs w:val="12"/>
+        </w:rPr>
+        <w:t xml:space="preserve">     </w:t>
+      </w:r>
+      <w:r>
+        <w:rPr>
+          <w:color w:val="A9B7C6"/>
+          <w:sz w:val="12"/>
+          <w:szCs w:val="12"/>
+        </w:rPr>
+        <w:t xml:space="preserve"> Window </w:t>
+      </w:r>
+      <w:proofErr w:type="spellStart"/>
+      <w:r>
+        <w:rPr>
+          <w:color w:val="A9B7C6"/>
+          <w:sz w:val="12"/>
+          <w:szCs w:val="12"/>
+        </w:rPr>
+        <w:t>window</w:t>
+      </w:r>
+      <w:proofErr w:type="spellEnd"/>
+      <w:r>
+        <w:rPr>
+          <w:color w:val="A9B7C6"/>
+          <w:sz w:val="12"/>
+          <w:szCs w:val="12"/>
+        </w:rPr>
+        <w:t xml:space="preserve"> = find( </w:t>
+      </w:r>
+      <w:r>
+        <w:rPr>
+          <w:color w:val="9876AA"/>
+          <w:sz w:val="12"/>
+          <w:szCs w:val="12"/>
+        </w:rPr>
+        <w:t>head</w:t>
+      </w:r>
+      <w:r>
+        <w:rPr>
+          <w:color w:val="CC7832"/>
+          <w:sz w:val="12"/>
+          <w:szCs w:val="12"/>
+        </w:rPr>
+        <w:t xml:space="preserve">, </w:t>
+      </w:r>
+      <w:r>
+        <w:rPr>
+          <w:color w:val="A9B7C6"/>
+          <w:sz w:val="12"/>
+          <w:szCs w:val="12"/>
+        </w:rPr>
+        <w:t>hash )</w:t>
+      </w:r>
+      <w:r>
+        <w:rPr>
+          <w:color w:val="CC7832"/>
+          <w:sz w:val="12"/>
+          <w:szCs w:val="12"/>
+        </w:rPr>
+        <w:t>;</w:t>
+      </w:r>
+      <w:r>
+        <w:rPr>
+          <w:color w:val="CC7832"/>
+          <w:sz w:val="12"/>
+          <w:szCs w:val="12"/>
+        </w:rPr>
+        <w:br/>
+      </w:r>
+      <w:r>
+        <w:rPr>
+          <w:color w:val="AEAAAA" w:themeColor="background2" w:themeShade="BF"/>
+          <w:sz w:val="12"/>
+          <w:szCs w:val="12"/>
+        </w:rPr>
+        <w:t>135</w:t>
+      </w:r>
+      <w:r>
+        <w:rPr>
+          <w:color w:val="CC7832"/>
+          <w:sz w:val="12"/>
+          <w:szCs w:val="12"/>
+        </w:rPr>
+        <w:t xml:space="preserve">    </w:t>
+      </w:r>
+      <w:r>
+        <w:rPr>
+          <w:color w:val="CC7832"/>
+          <w:sz w:val="12"/>
+          <w:szCs w:val="12"/>
+        </w:rPr>
+        <w:t xml:space="preserve">     </w:t>
+      </w:r>
+      <w:r>
+        <w:rPr>
+          <w:color w:val="A9B7C6"/>
+          <w:sz w:val="12"/>
+          <w:szCs w:val="12"/>
+        </w:rPr>
+        <w:t xml:space="preserve">Node </w:t>
+      </w:r>
+      <w:proofErr w:type="spellStart"/>
+      <w:r>
+        <w:rPr>
+          <w:color w:val="A9B7C6"/>
+          <w:sz w:val="12"/>
+          <w:szCs w:val="12"/>
+        </w:rPr>
+        <w:t>pred</w:t>
+      </w:r>
+      <w:proofErr w:type="spellEnd"/>
+      <w:r>
+        <w:rPr>
+          <w:color w:val="A9B7C6"/>
+          <w:sz w:val="12"/>
+          <w:szCs w:val="12"/>
+        </w:rPr>
+        <w:t xml:space="preserve"> = </w:t>
+      </w:r>
+      <w:proofErr w:type="spellStart"/>
+      <w:r>
+        <w:rPr>
+          <w:color w:val="A9B7C6"/>
+          <w:sz w:val="12"/>
+          <w:szCs w:val="12"/>
+        </w:rPr>
+        <w:t>window.</w:t>
+      </w:r>
+      <w:r>
+        <w:rPr>
+          <w:color w:val="9876AA"/>
+          <w:sz w:val="12"/>
+          <w:szCs w:val="12"/>
+        </w:rPr>
+        <w:t>pred</w:t>
+      </w:r>
+      <w:proofErr w:type="spellEnd"/>
+      <w:r>
+        <w:rPr>
+          <w:color w:val="CC7832"/>
+          <w:sz w:val="12"/>
+          <w:szCs w:val="12"/>
+        </w:rPr>
+        <w:t>;</w:t>
+      </w:r>
+      <w:r>
+        <w:rPr>
+          <w:color w:val="CC7832"/>
+          <w:sz w:val="12"/>
+          <w:szCs w:val="12"/>
+        </w:rPr>
+        <w:br/>
+      </w:r>
+      <w:r>
+        <w:rPr>
+          <w:color w:val="AEAAAA" w:themeColor="background2" w:themeShade="BF"/>
+          <w:sz w:val="12"/>
+          <w:szCs w:val="12"/>
+        </w:rPr>
+        <w:t>136</w:t>
+      </w:r>
+      <w:r>
+        <w:rPr>
+          <w:color w:val="CC7832"/>
+          <w:sz w:val="12"/>
+          <w:szCs w:val="12"/>
+        </w:rPr>
+        <w:t xml:space="preserve">    </w:t>
+      </w:r>
+      <w:r>
+        <w:rPr>
+          <w:color w:val="CC7832"/>
+          <w:sz w:val="12"/>
+          <w:szCs w:val="12"/>
+        </w:rPr>
+        <w:t xml:space="preserve">     </w:t>
+      </w:r>
+      <w:r>
+        <w:rPr>
+          <w:color w:val="A9B7C6"/>
+          <w:sz w:val="12"/>
+          <w:szCs w:val="12"/>
+        </w:rPr>
+        <w:t xml:space="preserve">Node </w:t>
+      </w:r>
+      <w:proofErr w:type="spellStart"/>
+      <w:r>
+        <w:rPr>
+          <w:color w:val="A9B7C6"/>
+          <w:sz w:val="12"/>
+          <w:szCs w:val="12"/>
+        </w:rPr>
+        <w:t>curr</w:t>
+      </w:r>
+      <w:proofErr w:type="spellEnd"/>
+      <w:r>
+        <w:rPr>
+          <w:color w:val="A9B7C6"/>
+          <w:sz w:val="12"/>
+          <w:szCs w:val="12"/>
+        </w:rPr>
+        <w:t xml:space="preserve"> = </w:t>
+      </w:r>
+      <w:proofErr w:type="spellStart"/>
+      <w:r>
+        <w:rPr>
+          <w:color w:val="A9B7C6"/>
+          <w:sz w:val="12"/>
+          <w:szCs w:val="12"/>
+        </w:rPr>
+        <w:t>window.</w:t>
+      </w:r>
+      <w:r>
+        <w:rPr>
+          <w:color w:val="9876AA"/>
+          <w:sz w:val="12"/>
+          <w:szCs w:val="12"/>
+        </w:rPr>
+        <w:t>curr</w:t>
+      </w:r>
+      <w:proofErr w:type="spellEnd"/>
+      <w:r>
+        <w:rPr>
+          <w:color w:val="CC7832"/>
+          <w:sz w:val="12"/>
+          <w:szCs w:val="12"/>
+        </w:rPr>
+        <w:t>;</w:t>
+      </w:r>
+      <w:r>
+        <w:rPr>
+          <w:color w:val="CC7832"/>
+          <w:sz w:val="12"/>
+          <w:szCs w:val="12"/>
+        </w:rPr>
+        <w:br/>
+      </w:r>
+      <w:r>
+        <w:rPr>
+          <w:color w:val="AEAAAA" w:themeColor="background2" w:themeShade="BF"/>
+          <w:sz w:val="12"/>
+          <w:szCs w:val="12"/>
+        </w:rPr>
+        <w:t>137</w:t>
+      </w:r>
+      <w:r>
+        <w:rPr>
+          <w:color w:val="CC7832"/>
+          <w:sz w:val="12"/>
+          <w:szCs w:val="12"/>
+        </w:rPr>
+        <w:t xml:space="preserve">    </w:t>
+      </w:r>
+      <w:r>
+        <w:rPr>
+          <w:color w:val="CC7832"/>
+          <w:sz w:val="12"/>
+          <w:szCs w:val="12"/>
+        </w:rPr>
+        <w:t xml:space="preserve">     </w:t>
+      </w:r>
+      <w:r>
+        <w:rPr>
+          <w:color w:val="CC7832"/>
+          <w:sz w:val="12"/>
+          <w:szCs w:val="12"/>
+        </w:rPr>
+        <w:t>if</w:t>
+      </w:r>
+      <w:r>
+        <w:rPr>
+          <w:color w:val="A9B7C6"/>
+          <w:sz w:val="12"/>
+          <w:szCs w:val="12"/>
+        </w:rPr>
+        <w:t xml:space="preserve">( </w:t>
+      </w:r>
+      <w:proofErr w:type="spellStart"/>
+      <w:r>
+        <w:rPr>
+          <w:color w:val="A9B7C6"/>
+          <w:sz w:val="12"/>
+          <w:szCs w:val="12"/>
+        </w:rPr>
+        <w:t>curr.</w:t>
+      </w:r>
+      <w:r>
+        <w:rPr>
+          <w:color w:val="9876AA"/>
+          <w:sz w:val="12"/>
+          <w:szCs w:val="12"/>
+        </w:rPr>
+        <w:t>hash</w:t>
+      </w:r>
+      <w:proofErr w:type="spellEnd"/>
+      <w:r>
+        <w:rPr>
+          <w:color w:val="9876AA"/>
+          <w:sz w:val="12"/>
+          <w:szCs w:val="12"/>
+        </w:rPr>
+        <w:t xml:space="preserve"> </w:t>
+      </w:r>
+      <w:r>
+        <w:rPr>
+          <w:color w:val="A9B7C6"/>
+          <w:sz w:val="12"/>
+          <w:szCs w:val="12"/>
+        </w:rPr>
+        <w:t>!= hash )</w:t>
+      </w:r>
+      <w:r>
+        <w:rPr>
+          <w:color w:val="A9B7C6"/>
+          <w:sz w:val="12"/>
+          <w:szCs w:val="12"/>
+        </w:rPr>
+        <w:t xml:space="preserve">    </w:t>
+      </w:r>
+      <w:r>
+        <w:rPr>
+          <w:color w:val="FF0000"/>
+          <w:sz w:val="12"/>
+          <w:szCs w:val="12"/>
+        </w:rPr>
+        <w:sym w:font="Wingdings" w:char="F0DF"/>
+      </w:r>
+      <w:r>
+        <w:rPr>
+          <w:color w:val="FF0000"/>
+          <w:sz w:val="12"/>
+          <w:szCs w:val="12"/>
+        </w:rPr>
+        <w:t>------------</w:t>
+      </w:r>
+      <w:r>
+        <w:rPr>
+          <w:color w:val="A9B7C6"/>
+          <w:sz w:val="12"/>
+          <w:szCs w:val="12"/>
+        </w:rPr>
+        <w:br/>
+      </w:r>
+      <w:r>
+        <w:rPr>
+          <w:color w:val="A9B7C6"/>
+          <w:sz w:val="12"/>
+          <w:szCs w:val="12"/>
+        </w:rPr>
+        <w:t>138</w:t>
+      </w:r>
+      <w:r>
+        <w:rPr>
+          <w:color w:val="A9B7C6"/>
+          <w:sz w:val="12"/>
+          <w:szCs w:val="12"/>
+        </w:rPr>
+        <w:t xml:space="preserve">     </w:t>
+      </w:r>
+      <w:r>
+        <w:rPr>
+          <w:color w:val="A9B7C6"/>
+          <w:sz w:val="12"/>
+          <w:szCs w:val="12"/>
+        </w:rPr>
+        <w:t xml:space="preserve">      </w:t>
+      </w:r>
+      <w:r>
+        <w:rPr>
+          <w:color w:val="A9B7C6"/>
+          <w:sz w:val="12"/>
+          <w:szCs w:val="12"/>
+        </w:rPr>
+        <w:t xml:space="preserve"> </w:t>
+      </w:r>
+      <w:r>
+        <w:rPr>
+          <w:color w:val="CC7832"/>
+          <w:sz w:val="12"/>
+          <w:szCs w:val="12"/>
+        </w:rPr>
+        <w:t>return false;</w:t>
+      </w:r>
+      <w:r>
+        <w:rPr>
+          <w:color w:val="CC7832"/>
+          <w:sz w:val="12"/>
+          <w:szCs w:val="12"/>
+        </w:rPr>
+        <w:br/>
+      </w:r>
+      <w:r>
+        <w:rPr>
+          <w:color w:val="AEAAAA" w:themeColor="background2" w:themeShade="BF"/>
+          <w:sz w:val="12"/>
+          <w:szCs w:val="12"/>
+        </w:rPr>
+        <w:t>139</w:t>
+      </w:r>
+      <w:r>
+        <w:rPr>
+          <w:color w:val="CC7832"/>
+          <w:sz w:val="12"/>
+          <w:szCs w:val="12"/>
+        </w:rPr>
+        <w:t xml:space="preserve">    </w:t>
+      </w:r>
+      <w:r>
+        <w:rPr>
+          <w:color w:val="CC7832"/>
+          <w:sz w:val="12"/>
+          <w:szCs w:val="12"/>
+        </w:rPr>
+        <w:t xml:space="preserve">     </w:t>
+      </w:r>
+      <w:r>
+        <w:rPr>
+          <w:color w:val="CC7832"/>
+          <w:sz w:val="12"/>
+          <w:szCs w:val="12"/>
+        </w:rPr>
+        <w:t xml:space="preserve">else </w:t>
+      </w:r>
+      <w:r>
+        <w:rPr>
+          <w:color w:val="A9B7C6"/>
+          <w:sz w:val="12"/>
+          <w:szCs w:val="12"/>
+        </w:rPr>
+        <w:t>{</w:t>
+      </w:r>
+      <w:r>
+        <w:rPr>
+          <w:color w:val="A9B7C6"/>
+          <w:sz w:val="12"/>
+          <w:szCs w:val="12"/>
+        </w:rPr>
+        <w:br/>
+      </w:r>
+      <w:r>
+        <w:rPr>
+          <w:color w:val="A9B7C6"/>
+          <w:sz w:val="12"/>
+          <w:szCs w:val="12"/>
+        </w:rPr>
+        <w:t>140</w:t>
+      </w:r>
+      <w:r>
+        <w:rPr>
+          <w:color w:val="A9B7C6"/>
+          <w:sz w:val="12"/>
+          <w:szCs w:val="12"/>
+        </w:rPr>
+        <w:t xml:space="preserve">   </w:t>
+      </w:r>
+      <w:r>
+        <w:rPr>
+          <w:color w:val="A9B7C6"/>
+          <w:sz w:val="12"/>
+          <w:szCs w:val="12"/>
+        </w:rPr>
+        <w:t xml:space="preserve">     </w:t>
+      </w:r>
+      <w:r>
+        <w:rPr>
+          <w:color w:val="808080"/>
+          <w:sz w:val="12"/>
+          <w:szCs w:val="12"/>
+        </w:rPr>
+        <w:t>// Unlink node</w:t>
+      </w:r>
+      <w:r>
+        <w:rPr>
+          <w:color w:val="808080"/>
+          <w:sz w:val="12"/>
+          <w:szCs w:val="12"/>
+        </w:rPr>
+        <w:br/>
+      </w:r>
+      <w:r>
+        <w:rPr>
+          <w:color w:val="AEAAAA" w:themeColor="background2" w:themeShade="BF"/>
+          <w:sz w:val="12"/>
+          <w:szCs w:val="12"/>
+        </w:rPr>
+        <w:t>141</w:t>
+      </w:r>
+      <w:r>
+        <w:rPr>
+          <w:color w:val="808080"/>
+          <w:sz w:val="12"/>
+          <w:szCs w:val="12"/>
+        </w:rPr>
+        <w:t xml:space="preserve">   </w:t>
+      </w:r>
+      <w:r>
+        <w:rPr>
+          <w:color w:val="808080"/>
+          <w:sz w:val="12"/>
+          <w:szCs w:val="12"/>
+        </w:rPr>
+        <w:t xml:space="preserve">        </w:t>
+      </w:r>
+      <w:proofErr w:type="spellStart"/>
+      <w:r>
+        <w:rPr>
+          <w:color w:val="A9B7C6"/>
+          <w:sz w:val="12"/>
+          <w:szCs w:val="12"/>
+        </w:rPr>
+        <w:t>Node</w:t>
+      </w:r>
+      <w:proofErr w:type="spellEnd"/>
+      <w:r>
+        <w:rPr>
+          <w:color w:val="A9B7C6"/>
+          <w:sz w:val="12"/>
+          <w:szCs w:val="12"/>
+        </w:rPr>
+        <w:t xml:space="preserve"> </w:t>
+      </w:r>
+      <w:proofErr w:type="spellStart"/>
+      <w:r>
+        <w:rPr>
+          <w:color w:val="A9B7C6"/>
+          <w:sz w:val="12"/>
+          <w:szCs w:val="12"/>
+        </w:rPr>
+        <w:t>succ</w:t>
+      </w:r>
+      <w:proofErr w:type="spellEnd"/>
+      <w:r>
+        <w:rPr>
+          <w:color w:val="A9B7C6"/>
+          <w:sz w:val="12"/>
+          <w:szCs w:val="12"/>
+        </w:rPr>
+        <w:t xml:space="preserve"> = </w:t>
+      </w:r>
+      <w:proofErr w:type="spellStart"/>
+      <w:r>
+        <w:rPr>
+          <w:color w:val="A9B7C6"/>
+          <w:sz w:val="12"/>
+          <w:szCs w:val="12"/>
+        </w:rPr>
+        <w:t>curr.</w:t>
+      </w:r>
+      <w:r>
+        <w:rPr>
+          <w:color w:val="9876AA"/>
+          <w:sz w:val="12"/>
+          <w:szCs w:val="12"/>
+        </w:rPr>
+        <w:t>next</w:t>
+      </w:r>
+      <w:r>
+        <w:rPr>
+          <w:color w:val="A9B7C6"/>
+          <w:sz w:val="12"/>
+          <w:szCs w:val="12"/>
+        </w:rPr>
+        <w:t>.getReference</w:t>
+      </w:r>
+      <w:proofErr w:type="spellEnd"/>
+      <w:r>
+        <w:rPr>
+          <w:color w:val="A9B7C6"/>
+          <w:sz w:val="12"/>
+          <w:szCs w:val="12"/>
+        </w:rPr>
+        <w:t>()</w:t>
+      </w:r>
+      <w:r>
+        <w:rPr>
+          <w:color w:val="CC7832"/>
+          <w:sz w:val="12"/>
+          <w:szCs w:val="12"/>
+        </w:rPr>
+        <w:t>;</w:t>
+      </w:r>
+      <w:r>
+        <w:rPr>
+          <w:color w:val="CC7832"/>
+          <w:sz w:val="12"/>
+          <w:szCs w:val="12"/>
+        </w:rPr>
+        <w:br/>
+      </w:r>
+      <w:r>
+        <w:rPr>
+          <w:color w:val="AEAAAA" w:themeColor="background2" w:themeShade="BF"/>
+          <w:sz w:val="12"/>
+          <w:szCs w:val="12"/>
+        </w:rPr>
+        <w:t>142</w:t>
+      </w:r>
+      <w:r>
+        <w:rPr>
+          <w:color w:val="CC7832"/>
+          <w:sz w:val="12"/>
+          <w:szCs w:val="12"/>
+        </w:rPr>
+        <w:t xml:space="preserve">   </w:t>
+      </w:r>
+      <w:r>
+        <w:rPr>
+          <w:color w:val="CC7832"/>
+          <w:sz w:val="12"/>
+          <w:szCs w:val="12"/>
+        </w:rPr>
+        <w:t xml:space="preserve">        </w:t>
+      </w:r>
+      <w:r>
+        <w:rPr>
+          <w:color w:val="A9B7C6"/>
+          <w:sz w:val="12"/>
+          <w:szCs w:val="12"/>
+        </w:rPr>
+        <w:t xml:space="preserve">snip = </w:t>
+      </w:r>
+      <w:proofErr w:type="spellStart"/>
+      <w:r>
+        <w:rPr>
+          <w:color w:val="A9B7C6"/>
+          <w:sz w:val="12"/>
+          <w:szCs w:val="12"/>
+        </w:rPr>
+        <w:t>curr.</w:t>
+      </w:r>
+      <w:r>
+        <w:rPr>
+          <w:color w:val="9876AA"/>
+          <w:sz w:val="12"/>
+          <w:szCs w:val="12"/>
+        </w:rPr>
+        <w:t>next</w:t>
+      </w:r>
+      <w:r>
+        <w:rPr>
+          <w:color w:val="A9B7C6"/>
+          <w:sz w:val="12"/>
+          <w:szCs w:val="12"/>
+        </w:rPr>
+        <w:t>.attemptMark</w:t>
+      </w:r>
+      <w:proofErr w:type="spellEnd"/>
+      <w:r>
+        <w:rPr>
+          <w:color w:val="A9B7C6"/>
+          <w:sz w:val="12"/>
+          <w:szCs w:val="12"/>
+        </w:rPr>
+        <w:t>(</w:t>
+      </w:r>
+      <w:proofErr w:type="spellStart"/>
+      <w:r>
+        <w:rPr>
+          <w:color w:val="A9B7C6"/>
+          <w:sz w:val="12"/>
+          <w:szCs w:val="12"/>
+        </w:rPr>
+        <w:t>succ</w:t>
+      </w:r>
+      <w:proofErr w:type="spellEnd"/>
+      <w:r>
+        <w:rPr>
+          <w:color w:val="CC7832"/>
+          <w:sz w:val="12"/>
+          <w:szCs w:val="12"/>
+        </w:rPr>
+        <w:t>, true</w:t>
+      </w:r>
+      <w:r>
+        <w:rPr>
+          <w:color w:val="A9B7C6"/>
+          <w:sz w:val="12"/>
+          <w:szCs w:val="12"/>
+        </w:rPr>
+        <w:t>)</w:t>
+      </w:r>
+      <w:r>
+        <w:rPr>
+          <w:color w:val="CC7832"/>
+          <w:sz w:val="12"/>
+          <w:szCs w:val="12"/>
+        </w:rPr>
+        <w:t>;</w:t>
+      </w:r>
+      <w:r>
+        <w:rPr>
+          <w:color w:val="CC7832"/>
+          <w:sz w:val="12"/>
+          <w:szCs w:val="12"/>
+        </w:rPr>
+        <w:br/>
+      </w:r>
+      <w:r>
+        <w:rPr>
+          <w:color w:val="AEAAAA" w:themeColor="background2" w:themeShade="BF"/>
+          <w:sz w:val="12"/>
+          <w:szCs w:val="12"/>
+        </w:rPr>
+        <w:t>143</w:t>
+      </w:r>
+      <w:r>
+        <w:rPr>
+          <w:color w:val="CC7832"/>
+          <w:sz w:val="12"/>
+          <w:szCs w:val="12"/>
+        </w:rPr>
+        <w:t xml:space="preserve">   </w:t>
+      </w:r>
+      <w:r>
+        <w:rPr>
+          <w:color w:val="CC7832"/>
+          <w:sz w:val="12"/>
+          <w:szCs w:val="12"/>
+        </w:rPr>
+        <w:t xml:space="preserve">        </w:t>
+      </w:r>
+      <w:r>
+        <w:rPr>
+          <w:color w:val="CC7832"/>
+          <w:sz w:val="12"/>
+          <w:szCs w:val="12"/>
+        </w:rPr>
+        <w:t>if</w:t>
+      </w:r>
+      <w:r>
+        <w:rPr>
+          <w:color w:val="A9B7C6"/>
+          <w:sz w:val="12"/>
+          <w:szCs w:val="12"/>
+        </w:rPr>
+        <w:t>(!snip)</w:t>
+      </w:r>
+      <w:r>
+        <w:rPr>
+          <w:color w:val="A9B7C6"/>
+          <w:sz w:val="12"/>
+          <w:szCs w:val="12"/>
+        </w:rPr>
+        <w:br/>
+      </w:r>
+      <w:r>
+        <w:rPr>
+          <w:color w:val="A9B7C6"/>
+          <w:sz w:val="12"/>
+          <w:szCs w:val="12"/>
+        </w:rPr>
+        <w:t>144</w:t>
+      </w:r>
+      <w:r>
+        <w:rPr>
+          <w:color w:val="A9B7C6"/>
+          <w:sz w:val="12"/>
+          <w:szCs w:val="12"/>
+        </w:rPr>
+        <w:t xml:space="preserve">       </w:t>
+      </w:r>
+      <w:r>
+        <w:rPr>
+          <w:color w:val="A9B7C6"/>
+          <w:sz w:val="12"/>
+          <w:szCs w:val="12"/>
+        </w:rPr>
+        <w:t xml:space="preserve">      </w:t>
+      </w:r>
+      <w:r>
+        <w:rPr>
+          <w:color w:val="CC7832"/>
+          <w:sz w:val="12"/>
+          <w:szCs w:val="12"/>
+        </w:rPr>
+        <w:t>continue;</w:t>
+      </w:r>
+      <w:r>
+        <w:rPr>
+          <w:color w:val="CC7832"/>
+          <w:sz w:val="12"/>
+          <w:szCs w:val="12"/>
+        </w:rPr>
+        <w:br/>
+      </w:r>
+      <w:r>
+        <w:rPr>
+          <w:color w:val="AEAAAA" w:themeColor="background2" w:themeShade="BF"/>
+          <w:sz w:val="12"/>
+          <w:szCs w:val="12"/>
+        </w:rPr>
+        <w:t>145</w:t>
+      </w:r>
+      <w:r>
+        <w:rPr>
+          <w:color w:val="CC7832"/>
+          <w:sz w:val="12"/>
+          <w:szCs w:val="12"/>
+        </w:rPr>
+        <w:t xml:space="preserve">   </w:t>
+      </w:r>
+      <w:r>
+        <w:rPr>
+          <w:color w:val="CC7832"/>
+          <w:sz w:val="12"/>
+          <w:szCs w:val="12"/>
+        </w:rPr>
+        <w:t xml:space="preserve">        </w:t>
+      </w:r>
+      <w:proofErr w:type="spellStart"/>
+      <w:r>
+        <w:rPr>
+          <w:color w:val="A9B7C6"/>
+          <w:sz w:val="12"/>
+          <w:szCs w:val="12"/>
+        </w:rPr>
+        <w:t>pred.</w:t>
+      </w:r>
+      <w:r>
+        <w:rPr>
+          <w:color w:val="9876AA"/>
+          <w:sz w:val="12"/>
+          <w:szCs w:val="12"/>
+        </w:rPr>
+        <w:t>next</w:t>
+      </w:r>
+      <w:r>
+        <w:rPr>
+          <w:color w:val="A9B7C6"/>
+          <w:sz w:val="12"/>
+          <w:szCs w:val="12"/>
+        </w:rPr>
+        <w:t>.compareAndSet</w:t>
+      </w:r>
+      <w:proofErr w:type="spellEnd"/>
+      <w:r>
+        <w:rPr>
+          <w:color w:val="A9B7C6"/>
+          <w:sz w:val="12"/>
+          <w:szCs w:val="12"/>
+        </w:rPr>
+        <w:t>(</w:t>
+      </w:r>
+      <w:proofErr w:type="spellStart"/>
+      <w:r>
+        <w:rPr>
+          <w:color w:val="A9B7C6"/>
+          <w:sz w:val="12"/>
+          <w:szCs w:val="12"/>
+        </w:rPr>
+        <w:t>curr</w:t>
+      </w:r>
+      <w:proofErr w:type="spellEnd"/>
+      <w:r>
+        <w:rPr>
+          <w:color w:val="CC7832"/>
+          <w:sz w:val="12"/>
+          <w:szCs w:val="12"/>
+        </w:rPr>
+        <w:t xml:space="preserve">, </w:t>
+      </w:r>
+      <w:proofErr w:type="spellStart"/>
+      <w:r>
+        <w:rPr>
+          <w:color w:val="A9B7C6"/>
+          <w:sz w:val="12"/>
+          <w:szCs w:val="12"/>
+        </w:rPr>
+        <w:t>succ</w:t>
+      </w:r>
+      <w:proofErr w:type="spellEnd"/>
+      <w:r>
+        <w:rPr>
+          <w:color w:val="CC7832"/>
+          <w:sz w:val="12"/>
+          <w:szCs w:val="12"/>
+        </w:rPr>
+        <w:t>, false, false</w:t>
+      </w:r>
+      <w:r>
+        <w:rPr>
+          <w:color w:val="A9B7C6"/>
+          <w:sz w:val="12"/>
+          <w:szCs w:val="12"/>
+        </w:rPr>
+        <w:t>)</w:t>
+      </w:r>
+      <w:r>
+        <w:rPr>
+          <w:color w:val="CC7832"/>
+          <w:sz w:val="12"/>
+          <w:szCs w:val="12"/>
+        </w:rPr>
+        <w:t>;</w:t>
+      </w:r>
+      <w:r>
+        <w:rPr>
+          <w:color w:val="CC7832"/>
+          <w:sz w:val="12"/>
+          <w:szCs w:val="12"/>
+        </w:rPr>
+        <w:t xml:space="preserve">    </w:t>
+      </w:r>
+      <w:r>
+        <w:rPr>
+          <w:color w:val="FF0000"/>
+          <w:sz w:val="12"/>
+          <w:szCs w:val="12"/>
+        </w:rPr>
+        <w:sym w:font="Wingdings" w:char="F0DF"/>
+      </w:r>
+      <w:r>
+        <w:rPr>
+          <w:color w:val="FF0000"/>
+          <w:sz w:val="12"/>
+          <w:szCs w:val="12"/>
+        </w:rPr>
+        <w:t>------------</w:t>
+      </w:r>
+      <w:r>
+        <w:rPr>
+          <w:color w:val="CC7832"/>
+          <w:sz w:val="12"/>
+          <w:szCs w:val="12"/>
+        </w:rPr>
+        <w:t xml:space="preserve">   </w:t>
+      </w:r>
+      <w:r>
+        <w:rPr>
+          <w:color w:val="CC7832"/>
+          <w:sz w:val="12"/>
+          <w:szCs w:val="12"/>
+        </w:rPr>
+        <w:br/>
+      </w:r>
+      <w:r>
+        <w:rPr>
+          <w:color w:val="AEAAAA" w:themeColor="background2" w:themeShade="BF"/>
+          <w:sz w:val="12"/>
+          <w:szCs w:val="12"/>
+        </w:rPr>
+        <w:t>146</w:t>
+      </w:r>
+      <w:r>
+        <w:rPr>
+          <w:color w:val="CC7832"/>
+          <w:sz w:val="12"/>
+          <w:szCs w:val="12"/>
+        </w:rPr>
+        <w:t xml:space="preserve">   </w:t>
+      </w:r>
+      <w:r>
+        <w:rPr>
+          <w:color w:val="CC7832"/>
+          <w:sz w:val="12"/>
+          <w:szCs w:val="12"/>
+        </w:rPr>
+        <w:t xml:space="preserve">        </w:t>
+      </w:r>
+      <w:r>
+        <w:rPr>
+          <w:color w:val="CC7832"/>
+          <w:sz w:val="12"/>
+          <w:szCs w:val="12"/>
+        </w:rPr>
+        <w:t>return true;</w:t>
+      </w:r>
+      <w:r>
+        <w:rPr>
+          <w:color w:val="CC7832"/>
+          <w:sz w:val="12"/>
+          <w:szCs w:val="12"/>
+        </w:rPr>
+        <w:br/>
+      </w:r>
+      <w:r>
+        <w:rPr>
+          <w:color w:val="AEAAAA" w:themeColor="background2" w:themeShade="BF"/>
+          <w:sz w:val="12"/>
+          <w:szCs w:val="12"/>
+        </w:rPr>
+        <w:t>147</w:t>
+      </w:r>
+      <w:r>
+        <w:rPr>
+          <w:color w:val="CC7832"/>
+          <w:sz w:val="12"/>
+          <w:szCs w:val="12"/>
+        </w:rPr>
+        <w:t xml:space="preserve">    </w:t>
+      </w:r>
+      <w:r>
+        <w:rPr>
+          <w:color w:val="CC7832"/>
+          <w:sz w:val="12"/>
+          <w:szCs w:val="12"/>
+        </w:rPr>
+        <w:t xml:space="preserve"> </w:t>
+      </w:r>
+      <w:r>
+        <w:rPr>
+          <w:color w:val="A9B7C6"/>
+          <w:sz w:val="12"/>
+          <w:szCs w:val="12"/>
+        </w:rPr>
+        <w:t>}</w:t>
+      </w:r>
+      <w:r>
+        <w:rPr>
+          <w:color w:val="A9B7C6"/>
+          <w:sz w:val="12"/>
+          <w:szCs w:val="12"/>
+        </w:rPr>
+        <w:br/>
+      </w:r>
+      <w:r>
+        <w:rPr>
+          <w:color w:val="A9B7C6"/>
+          <w:sz w:val="12"/>
+          <w:szCs w:val="12"/>
+        </w:rPr>
+        <w:t xml:space="preserve">148   </w:t>
+      </w:r>
+      <w:r>
+        <w:rPr>
+          <w:color w:val="A9B7C6"/>
+          <w:sz w:val="12"/>
+          <w:szCs w:val="12"/>
+        </w:rPr>
+        <w:t>}</w:t>
+      </w:r>
+      <w:r>
+        <w:rPr>
+          <w:color w:val="A9B7C6"/>
+          <w:sz w:val="12"/>
+          <w:szCs w:val="12"/>
+        </w:rPr>
+        <w:br/>
+      </w:r>
+      <w:r>
+        <w:rPr>
+          <w:color w:val="A9B7C6"/>
+          <w:sz w:val="12"/>
+          <w:szCs w:val="12"/>
+        </w:rPr>
+        <w:t>149</w:t>
+      </w:r>
+      <w:r>
+        <w:rPr>
+          <w:color w:val="A9B7C6"/>
+          <w:sz w:val="12"/>
+          <w:szCs w:val="12"/>
+        </w:rPr>
+        <w:t xml:space="preserve"> }</w:t>
+      </w:r>
+    </w:p>
+    <w:p>
+      <w:pPr>
+        <w:rPr>
+          <w:rFonts w:ascii="Arial" w:hAnsi="Arial" w:cs="Arial"/>
+          <w:lang w:val="en-US"/>
+        </w:rPr>
+      </w:pPr>
+    </w:p>
+    <w:p>
+      <w:pPr>
+        <w:rPr>
+          <w:rFonts w:ascii="Arial" w:hAnsi="Arial" w:cs="Arial"/>
+          <w:lang w:val="en-US"/>
+        </w:rPr>
+      </w:pPr>
+      <w:r>
+        <w:rPr>
+          <w:rFonts w:ascii="Arial" w:hAnsi="Arial" w:cs="Arial"/>
+          <w:lang w:val="en-US"/>
+        </w:rPr>
+        <w:t xml:space="preserve">Like the </w:t>
+      </w:r>
+      <w:proofErr w:type="gramStart"/>
+      <w:r>
+        <w:rPr>
+          <w:rFonts w:ascii="Arial" w:hAnsi="Arial" w:cs="Arial"/>
+          <w:lang w:val="en-US"/>
+        </w:rPr>
+        <w:t>add(</w:t>
+      </w:r>
+      <w:proofErr w:type="gramEnd"/>
+      <w:r>
+        <w:rPr>
+          <w:rFonts w:ascii="Arial" w:hAnsi="Arial" w:cs="Arial"/>
+          <w:lang w:val="en-US"/>
+        </w:rPr>
+        <w:t xml:space="preserve">) method, there are multiple linearization points in the remove() method. The linearization points happen on line 137 and 145. The first one occur when </w:t>
+      </w:r>
+      <w:proofErr w:type="spellStart"/>
+      <w:proofErr w:type="gramStart"/>
+      <w:r>
+        <w:rPr>
+          <w:rFonts w:ascii="Arial" w:hAnsi="Arial" w:cs="Arial"/>
+          <w:lang w:val="en-US"/>
+        </w:rPr>
+        <w:t>curr.hash</w:t>
+      </w:r>
+      <w:proofErr w:type="spellEnd"/>
+      <w:proofErr w:type="gramEnd"/>
+      <w:r>
+        <w:rPr>
+          <w:rFonts w:ascii="Arial" w:hAnsi="Arial" w:cs="Arial"/>
+          <w:lang w:val="en-US"/>
+        </w:rPr>
+        <w:t xml:space="preserve"> does not equal hash and false is returned. This is a linearization point as it signals to the other methods that a variable will be changed. The next point occurs when we unlink the node from the linked list. This is because the current linked</w:t>
+      </w:r>
+      <w:bookmarkStart w:id="0" w:name="_GoBack"/>
+      <w:bookmarkEnd w:id="0"/>
+      <w:r>
+        <w:rPr>
+          <w:rFonts w:ascii="Arial" w:hAnsi="Arial" w:cs="Arial"/>
+          <w:lang w:val="en-US"/>
+        </w:rPr>
+        <w:t xml:space="preserve"> list is being changed and this change will be visible to all other executing methods.</w:t>
       </w:r>
     </w:p>
     <w:sectPr>
@@ -1418,6 +5358,103 @@
     </w:sectPr>
   </w:body>
 </w:document>
+</file>
+
+<file path=word/numbering.xml><?xml version="1.0" encoding="utf-8"?>
+<w:numbering xmlns:wpc="http://schemas.microsoft.com/office/word/2010/wordprocessingCanvas" xmlns:cx="http://schemas.microsoft.com/office/drawing/2014/chartex" xmlns:cx1="http://schemas.microsoft.com/office/drawing/2015/9/8/chartex" xmlns:cx2="http://schemas.microsoft.com/office/drawing/2015/10/21/chartex" xmlns:cx3="http://schemas.microsoft.com/office/drawing/2016/5/9/chartex" xmlns:cx4="http://schemas.microsoft.com/office/drawing/2016/5/10/chartex" xmlns:cx5="http://schemas.microsoft.com/office/drawing/2016/5/11/chartex" xmlns:cx6="http://schemas.microsoft.com/office/drawing/2016/5/12/chartex" xmlns:cx7="http://schemas.microsoft.com/office/drawing/2016/5/13/chartex" xmlns:cx8="http://schemas.microsoft.com/office/drawing/2016/5/14/chartex" xmlns:mc="http://schemas.openxmlformats.org/markup-compatibility/2006" xmlns:aink="http://schemas.microsoft.com/office/drawing/2016/ink" xmlns:am3d="http://schemas.microsoft.com/office/drawing/2017/model3d" xmlns:o="urn:schemas-microsoft-com:office:office" xmlns:r="http://schemas.openxmlformats.org/officeDocument/2006/relationships" xmlns:m="http://schemas.openxmlformats.org/officeDocument/2006/math" xmlns:v="urn:schemas-microsoft-com:vml" xmlns:wp14="http://schemas.microsoft.com/office/word/2010/wordprocessingDrawing" xmlns:wp="http://schemas.openxmlformats.org/drawingml/2006/wordprocessingDrawing" xmlns:w10="urn:schemas-microsoft-com:office:word" xmlns:w="http://schemas.openxmlformats.org/wordprocessingml/2006/main" xmlns:w14="http://schemas.microsoft.com/office/word/2010/wordml" xmlns:w15="http://schemas.microsoft.com/office/word/2012/wordml" xmlns:w16cid="http://schemas.microsoft.com/office/word/2016/wordml/cid" xmlns:w16se="http://schemas.microsoft.com/office/word/2015/wordml/symex" xmlns:wpg="http://schemas.microsoft.com/office/word/2010/wordprocessingGroup" xmlns:wpi="http://schemas.microsoft.com/office/word/2010/wordprocessingInk" xmlns:wne="http://schemas.microsoft.com/office/word/2006/wordml" xmlns:wps="http://schemas.microsoft.com/office/word/2010/wordprocessingShape" mc:Ignorable="w14 w15 w16se w16cid wp14">
+  <w:abstractNum w:abstractNumId="0" w15:restartNumberingAfterBreak="0">
+    <w:nsid w:val="60B30737"/>
+    <w:multiLevelType w:val="hybridMultilevel"/>
+    <w:tmpl w:val="AC48DA40"/>
+    <w:lvl w:ilvl="0" w:tplc="06788408">
+      <w:start w:val="1"/>
+      <w:numFmt w:val="lowerRoman"/>
+      <w:lvlText w:val="%1."/>
+      <w:lvlJc w:val="left"/>
+      <w:pPr>
+        <w:ind w:left="1080" w:hanging="720"/>
+      </w:pPr>
+      <w:rPr>
+        <w:rFonts w:hint="default"/>
+      </w:rPr>
+    </w:lvl>
+    <w:lvl w:ilvl="1" w:tplc="08090019" w:tentative="1">
+      <w:start w:val="1"/>
+      <w:numFmt w:val="lowerLetter"/>
+      <w:lvlText w:val="%2."/>
+      <w:lvlJc w:val="left"/>
+      <w:pPr>
+        <w:ind w:left="1440" w:hanging="360"/>
+      </w:pPr>
+    </w:lvl>
+    <w:lvl w:ilvl="2" w:tplc="0809001B" w:tentative="1">
+      <w:start w:val="1"/>
+      <w:numFmt w:val="lowerRoman"/>
+      <w:lvlText w:val="%3."/>
+      <w:lvlJc w:val="right"/>
+      <w:pPr>
+        <w:ind w:left="2160" w:hanging="180"/>
+      </w:pPr>
+    </w:lvl>
+    <w:lvl w:ilvl="3" w:tplc="0809000F" w:tentative="1">
+      <w:start w:val="1"/>
+      <w:numFmt w:val="decimal"/>
+      <w:lvlText w:val="%4."/>
+      <w:lvlJc w:val="left"/>
+      <w:pPr>
+        <w:ind w:left="2880" w:hanging="360"/>
+      </w:pPr>
+    </w:lvl>
+    <w:lvl w:ilvl="4" w:tplc="08090019" w:tentative="1">
+      <w:start w:val="1"/>
+      <w:numFmt w:val="lowerLetter"/>
+      <w:lvlText w:val="%5."/>
+      <w:lvlJc w:val="left"/>
+      <w:pPr>
+        <w:ind w:left="3600" w:hanging="360"/>
+      </w:pPr>
+    </w:lvl>
+    <w:lvl w:ilvl="5" w:tplc="0809001B" w:tentative="1">
+      <w:start w:val="1"/>
+      <w:numFmt w:val="lowerRoman"/>
+      <w:lvlText w:val="%6."/>
+      <w:lvlJc w:val="right"/>
+      <w:pPr>
+        <w:ind w:left="4320" w:hanging="180"/>
+      </w:pPr>
+    </w:lvl>
+    <w:lvl w:ilvl="6" w:tplc="0809000F" w:tentative="1">
+      <w:start w:val="1"/>
+      <w:numFmt w:val="decimal"/>
+      <w:lvlText w:val="%7."/>
+      <w:lvlJc w:val="left"/>
+      <w:pPr>
+        <w:ind w:left="5040" w:hanging="360"/>
+      </w:pPr>
+    </w:lvl>
+    <w:lvl w:ilvl="7" w:tplc="08090019" w:tentative="1">
+      <w:start w:val="1"/>
+      <w:numFmt w:val="lowerLetter"/>
+      <w:lvlText w:val="%8."/>
+      <w:lvlJc w:val="left"/>
+      <w:pPr>
+        <w:ind w:left="5760" w:hanging="360"/>
+      </w:pPr>
+    </w:lvl>
+    <w:lvl w:ilvl="8" w:tplc="0809001B" w:tentative="1">
+      <w:start w:val="1"/>
+      <w:numFmt w:val="lowerRoman"/>
+      <w:lvlText w:val="%9."/>
+      <w:lvlJc w:val="right"/>
+      <w:pPr>
+        <w:ind w:left="6480" w:hanging="180"/>
+      </w:pPr>
+    </w:lvl>
+  </w:abstractNum>
+  <w:num w:numId="1">
+    <w:abstractNumId w:val="0"/>
+  </w:num>
+</w:numbering>
 </file>
 
 <file path=word/styles.xml><?xml version="1.0" encoding="utf-8"?>
@@ -1864,6 +5901,67 @@
       </w:tblBorders>
     </w:tblPr>
   </w:style>
+  <w:style w:type="paragraph" w:styleId="ListParagraph">
+    <w:name w:val="List Paragraph"/>
+    <w:basedOn w:val="Normal"/>
+    <w:uiPriority w:val="34"/>
+    <w:qFormat/>
+    <w:rsid w:val="009564F5"/>
+    <w:pPr>
+      <w:ind w:left="720"/>
+      <w:contextualSpacing/>
+    </w:pPr>
+  </w:style>
+  <w:style w:type="paragraph" w:styleId="HTMLPreformatted">
+    <w:name w:val="HTML Preformatted"/>
+    <w:basedOn w:val="Normal"/>
+    <w:link w:val="HTMLPreformattedChar"/>
+    <w:uiPriority w:val="99"/>
+    <w:semiHidden/>
+    <w:unhideWhenUsed/>
+    <w:rsid w:val="00AA5905"/>
+    <w:pPr>
+      <w:tabs>
+        <w:tab w:val="left" w:pos="916"/>
+        <w:tab w:val="left" w:pos="1832"/>
+        <w:tab w:val="left" w:pos="2748"/>
+        <w:tab w:val="left" w:pos="3664"/>
+        <w:tab w:val="left" w:pos="4580"/>
+        <w:tab w:val="left" w:pos="5496"/>
+        <w:tab w:val="left" w:pos="6412"/>
+        <w:tab w:val="left" w:pos="7328"/>
+        <w:tab w:val="left" w:pos="8244"/>
+        <w:tab w:val="left" w:pos="9160"/>
+        <w:tab w:val="left" w:pos="10076"/>
+        <w:tab w:val="left" w:pos="10992"/>
+        <w:tab w:val="left" w:pos="11908"/>
+        <w:tab w:val="left" w:pos="12824"/>
+        <w:tab w:val="left" w:pos="13740"/>
+        <w:tab w:val="left" w:pos="14656"/>
+      </w:tabs>
+      <w:spacing w:after="0" w:line="240" w:lineRule="auto"/>
+    </w:pPr>
+    <w:rPr>
+      <w:rFonts w:ascii="Courier New" w:eastAsia="Times New Roman" w:hAnsi="Courier New" w:cs="Courier New"/>
+      <w:sz w:val="20"/>
+      <w:szCs w:val="20"/>
+      <w:lang w:eastAsia="en-GB"/>
+    </w:rPr>
+  </w:style>
+  <w:style w:type="character" w:customStyle="1" w:styleId="HTMLPreformattedChar">
+    <w:name w:val="HTML Preformatted Char"/>
+    <w:basedOn w:val="DefaultParagraphFont"/>
+    <w:link w:val="HTMLPreformatted"/>
+    <w:uiPriority w:val="99"/>
+    <w:semiHidden/>
+    <w:rsid w:val="00AA5905"/>
+    <w:rPr>
+      <w:rFonts w:ascii="Courier New" w:eastAsia="Times New Roman" w:hAnsi="Courier New" w:cs="Courier New"/>
+      <w:sz w:val="20"/>
+      <w:szCs w:val="20"/>
+      <w:lang w:eastAsia="en-GB"/>
+    </w:rPr>
+  </w:style>
 </w:styles>
 </file>
 

</xml_diff>

<commit_message>
Q2 Write up finished and Q2 Driver fixed
</commit_message>
<xml_diff>
--- a/CSC3021 Concurrent Programming Assignment 3.docx
+++ b/CSC3021 Concurrent Programming Assignment 3.docx
@@ -57,6 +57,9 @@
         <w:gridCol w:w="3006"/>
       </w:tblGrid>
       <w:tr>
+        <w:trPr>
+          <w:trHeight w:val="1667"/>
+        </w:trPr>
         <w:tc>
           <w:tcPr>
             <w:tcW w:w="9016" w:type="dxa"/>
@@ -2651,15 +2654,7 @@
           <w:sz w:val="12"/>
           <w:szCs w:val="12"/>
         </w:rPr>
-        <w:t xml:space="preserve">      </w:t>
-      </w:r>
-      <w:r>
-        <w:rPr>
-          <w:color w:val="CC7832"/>
-          <w:sz w:val="12"/>
-          <w:szCs w:val="12"/>
-        </w:rPr>
-        <w:t xml:space="preserve">int </w:t>
+        <w:t xml:space="preserve">      int </w:t>
       </w:r>
       <w:r>
         <w:rPr>
@@ -2717,15 +2712,7 @@
           <w:sz w:val="12"/>
           <w:szCs w:val="12"/>
         </w:rPr>
-        <w:t xml:space="preserve">      </w:t>
-      </w:r>
-      <w:r>
-        <w:rPr>
-          <w:color w:val="CC7832"/>
-          <w:sz w:val="12"/>
-          <w:szCs w:val="12"/>
-        </w:rPr>
-        <w:t>while</w:t>
+        <w:t xml:space="preserve">      while</w:t>
       </w:r>
       <w:r>
         <w:rPr>
@@ -2773,23 +2760,7 @@
           <w:sz w:val="12"/>
           <w:szCs w:val="12"/>
         </w:rPr>
-        <w:t xml:space="preserve">   </w:t>
-      </w:r>
-      <w:r>
-        <w:rPr>
-          <w:color w:val="A9B7C6"/>
-          <w:sz w:val="12"/>
-          <w:szCs w:val="12"/>
-        </w:rPr>
-        <w:t xml:space="preserve">     </w:t>
-      </w:r>
-      <w:r>
-        <w:rPr>
-          <w:color w:val="A9B7C6"/>
-          <w:sz w:val="12"/>
-          <w:szCs w:val="12"/>
-        </w:rPr>
-        <w:t xml:space="preserve"> Window </w:t>
+        <w:t xml:space="preserve">         Window </w:t>
       </w:r>
       <w:proofErr w:type="spellStart"/>
       <w:r>
@@ -2863,15 +2834,7 @@
           <w:sz w:val="12"/>
           <w:szCs w:val="12"/>
         </w:rPr>
-        <w:t xml:space="preserve">    </w:t>
-      </w:r>
-      <w:r>
-        <w:rPr>
-          <w:color w:val="CC7832"/>
-          <w:sz w:val="12"/>
-          <w:szCs w:val="12"/>
-        </w:rPr>
-        <w:t xml:space="preserve">     </w:t>
+        <w:t xml:space="preserve">         </w:t>
       </w:r>
       <w:r>
         <w:rPr>
@@ -2947,15 +2910,7 @@
           <w:sz w:val="12"/>
           <w:szCs w:val="12"/>
         </w:rPr>
-        <w:t xml:space="preserve">    </w:t>
-      </w:r>
-      <w:r>
-        <w:rPr>
-          <w:color w:val="CC7832"/>
-          <w:sz w:val="12"/>
-          <w:szCs w:val="12"/>
-        </w:rPr>
-        <w:t xml:space="preserve">     </w:t>
+        <w:t xml:space="preserve">         </w:t>
       </w:r>
       <w:r>
         <w:rPr>
@@ -3031,23 +2986,7 @@
           <w:sz w:val="12"/>
           <w:szCs w:val="12"/>
         </w:rPr>
-        <w:t xml:space="preserve">   </w:t>
-      </w:r>
-      <w:r>
-        <w:rPr>
-          <w:color w:val="CC7832"/>
-          <w:sz w:val="12"/>
-          <w:szCs w:val="12"/>
-        </w:rPr>
-        <w:t xml:space="preserve">  </w:t>
-      </w:r>
-      <w:r>
-        <w:rPr>
-          <w:color w:val="CC7832"/>
-          <w:sz w:val="12"/>
-          <w:szCs w:val="12"/>
-        </w:rPr>
-        <w:t xml:space="preserve"> if</w:t>
+        <w:t xml:space="preserve">      if</w:t>
       </w:r>
       <w:r>
         <w:rPr>
@@ -3951,11 +3890,959 @@
           <w:sz w:val="12"/>
           <w:szCs w:val="12"/>
         </w:rPr>
-        <w:t>130</w:t>
-      </w:r>
-      <w:r>
-        <w:rPr>
-          <w:color w:val="A9B7C6"/>
+        <w:t xml:space="preserve">130   </w:t>
+      </w:r>
+      <w:r>
+        <w:rPr>
+          <w:color w:val="CC7832"/>
+          <w:sz w:val="12"/>
+          <w:szCs w:val="12"/>
+        </w:rPr>
+        <w:t xml:space="preserve">public </w:t>
+      </w:r>
+      <w:proofErr w:type="spellStart"/>
+      <w:r>
+        <w:rPr>
+          <w:color w:val="CC7832"/>
+          <w:sz w:val="12"/>
+          <w:szCs w:val="12"/>
+        </w:rPr>
+        <w:t>boolean</w:t>
+      </w:r>
+      <w:proofErr w:type="spellEnd"/>
+      <w:r>
+        <w:rPr>
+          <w:color w:val="CC7832"/>
+          <w:sz w:val="12"/>
+          <w:szCs w:val="12"/>
+        </w:rPr>
+        <w:t xml:space="preserve"> </w:t>
+      </w:r>
+      <w:r>
+        <w:rPr>
+          <w:color w:val="FFC66D"/>
+          <w:sz w:val="12"/>
+          <w:szCs w:val="12"/>
+        </w:rPr>
+        <w:t>remove</w:t>
+      </w:r>
+      <w:r>
+        <w:rPr>
+          <w:color w:val="A9B7C6"/>
+          <w:sz w:val="12"/>
+          <w:szCs w:val="12"/>
+        </w:rPr>
+        <w:t xml:space="preserve">( </w:t>
+      </w:r>
+      <w:r>
+        <w:rPr>
+          <w:color w:val="507874"/>
+          <w:sz w:val="12"/>
+          <w:szCs w:val="12"/>
+        </w:rPr>
+        <w:t xml:space="preserve">K </w:t>
+      </w:r>
+      <w:r>
+        <w:rPr>
+          <w:color w:val="A9B7C6"/>
+          <w:sz w:val="12"/>
+          <w:szCs w:val="12"/>
+        </w:rPr>
+        <w:t>key ) {</w:t>
+      </w:r>
+      <w:r>
+        <w:rPr>
+          <w:color w:val="A9B7C6"/>
+          <w:sz w:val="12"/>
+          <w:szCs w:val="12"/>
+        </w:rPr>
+        <w:br/>
+      </w:r>
+      <w:r>
+        <w:rPr>
+          <w:color w:val="AEAAAA" w:themeColor="background2" w:themeShade="BF"/>
+          <w:sz w:val="12"/>
+          <w:szCs w:val="12"/>
+        </w:rPr>
+        <w:t>131</w:t>
+      </w:r>
+      <w:r>
+        <w:rPr>
+          <w:color w:val="CC7832"/>
+          <w:sz w:val="12"/>
+          <w:szCs w:val="12"/>
+        </w:rPr>
+        <w:t xml:space="preserve">      int </w:t>
+      </w:r>
+      <w:r>
+        <w:rPr>
+          <w:color w:val="A9B7C6"/>
+          <w:sz w:val="12"/>
+          <w:szCs w:val="12"/>
+        </w:rPr>
+        <w:t xml:space="preserve">hash = </w:t>
+      </w:r>
+      <w:proofErr w:type="spellStart"/>
+      <w:r>
+        <w:rPr>
+          <w:color w:val="A9B7C6"/>
+          <w:sz w:val="12"/>
+          <w:szCs w:val="12"/>
+        </w:rPr>
+        <w:t>getHash</w:t>
+      </w:r>
+      <w:proofErr w:type="spellEnd"/>
+      <w:r>
+        <w:rPr>
+          <w:color w:val="A9B7C6"/>
+          <w:sz w:val="12"/>
+          <w:szCs w:val="12"/>
+        </w:rPr>
+        <w:t>( key )</w:t>
+      </w:r>
+      <w:r>
+        <w:rPr>
+          <w:color w:val="CC7832"/>
+          <w:sz w:val="12"/>
+          <w:szCs w:val="12"/>
+        </w:rPr>
+        <w:t>;</w:t>
+      </w:r>
+      <w:r>
+        <w:rPr>
+          <w:color w:val="CC7832"/>
+          <w:sz w:val="12"/>
+          <w:szCs w:val="12"/>
+        </w:rPr>
+        <w:br/>
+      </w:r>
+      <w:r>
+        <w:rPr>
+          <w:color w:val="AEAAAA" w:themeColor="background2" w:themeShade="BF"/>
+          <w:sz w:val="12"/>
+          <w:szCs w:val="12"/>
+        </w:rPr>
+        <w:t>132</w:t>
+      </w:r>
+      <w:r>
+        <w:rPr>
+          <w:color w:val="CC7832"/>
+          <w:sz w:val="12"/>
+          <w:szCs w:val="12"/>
+        </w:rPr>
+        <w:t xml:space="preserve">      </w:t>
+      </w:r>
+      <w:proofErr w:type="spellStart"/>
+      <w:r>
+        <w:rPr>
+          <w:color w:val="CC7832"/>
+          <w:sz w:val="12"/>
+          <w:szCs w:val="12"/>
+        </w:rPr>
+        <w:t>boolean</w:t>
+      </w:r>
+      <w:proofErr w:type="spellEnd"/>
+      <w:r>
+        <w:rPr>
+          <w:color w:val="CC7832"/>
+          <w:sz w:val="12"/>
+          <w:szCs w:val="12"/>
+        </w:rPr>
+        <w:t xml:space="preserve"> </w:t>
+      </w:r>
+      <w:r>
+        <w:rPr>
+          <w:color w:val="A9B7C6"/>
+          <w:sz w:val="12"/>
+          <w:szCs w:val="12"/>
+        </w:rPr>
+        <w:t>snip</w:t>
+      </w:r>
+      <w:r>
+        <w:rPr>
+          <w:color w:val="CC7832"/>
+          <w:sz w:val="12"/>
+          <w:szCs w:val="12"/>
+        </w:rPr>
+        <w:t>;</w:t>
+      </w:r>
+      <w:r>
+        <w:rPr>
+          <w:color w:val="CC7832"/>
+          <w:sz w:val="12"/>
+          <w:szCs w:val="12"/>
+        </w:rPr>
+        <w:br/>
+      </w:r>
+      <w:r>
+        <w:rPr>
+          <w:color w:val="AEAAAA" w:themeColor="background2" w:themeShade="BF"/>
+          <w:sz w:val="12"/>
+          <w:szCs w:val="12"/>
+        </w:rPr>
+        <w:t>133</w:t>
+      </w:r>
+      <w:r>
+        <w:rPr>
+          <w:color w:val="CC7832"/>
+          <w:sz w:val="12"/>
+          <w:szCs w:val="12"/>
+        </w:rPr>
+        <w:t xml:space="preserve">      while</w:t>
+      </w:r>
+      <w:r>
+        <w:rPr>
+          <w:color w:val="A9B7C6"/>
+          <w:sz w:val="12"/>
+          <w:szCs w:val="12"/>
+        </w:rPr>
+        <w:t xml:space="preserve">( </w:t>
+      </w:r>
+      <w:r>
+        <w:rPr>
+          <w:color w:val="CC7832"/>
+          <w:sz w:val="12"/>
+          <w:szCs w:val="12"/>
+        </w:rPr>
+        <w:t xml:space="preserve">true </w:t>
+      </w:r>
+      <w:r>
+        <w:rPr>
+          <w:color w:val="A9B7C6"/>
+          <w:sz w:val="12"/>
+          <w:szCs w:val="12"/>
+        </w:rPr>
+        <w:t>) {</w:t>
+      </w:r>
+      <w:r>
+        <w:rPr>
+          <w:color w:val="A9B7C6"/>
+          <w:sz w:val="12"/>
+          <w:szCs w:val="12"/>
+        </w:rPr>
+        <w:br/>
+        <w:t xml:space="preserve">134         Window </w:t>
+      </w:r>
+      <w:proofErr w:type="spellStart"/>
+      <w:r>
+        <w:rPr>
+          <w:color w:val="A9B7C6"/>
+          <w:sz w:val="12"/>
+          <w:szCs w:val="12"/>
+        </w:rPr>
+        <w:t>window</w:t>
+      </w:r>
+      <w:proofErr w:type="spellEnd"/>
+      <w:r>
+        <w:rPr>
+          <w:color w:val="A9B7C6"/>
+          <w:sz w:val="12"/>
+          <w:szCs w:val="12"/>
+        </w:rPr>
+        <w:t xml:space="preserve"> = find( </w:t>
+      </w:r>
+      <w:r>
+        <w:rPr>
+          <w:color w:val="9876AA"/>
+          <w:sz w:val="12"/>
+          <w:szCs w:val="12"/>
+        </w:rPr>
+        <w:t>head</w:t>
+      </w:r>
+      <w:r>
+        <w:rPr>
+          <w:color w:val="CC7832"/>
+          <w:sz w:val="12"/>
+          <w:szCs w:val="12"/>
+        </w:rPr>
+        <w:t xml:space="preserve">, </w:t>
+      </w:r>
+      <w:r>
+        <w:rPr>
+          <w:color w:val="A9B7C6"/>
+          <w:sz w:val="12"/>
+          <w:szCs w:val="12"/>
+        </w:rPr>
+        <w:t>hash )</w:t>
+      </w:r>
+      <w:r>
+        <w:rPr>
+          <w:color w:val="CC7832"/>
+          <w:sz w:val="12"/>
+          <w:szCs w:val="12"/>
+        </w:rPr>
+        <w:t>;</w:t>
+      </w:r>
+      <w:r>
+        <w:rPr>
+          <w:color w:val="CC7832"/>
+          <w:sz w:val="12"/>
+          <w:szCs w:val="12"/>
+        </w:rPr>
+        <w:br/>
+      </w:r>
+      <w:r>
+        <w:rPr>
+          <w:color w:val="AEAAAA" w:themeColor="background2" w:themeShade="BF"/>
+          <w:sz w:val="12"/>
+          <w:szCs w:val="12"/>
+        </w:rPr>
+        <w:t>135</w:t>
+      </w:r>
+      <w:r>
+        <w:rPr>
+          <w:color w:val="CC7832"/>
+          <w:sz w:val="12"/>
+          <w:szCs w:val="12"/>
+        </w:rPr>
+        <w:t xml:space="preserve">         </w:t>
+      </w:r>
+      <w:r>
+        <w:rPr>
+          <w:color w:val="A9B7C6"/>
+          <w:sz w:val="12"/>
+          <w:szCs w:val="12"/>
+        </w:rPr>
+        <w:t xml:space="preserve">Node </w:t>
+      </w:r>
+      <w:proofErr w:type="spellStart"/>
+      <w:r>
+        <w:rPr>
+          <w:color w:val="A9B7C6"/>
+          <w:sz w:val="12"/>
+          <w:szCs w:val="12"/>
+        </w:rPr>
+        <w:t>pred</w:t>
+      </w:r>
+      <w:proofErr w:type="spellEnd"/>
+      <w:r>
+        <w:rPr>
+          <w:color w:val="A9B7C6"/>
+          <w:sz w:val="12"/>
+          <w:szCs w:val="12"/>
+        </w:rPr>
+        <w:t xml:space="preserve"> = </w:t>
+      </w:r>
+      <w:proofErr w:type="spellStart"/>
+      <w:r>
+        <w:rPr>
+          <w:color w:val="A9B7C6"/>
+          <w:sz w:val="12"/>
+          <w:szCs w:val="12"/>
+        </w:rPr>
+        <w:t>window.</w:t>
+      </w:r>
+      <w:r>
+        <w:rPr>
+          <w:color w:val="9876AA"/>
+          <w:sz w:val="12"/>
+          <w:szCs w:val="12"/>
+        </w:rPr>
+        <w:t>pred</w:t>
+      </w:r>
+      <w:proofErr w:type="spellEnd"/>
+      <w:r>
+        <w:rPr>
+          <w:color w:val="CC7832"/>
+          <w:sz w:val="12"/>
+          <w:szCs w:val="12"/>
+        </w:rPr>
+        <w:t>;</w:t>
+      </w:r>
+      <w:r>
+        <w:rPr>
+          <w:color w:val="CC7832"/>
+          <w:sz w:val="12"/>
+          <w:szCs w:val="12"/>
+        </w:rPr>
+        <w:br/>
+      </w:r>
+      <w:r>
+        <w:rPr>
+          <w:color w:val="AEAAAA" w:themeColor="background2" w:themeShade="BF"/>
+          <w:sz w:val="12"/>
+          <w:szCs w:val="12"/>
+        </w:rPr>
+        <w:t>136</w:t>
+      </w:r>
+      <w:r>
+        <w:rPr>
+          <w:color w:val="CC7832"/>
+          <w:sz w:val="12"/>
+          <w:szCs w:val="12"/>
+        </w:rPr>
+        <w:t xml:space="preserve">         </w:t>
+      </w:r>
+      <w:r>
+        <w:rPr>
+          <w:color w:val="A9B7C6"/>
+          <w:sz w:val="12"/>
+          <w:szCs w:val="12"/>
+        </w:rPr>
+        <w:t xml:space="preserve">Node </w:t>
+      </w:r>
+      <w:proofErr w:type="spellStart"/>
+      <w:r>
+        <w:rPr>
+          <w:color w:val="A9B7C6"/>
+          <w:sz w:val="12"/>
+          <w:szCs w:val="12"/>
+        </w:rPr>
+        <w:t>curr</w:t>
+      </w:r>
+      <w:proofErr w:type="spellEnd"/>
+      <w:r>
+        <w:rPr>
+          <w:color w:val="A9B7C6"/>
+          <w:sz w:val="12"/>
+          <w:szCs w:val="12"/>
+        </w:rPr>
+        <w:t xml:space="preserve"> = </w:t>
+      </w:r>
+      <w:proofErr w:type="spellStart"/>
+      <w:r>
+        <w:rPr>
+          <w:color w:val="A9B7C6"/>
+          <w:sz w:val="12"/>
+          <w:szCs w:val="12"/>
+        </w:rPr>
+        <w:t>window.</w:t>
+      </w:r>
+      <w:r>
+        <w:rPr>
+          <w:color w:val="9876AA"/>
+          <w:sz w:val="12"/>
+          <w:szCs w:val="12"/>
+        </w:rPr>
+        <w:t>curr</w:t>
+      </w:r>
+      <w:proofErr w:type="spellEnd"/>
+      <w:r>
+        <w:rPr>
+          <w:color w:val="CC7832"/>
+          <w:sz w:val="12"/>
+          <w:szCs w:val="12"/>
+        </w:rPr>
+        <w:t>;</w:t>
+      </w:r>
+      <w:r>
+        <w:rPr>
+          <w:color w:val="CC7832"/>
+          <w:sz w:val="12"/>
+          <w:szCs w:val="12"/>
+        </w:rPr>
+        <w:br/>
+      </w:r>
+      <w:r>
+        <w:rPr>
+          <w:color w:val="AEAAAA" w:themeColor="background2" w:themeShade="BF"/>
+          <w:sz w:val="12"/>
+          <w:szCs w:val="12"/>
+        </w:rPr>
+        <w:t>137</w:t>
+      </w:r>
+      <w:r>
+        <w:rPr>
+          <w:color w:val="CC7832"/>
+          <w:sz w:val="12"/>
+          <w:szCs w:val="12"/>
+        </w:rPr>
+        <w:t xml:space="preserve">         if</w:t>
+      </w:r>
+      <w:r>
+        <w:rPr>
+          <w:color w:val="A9B7C6"/>
+          <w:sz w:val="12"/>
+          <w:szCs w:val="12"/>
+        </w:rPr>
+        <w:t xml:space="preserve">( </w:t>
+      </w:r>
+      <w:proofErr w:type="spellStart"/>
+      <w:r>
+        <w:rPr>
+          <w:color w:val="A9B7C6"/>
+          <w:sz w:val="12"/>
+          <w:szCs w:val="12"/>
+        </w:rPr>
+        <w:t>curr.</w:t>
+      </w:r>
+      <w:r>
+        <w:rPr>
+          <w:color w:val="9876AA"/>
+          <w:sz w:val="12"/>
+          <w:szCs w:val="12"/>
+        </w:rPr>
+        <w:t>hash</w:t>
+      </w:r>
+      <w:proofErr w:type="spellEnd"/>
+      <w:r>
+        <w:rPr>
+          <w:color w:val="9876AA"/>
+          <w:sz w:val="12"/>
+          <w:szCs w:val="12"/>
+        </w:rPr>
+        <w:t xml:space="preserve"> </w:t>
+      </w:r>
+      <w:r>
+        <w:rPr>
+          <w:color w:val="A9B7C6"/>
+          <w:sz w:val="12"/>
+          <w:szCs w:val="12"/>
+        </w:rPr>
+        <w:t xml:space="preserve">!= hash )    </w:t>
+      </w:r>
+      <w:r>
+        <w:rPr>
+          <w:color w:val="FF0000"/>
+          <w:sz w:val="12"/>
+          <w:szCs w:val="12"/>
+        </w:rPr>
+        <w:sym w:font="Wingdings" w:char="F0DF"/>
+      </w:r>
+      <w:r>
+        <w:rPr>
+          <w:color w:val="FF0000"/>
+          <w:sz w:val="12"/>
+          <w:szCs w:val="12"/>
+        </w:rPr>
+        <w:t>------------</w:t>
+      </w:r>
+      <w:r>
+        <w:rPr>
+          <w:color w:val="A9B7C6"/>
+          <w:sz w:val="12"/>
+          <w:szCs w:val="12"/>
+        </w:rPr>
+        <w:br/>
+        <w:t xml:space="preserve">138            </w:t>
+      </w:r>
+      <w:r>
+        <w:rPr>
+          <w:color w:val="CC7832"/>
+          <w:sz w:val="12"/>
+          <w:szCs w:val="12"/>
+        </w:rPr>
+        <w:t>return false;</w:t>
+      </w:r>
+      <w:r>
+        <w:rPr>
+          <w:color w:val="CC7832"/>
+          <w:sz w:val="12"/>
+          <w:szCs w:val="12"/>
+        </w:rPr>
+        <w:br/>
+      </w:r>
+      <w:r>
+        <w:rPr>
+          <w:color w:val="AEAAAA" w:themeColor="background2" w:themeShade="BF"/>
+          <w:sz w:val="12"/>
+          <w:szCs w:val="12"/>
+        </w:rPr>
+        <w:t>139</w:t>
+      </w:r>
+      <w:r>
+        <w:rPr>
+          <w:color w:val="CC7832"/>
+          <w:sz w:val="12"/>
+          <w:szCs w:val="12"/>
+        </w:rPr>
+        <w:t xml:space="preserve">         else </w:t>
+      </w:r>
+      <w:r>
+        <w:rPr>
+          <w:color w:val="A9B7C6"/>
+          <w:sz w:val="12"/>
+          <w:szCs w:val="12"/>
+        </w:rPr>
+        <w:t>{</w:t>
+      </w:r>
+      <w:r>
+        <w:rPr>
+          <w:color w:val="A9B7C6"/>
+          <w:sz w:val="12"/>
+          <w:szCs w:val="12"/>
+        </w:rPr>
+        <w:br/>
+        <w:t xml:space="preserve">140        </w:t>
+      </w:r>
+      <w:r>
+        <w:rPr>
+          <w:color w:val="808080"/>
+          <w:sz w:val="12"/>
+          <w:szCs w:val="12"/>
+        </w:rPr>
+        <w:t>// Unlink node</w:t>
+      </w:r>
+      <w:r>
+        <w:rPr>
+          <w:color w:val="808080"/>
+          <w:sz w:val="12"/>
+          <w:szCs w:val="12"/>
+        </w:rPr>
+        <w:br/>
+      </w:r>
+      <w:r>
+        <w:rPr>
+          <w:color w:val="AEAAAA" w:themeColor="background2" w:themeShade="BF"/>
+          <w:sz w:val="12"/>
+          <w:szCs w:val="12"/>
+        </w:rPr>
+        <w:t>141</w:t>
+      </w:r>
+      <w:r>
+        <w:rPr>
+          <w:color w:val="808080"/>
+          <w:sz w:val="12"/>
+          <w:szCs w:val="12"/>
+        </w:rPr>
+        <w:t xml:space="preserve">           </w:t>
+      </w:r>
+      <w:r>
+        <w:rPr>
+          <w:color w:val="A9B7C6"/>
+          <w:sz w:val="12"/>
+          <w:szCs w:val="12"/>
+        </w:rPr>
+        <w:t xml:space="preserve">Node </w:t>
+      </w:r>
+      <w:proofErr w:type="spellStart"/>
+      <w:r>
+        <w:rPr>
+          <w:color w:val="A9B7C6"/>
+          <w:sz w:val="12"/>
+          <w:szCs w:val="12"/>
+        </w:rPr>
+        <w:t>succ</w:t>
+      </w:r>
+      <w:proofErr w:type="spellEnd"/>
+      <w:r>
+        <w:rPr>
+          <w:color w:val="A9B7C6"/>
+          <w:sz w:val="12"/>
+          <w:szCs w:val="12"/>
+        </w:rPr>
+        <w:t xml:space="preserve"> = </w:t>
+      </w:r>
+      <w:proofErr w:type="spellStart"/>
+      <w:r>
+        <w:rPr>
+          <w:color w:val="A9B7C6"/>
+          <w:sz w:val="12"/>
+          <w:szCs w:val="12"/>
+        </w:rPr>
+        <w:t>curr.</w:t>
+      </w:r>
+      <w:r>
+        <w:rPr>
+          <w:color w:val="9876AA"/>
+          <w:sz w:val="12"/>
+          <w:szCs w:val="12"/>
+        </w:rPr>
+        <w:t>next</w:t>
+      </w:r>
+      <w:r>
+        <w:rPr>
+          <w:color w:val="A9B7C6"/>
+          <w:sz w:val="12"/>
+          <w:szCs w:val="12"/>
+        </w:rPr>
+        <w:t>.getReference</w:t>
+      </w:r>
+      <w:proofErr w:type="spellEnd"/>
+      <w:r>
+        <w:rPr>
+          <w:color w:val="A9B7C6"/>
+          <w:sz w:val="12"/>
+          <w:szCs w:val="12"/>
+        </w:rPr>
+        <w:t>()</w:t>
+      </w:r>
+      <w:r>
+        <w:rPr>
+          <w:color w:val="CC7832"/>
+          <w:sz w:val="12"/>
+          <w:szCs w:val="12"/>
+        </w:rPr>
+        <w:t>;</w:t>
+      </w:r>
+      <w:r>
+        <w:rPr>
+          <w:color w:val="CC7832"/>
+          <w:sz w:val="12"/>
+          <w:szCs w:val="12"/>
+        </w:rPr>
+        <w:br/>
+      </w:r>
+      <w:r>
+        <w:rPr>
+          <w:color w:val="AEAAAA" w:themeColor="background2" w:themeShade="BF"/>
+          <w:sz w:val="12"/>
+          <w:szCs w:val="12"/>
+        </w:rPr>
+        <w:t>142</w:t>
+      </w:r>
+      <w:r>
+        <w:rPr>
+          <w:color w:val="CC7832"/>
+          <w:sz w:val="12"/>
+          <w:szCs w:val="12"/>
+        </w:rPr>
+        <w:t xml:space="preserve">           </w:t>
+      </w:r>
+      <w:r>
+        <w:rPr>
+          <w:color w:val="A9B7C6"/>
+          <w:sz w:val="12"/>
+          <w:szCs w:val="12"/>
+        </w:rPr>
+        <w:t xml:space="preserve">snip = </w:t>
+      </w:r>
+      <w:proofErr w:type="spellStart"/>
+      <w:r>
+        <w:rPr>
+          <w:color w:val="A9B7C6"/>
+          <w:sz w:val="12"/>
+          <w:szCs w:val="12"/>
+        </w:rPr>
+        <w:t>curr.</w:t>
+      </w:r>
+      <w:r>
+        <w:rPr>
+          <w:color w:val="9876AA"/>
+          <w:sz w:val="12"/>
+          <w:szCs w:val="12"/>
+        </w:rPr>
+        <w:t>next</w:t>
+      </w:r>
+      <w:r>
+        <w:rPr>
+          <w:color w:val="A9B7C6"/>
+          <w:sz w:val="12"/>
+          <w:szCs w:val="12"/>
+        </w:rPr>
+        <w:t>.attemptMark</w:t>
+      </w:r>
+      <w:proofErr w:type="spellEnd"/>
+      <w:r>
+        <w:rPr>
+          <w:color w:val="A9B7C6"/>
+          <w:sz w:val="12"/>
+          <w:szCs w:val="12"/>
+        </w:rPr>
+        <w:t>(</w:t>
+      </w:r>
+      <w:proofErr w:type="spellStart"/>
+      <w:r>
+        <w:rPr>
+          <w:color w:val="A9B7C6"/>
+          <w:sz w:val="12"/>
+          <w:szCs w:val="12"/>
+        </w:rPr>
+        <w:t>succ</w:t>
+      </w:r>
+      <w:proofErr w:type="spellEnd"/>
+      <w:r>
+        <w:rPr>
+          <w:color w:val="CC7832"/>
+          <w:sz w:val="12"/>
+          <w:szCs w:val="12"/>
+        </w:rPr>
+        <w:t>, true</w:t>
+      </w:r>
+      <w:r>
+        <w:rPr>
+          <w:color w:val="A9B7C6"/>
+          <w:sz w:val="12"/>
+          <w:szCs w:val="12"/>
+        </w:rPr>
+        <w:t>)</w:t>
+      </w:r>
+      <w:r>
+        <w:rPr>
+          <w:color w:val="CC7832"/>
+          <w:sz w:val="12"/>
+          <w:szCs w:val="12"/>
+        </w:rPr>
+        <w:t>;</w:t>
+      </w:r>
+      <w:r>
+        <w:rPr>
+          <w:color w:val="CC7832"/>
+          <w:sz w:val="12"/>
+          <w:szCs w:val="12"/>
+        </w:rPr>
+        <w:br/>
+      </w:r>
+      <w:r>
+        <w:rPr>
+          <w:color w:val="AEAAAA" w:themeColor="background2" w:themeShade="BF"/>
+          <w:sz w:val="12"/>
+          <w:szCs w:val="12"/>
+        </w:rPr>
+        <w:t>143</w:t>
+      </w:r>
+      <w:r>
+        <w:rPr>
+          <w:color w:val="CC7832"/>
+          <w:sz w:val="12"/>
+          <w:szCs w:val="12"/>
+        </w:rPr>
+        <w:t xml:space="preserve">           if</w:t>
+      </w:r>
+      <w:r>
+        <w:rPr>
+          <w:color w:val="A9B7C6"/>
+          <w:sz w:val="12"/>
+          <w:szCs w:val="12"/>
+        </w:rPr>
+        <w:t>(!snip)</w:t>
+      </w:r>
+      <w:r>
+        <w:rPr>
+          <w:color w:val="A9B7C6"/>
+          <w:sz w:val="12"/>
+          <w:szCs w:val="12"/>
+        </w:rPr>
+        <w:br/>
+        <w:t xml:space="preserve">144             </w:t>
+      </w:r>
+      <w:r>
+        <w:rPr>
+          <w:color w:val="CC7832"/>
+          <w:sz w:val="12"/>
+          <w:szCs w:val="12"/>
+        </w:rPr>
+        <w:t>continue;</w:t>
+      </w:r>
+      <w:r>
+        <w:rPr>
+          <w:color w:val="CC7832"/>
+          <w:sz w:val="12"/>
+          <w:szCs w:val="12"/>
+        </w:rPr>
+        <w:br/>
+      </w:r>
+      <w:r>
+        <w:rPr>
+          <w:color w:val="AEAAAA" w:themeColor="background2" w:themeShade="BF"/>
+          <w:sz w:val="12"/>
+          <w:szCs w:val="12"/>
+        </w:rPr>
+        <w:t>145</w:t>
+      </w:r>
+      <w:r>
+        <w:rPr>
+          <w:color w:val="CC7832"/>
+          <w:sz w:val="12"/>
+          <w:szCs w:val="12"/>
+        </w:rPr>
+        <w:t xml:space="preserve">           </w:t>
+      </w:r>
+      <w:proofErr w:type="spellStart"/>
+      <w:r>
+        <w:rPr>
+          <w:color w:val="A9B7C6"/>
+          <w:sz w:val="12"/>
+          <w:szCs w:val="12"/>
+        </w:rPr>
+        <w:t>pred.</w:t>
+      </w:r>
+      <w:r>
+        <w:rPr>
+          <w:color w:val="9876AA"/>
+          <w:sz w:val="12"/>
+          <w:szCs w:val="12"/>
+        </w:rPr>
+        <w:t>next</w:t>
+      </w:r>
+      <w:r>
+        <w:rPr>
+          <w:color w:val="A9B7C6"/>
+          <w:sz w:val="12"/>
+          <w:szCs w:val="12"/>
+        </w:rPr>
+        <w:t>.compareAndSet</w:t>
+      </w:r>
+      <w:proofErr w:type="spellEnd"/>
+      <w:r>
+        <w:rPr>
+          <w:color w:val="A9B7C6"/>
+          <w:sz w:val="12"/>
+          <w:szCs w:val="12"/>
+        </w:rPr>
+        <w:t>(</w:t>
+      </w:r>
+      <w:proofErr w:type="spellStart"/>
+      <w:r>
+        <w:rPr>
+          <w:color w:val="A9B7C6"/>
+          <w:sz w:val="12"/>
+          <w:szCs w:val="12"/>
+        </w:rPr>
+        <w:t>curr</w:t>
+      </w:r>
+      <w:proofErr w:type="spellEnd"/>
+      <w:r>
+        <w:rPr>
+          <w:color w:val="CC7832"/>
+          <w:sz w:val="12"/>
+          <w:szCs w:val="12"/>
+        </w:rPr>
+        <w:t xml:space="preserve">, </w:t>
+      </w:r>
+      <w:proofErr w:type="spellStart"/>
+      <w:r>
+        <w:rPr>
+          <w:color w:val="A9B7C6"/>
+          <w:sz w:val="12"/>
+          <w:szCs w:val="12"/>
+        </w:rPr>
+        <w:t>succ</w:t>
+      </w:r>
+      <w:proofErr w:type="spellEnd"/>
+      <w:r>
+        <w:rPr>
+          <w:color w:val="CC7832"/>
+          <w:sz w:val="12"/>
+          <w:szCs w:val="12"/>
+        </w:rPr>
+        <w:t>, false, false</w:t>
+      </w:r>
+      <w:r>
+        <w:rPr>
+          <w:color w:val="A9B7C6"/>
+          <w:sz w:val="12"/>
+          <w:szCs w:val="12"/>
+        </w:rPr>
+        <w:t>)</w:t>
+      </w:r>
+      <w:r>
+        <w:rPr>
+          <w:color w:val="CC7832"/>
+          <w:sz w:val="12"/>
+          <w:szCs w:val="12"/>
+        </w:rPr>
+        <w:t xml:space="preserve">;    </w:t>
+      </w:r>
+      <w:r>
+        <w:rPr>
+          <w:color w:val="FF0000"/>
+          <w:sz w:val="12"/>
+          <w:szCs w:val="12"/>
+        </w:rPr>
+        <w:sym w:font="Wingdings" w:char="F0DF"/>
+      </w:r>
+      <w:r>
+        <w:rPr>
+          <w:color w:val="FF0000"/>
+          <w:sz w:val="12"/>
+          <w:szCs w:val="12"/>
+        </w:rPr>
+        <w:t>------------</w:t>
+      </w:r>
+      <w:r>
+        <w:rPr>
+          <w:color w:val="CC7832"/>
           <w:sz w:val="12"/>
           <w:szCs w:val="12"/>
         </w:rPr>
@@ -3967,64 +4854,6 @@
           <w:sz w:val="12"/>
           <w:szCs w:val="12"/>
         </w:rPr>
-        <w:t xml:space="preserve">public </w:t>
-      </w:r>
-      <w:proofErr w:type="spellStart"/>
-      <w:r>
-        <w:rPr>
-          <w:color w:val="CC7832"/>
-          <w:sz w:val="12"/>
-          <w:szCs w:val="12"/>
-        </w:rPr>
-        <w:t>boolean</w:t>
-      </w:r>
-      <w:proofErr w:type="spellEnd"/>
-      <w:r>
-        <w:rPr>
-          <w:color w:val="CC7832"/>
-          <w:sz w:val="12"/>
-          <w:szCs w:val="12"/>
-        </w:rPr>
-        <w:t xml:space="preserve"> </w:t>
-      </w:r>
-      <w:r>
-        <w:rPr>
-          <w:color w:val="FFC66D"/>
-          <w:sz w:val="12"/>
-          <w:szCs w:val="12"/>
-        </w:rPr>
-        <w:t>remove</w:t>
-      </w:r>
-      <w:r>
-        <w:rPr>
-          <w:color w:val="A9B7C6"/>
-          <w:sz w:val="12"/>
-          <w:szCs w:val="12"/>
-        </w:rPr>
-        <w:t xml:space="preserve">( </w:t>
-      </w:r>
-      <w:r>
-        <w:rPr>
-          <w:color w:val="507874"/>
-          <w:sz w:val="12"/>
-          <w:szCs w:val="12"/>
-        </w:rPr>
-        <w:t xml:space="preserve">K </w:t>
-      </w:r>
-      <w:r>
-        <w:rPr>
-          <w:color w:val="A9B7C6"/>
-          <w:sz w:val="12"/>
-          <w:szCs w:val="12"/>
-        </w:rPr>
-        <w:t>key ) {</w:t>
-      </w:r>
-      <w:r>
-        <w:rPr>
-          <w:color w:val="A9B7C6"/>
-          <w:sz w:val="12"/>
-          <w:szCs w:val="12"/>
-        </w:rPr>
         <w:br/>
       </w:r>
       <w:r>
@@ -4033,57 +4862,15 @@
           <w:sz w:val="12"/>
           <w:szCs w:val="12"/>
         </w:rPr>
-        <w:t>131</w:t>
-      </w:r>
-      <w:r>
-        <w:rPr>
-          <w:color w:val="CC7832"/>
-          <w:sz w:val="12"/>
-          <w:szCs w:val="12"/>
-        </w:rPr>
-        <w:t xml:space="preserve">      </w:t>
-      </w:r>
-      <w:r>
-        <w:rPr>
-          <w:color w:val="CC7832"/>
-          <w:sz w:val="12"/>
-          <w:szCs w:val="12"/>
-        </w:rPr>
-        <w:t xml:space="preserve">int </w:t>
-      </w:r>
-      <w:r>
-        <w:rPr>
-          <w:color w:val="A9B7C6"/>
-          <w:sz w:val="12"/>
-          <w:szCs w:val="12"/>
-        </w:rPr>
-        <w:t xml:space="preserve">hash = </w:t>
-      </w:r>
-      <w:proofErr w:type="spellStart"/>
-      <w:r>
-        <w:rPr>
-          <w:color w:val="A9B7C6"/>
-          <w:sz w:val="12"/>
-          <w:szCs w:val="12"/>
-        </w:rPr>
-        <w:t>getHash</w:t>
-      </w:r>
-      <w:proofErr w:type="spellEnd"/>
-      <w:r>
-        <w:rPr>
-          <w:color w:val="A9B7C6"/>
-          <w:sz w:val="12"/>
-          <w:szCs w:val="12"/>
-        </w:rPr>
-        <w:t>( key )</w:t>
-      </w:r>
-      <w:r>
-        <w:rPr>
-          <w:color w:val="CC7832"/>
-          <w:sz w:val="12"/>
-          <w:szCs w:val="12"/>
-        </w:rPr>
-        <w:t>;</w:t>
+        <w:t>146</w:t>
+      </w:r>
+      <w:r>
+        <w:rPr>
+          <w:color w:val="CC7832"/>
+          <w:sz w:val="12"/>
+          <w:szCs w:val="12"/>
+        </w:rPr>
+        <w:t xml:space="preserve">           return true;</w:t>
       </w:r>
       <w:r>
         <w:rPr>
@@ -4099,105 +4886,32 @@
           <w:sz w:val="12"/>
           <w:szCs w:val="12"/>
         </w:rPr>
-        <w:t>132</w:t>
-      </w:r>
-      <w:r>
-        <w:rPr>
-          <w:color w:val="CC7832"/>
-          <w:sz w:val="12"/>
-          <w:szCs w:val="12"/>
-        </w:rPr>
-        <w:t xml:space="preserve">      </w:t>
-      </w:r>
-      <w:proofErr w:type="spellStart"/>
-      <w:r>
-        <w:rPr>
-          <w:color w:val="CC7832"/>
-          <w:sz w:val="12"/>
-          <w:szCs w:val="12"/>
-        </w:rPr>
-        <w:t>boolean</w:t>
-      </w:r>
-      <w:proofErr w:type="spellEnd"/>
-      <w:r>
-        <w:rPr>
-          <w:color w:val="CC7832"/>
-          <w:sz w:val="12"/>
-          <w:szCs w:val="12"/>
-        </w:rPr>
-        <w:t xml:space="preserve"> </w:t>
-      </w:r>
-      <w:r>
-        <w:rPr>
-          <w:color w:val="A9B7C6"/>
-          <w:sz w:val="12"/>
-          <w:szCs w:val="12"/>
-        </w:rPr>
-        <w:t>snip</w:t>
-      </w:r>
-      <w:r>
-        <w:rPr>
-          <w:color w:val="CC7832"/>
-          <w:sz w:val="12"/>
-          <w:szCs w:val="12"/>
-        </w:rPr>
-        <w:t>;</w:t>
-      </w:r>
-      <w:r>
-        <w:rPr>
-          <w:color w:val="CC7832"/>
+        <w:t>147</w:t>
+      </w:r>
+      <w:r>
+        <w:rPr>
+          <w:color w:val="CC7832"/>
+          <w:sz w:val="12"/>
+          <w:szCs w:val="12"/>
+        </w:rPr>
+        <w:t xml:space="preserve">     </w:t>
+      </w:r>
+      <w:r>
+        <w:rPr>
+          <w:color w:val="A9B7C6"/>
+          <w:sz w:val="12"/>
+          <w:szCs w:val="12"/>
+        </w:rPr>
+        <w:t>}</w:t>
+      </w:r>
+      <w:r>
+        <w:rPr>
+          <w:color w:val="A9B7C6"/>
           <w:sz w:val="12"/>
           <w:szCs w:val="12"/>
         </w:rPr>
         <w:br/>
-      </w:r>
-      <w:r>
-        <w:rPr>
-          <w:color w:val="AEAAAA" w:themeColor="background2" w:themeShade="BF"/>
-          <w:sz w:val="12"/>
-          <w:szCs w:val="12"/>
-        </w:rPr>
-        <w:t>133</w:t>
-      </w:r>
-      <w:r>
-        <w:rPr>
-          <w:color w:val="CC7832"/>
-          <w:sz w:val="12"/>
-          <w:szCs w:val="12"/>
-        </w:rPr>
-        <w:t xml:space="preserve">      </w:t>
-      </w:r>
-      <w:r>
-        <w:rPr>
-          <w:color w:val="CC7832"/>
-          <w:sz w:val="12"/>
-          <w:szCs w:val="12"/>
-        </w:rPr>
-        <w:t>while</w:t>
-      </w:r>
-      <w:r>
-        <w:rPr>
-          <w:color w:val="A9B7C6"/>
-          <w:sz w:val="12"/>
-          <w:szCs w:val="12"/>
-        </w:rPr>
-        <w:t xml:space="preserve">( </w:t>
-      </w:r>
-      <w:r>
-        <w:rPr>
-          <w:color w:val="CC7832"/>
-          <w:sz w:val="12"/>
-          <w:szCs w:val="12"/>
-        </w:rPr>
-        <w:t xml:space="preserve">true </w:t>
-      </w:r>
-      <w:r>
-        <w:rPr>
-          <w:color w:val="A9B7C6"/>
-          <w:sz w:val="12"/>
-          <w:szCs w:val="12"/>
-        </w:rPr>
-        <w:t>) {</w:t>
+        <w:t>148   }</w:t>
       </w:r>
       <w:r>
         <w:rPr>
@@ -4206,1082 +4920,7 @@
           <w:szCs w:val="12"/>
         </w:rPr>
         <w:br/>
-      </w:r>
-      <w:r>
-        <w:rPr>
-          <w:color w:val="A9B7C6"/>
-          <w:sz w:val="12"/>
-          <w:szCs w:val="12"/>
-        </w:rPr>
-        <w:t>134</w:t>
-      </w:r>
-      <w:r>
-        <w:rPr>
-          <w:color w:val="A9B7C6"/>
-          <w:sz w:val="12"/>
-          <w:szCs w:val="12"/>
-        </w:rPr>
-        <w:t xml:space="preserve">   </w:t>
-      </w:r>
-      <w:r>
-        <w:rPr>
-          <w:color w:val="A9B7C6"/>
-          <w:sz w:val="12"/>
-          <w:szCs w:val="12"/>
-        </w:rPr>
-        <w:t xml:space="preserve">     </w:t>
-      </w:r>
-      <w:r>
-        <w:rPr>
-          <w:color w:val="A9B7C6"/>
-          <w:sz w:val="12"/>
-          <w:szCs w:val="12"/>
-        </w:rPr>
-        <w:t xml:space="preserve"> Window </w:t>
-      </w:r>
-      <w:proofErr w:type="spellStart"/>
-      <w:r>
-        <w:rPr>
-          <w:color w:val="A9B7C6"/>
-          <w:sz w:val="12"/>
-          <w:szCs w:val="12"/>
-        </w:rPr>
-        <w:t>window</w:t>
-      </w:r>
-      <w:proofErr w:type="spellEnd"/>
-      <w:r>
-        <w:rPr>
-          <w:color w:val="A9B7C6"/>
-          <w:sz w:val="12"/>
-          <w:szCs w:val="12"/>
-        </w:rPr>
-        <w:t xml:space="preserve"> = find( </w:t>
-      </w:r>
-      <w:r>
-        <w:rPr>
-          <w:color w:val="9876AA"/>
-          <w:sz w:val="12"/>
-          <w:szCs w:val="12"/>
-        </w:rPr>
-        <w:t>head</w:t>
-      </w:r>
-      <w:r>
-        <w:rPr>
-          <w:color w:val="CC7832"/>
-          <w:sz w:val="12"/>
-          <w:szCs w:val="12"/>
-        </w:rPr>
-        <w:t xml:space="preserve">, </w:t>
-      </w:r>
-      <w:r>
-        <w:rPr>
-          <w:color w:val="A9B7C6"/>
-          <w:sz w:val="12"/>
-          <w:szCs w:val="12"/>
-        </w:rPr>
-        <w:t>hash )</w:t>
-      </w:r>
-      <w:r>
-        <w:rPr>
-          <w:color w:val="CC7832"/>
-          <w:sz w:val="12"/>
-          <w:szCs w:val="12"/>
-        </w:rPr>
-        <w:t>;</w:t>
-      </w:r>
-      <w:r>
-        <w:rPr>
-          <w:color w:val="CC7832"/>
-          <w:sz w:val="12"/>
-          <w:szCs w:val="12"/>
-        </w:rPr>
-        <w:br/>
-      </w:r>
-      <w:r>
-        <w:rPr>
-          <w:color w:val="AEAAAA" w:themeColor="background2" w:themeShade="BF"/>
-          <w:sz w:val="12"/>
-          <w:szCs w:val="12"/>
-        </w:rPr>
-        <w:t>135</w:t>
-      </w:r>
-      <w:r>
-        <w:rPr>
-          <w:color w:val="CC7832"/>
-          <w:sz w:val="12"/>
-          <w:szCs w:val="12"/>
-        </w:rPr>
-        <w:t xml:space="preserve">    </w:t>
-      </w:r>
-      <w:r>
-        <w:rPr>
-          <w:color w:val="CC7832"/>
-          <w:sz w:val="12"/>
-          <w:szCs w:val="12"/>
-        </w:rPr>
-        <w:t xml:space="preserve">     </w:t>
-      </w:r>
-      <w:r>
-        <w:rPr>
-          <w:color w:val="A9B7C6"/>
-          <w:sz w:val="12"/>
-          <w:szCs w:val="12"/>
-        </w:rPr>
-        <w:t xml:space="preserve">Node </w:t>
-      </w:r>
-      <w:proofErr w:type="spellStart"/>
-      <w:r>
-        <w:rPr>
-          <w:color w:val="A9B7C6"/>
-          <w:sz w:val="12"/>
-          <w:szCs w:val="12"/>
-        </w:rPr>
-        <w:t>pred</w:t>
-      </w:r>
-      <w:proofErr w:type="spellEnd"/>
-      <w:r>
-        <w:rPr>
-          <w:color w:val="A9B7C6"/>
-          <w:sz w:val="12"/>
-          <w:szCs w:val="12"/>
-        </w:rPr>
-        <w:t xml:space="preserve"> = </w:t>
-      </w:r>
-      <w:proofErr w:type="spellStart"/>
-      <w:r>
-        <w:rPr>
-          <w:color w:val="A9B7C6"/>
-          <w:sz w:val="12"/>
-          <w:szCs w:val="12"/>
-        </w:rPr>
-        <w:t>window.</w:t>
-      </w:r>
-      <w:r>
-        <w:rPr>
-          <w:color w:val="9876AA"/>
-          <w:sz w:val="12"/>
-          <w:szCs w:val="12"/>
-        </w:rPr>
-        <w:t>pred</w:t>
-      </w:r>
-      <w:proofErr w:type="spellEnd"/>
-      <w:r>
-        <w:rPr>
-          <w:color w:val="CC7832"/>
-          <w:sz w:val="12"/>
-          <w:szCs w:val="12"/>
-        </w:rPr>
-        <w:t>;</w:t>
-      </w:r>
-      <w:r>
-        <w:rPr>
-          <w:color w:val="CC7832"/>
-          <w:sz w:val="12"/>
-          <w:szCs w:val="12"/>
-        </w:rPr>
-        <w:br/>
-      </w:r>
-      <w:r>
-        <w:rPr>
-          <w:color w:val="AEAAAA" w:themeColor="background2" w:themeShade="BF"/>
-          <w:sz w:val="12"/>
-          <w:szCs w:val="12"/>
-        </w:rPr>
-        <w:t>136</w:t>
-      </w:r>
-      <w:r>
-        <w:rPr>
-          <w:color w:val="CC7832"/>
-          <w:sz w:val="12"/>
-          <w:szCs w:val="12"/>
-        </w:rPr>
-        <w:t xml:space="preserve">    </w:t>
-      </w:r>
-      <w:r>
-        <w:rPr>
-          <w:color w:val="CC7832"/>
-          <w:sz w:val="12"/>
-          <w:szCs w:val="12"/>
-        </w:rPr>
-        <w:t xml:space="preserve">     </w:t>
-      </w:r>
-      <w:r>
-        <w:rPr>
-          <w:color w:val="A9B7C6"/>
-          <w:sz w:val="12"/>
-          <w:szCs w:val="12"/>
-        </w:rPr>
-        <w:t xml:space="preserve">Node </w:t>
-      </w:r>
-      <w:proofErr w:type="spellStart"/>
-      <w:r>
-        <w:rPr>
-          <w:color w:val="A9B7C6"/>
-          <w:sz w:val="12"/>
-          <w:szCs w:val="12"/>
-        </w:rPr>
-        <w:t>curr</w:t>
-      </w:r>
-      <w:proofErr w:type="spellEnd"/>
-      <w:r>
-        <w:rPr>
-          <w:color w:val="A9B7C6"/>
-          <w:sz w:val="12"/>
-          <w:szCs w:val="12"/>
-        </w:rPr>
-        <w:t xml:space="preserve"> = </w:t>
-      </w:r>
-      <w:proofErr w:type="spellStart"/>
-      <w:r>
-        <w:rPr>
-          <w:color w:val="A9B7C6"/>
-          <w:sz w:val="12"/>
-          <w:szCs w:val="12"/>
-        </w:rPr>
-        <w:t>window.</w:t>
-      </w:r>
-      <w:r>
-        <w:rPr>
-          <w:color w:val="9876AA"/>
-          <w:sz w:val="12"/>
-          <w:szCs w:val="12"/>
-        </w:rPr>
-        <w:t>curr</w:t>
-      </w:r>
-      <w:proofErr w:type="spellEnd"/>
-      <w:r>
-        <w:rPr>
-          <w:color w:val="CC7832"/>
-          <w:sz w:val="12"/>
-          <w:szCs w:val="12"/>
-        </w:rPr>
-        <w:t>;</w:t>
-      </w:r>
-      <w:r>
-        <w:rPr>
-          <w:color w:val="CC7832"/>
-          <w:sz w:val="12"/>
-          <w:szCs w:val="12"/>
-        </w:rPr>
-        <w:br/>
-      </w:r>
-      <w:r>
-        <w:rPr>
-          <w:color w:val="AEAAAA" w:themeColor="background2" w:themeShade="BF"/>
-          <w:sz w:val="12"/>
-          <w:szCs w:val="12"/>
-        </w:rPr>
-        <w:t>137</w:t>
-      </w:r>
-      <w:r>
-        <w:rPr>
-          <w:color w:val="CC7832"/>
-          <w:sz w:val="12"/>
-          <w:szCs w:val="12"/>
-        </w:rPr>
-        <w:t xml:space="preserve">    </w:t>
-      </w:r>
-      <w:r>
-        <w:rPr>
-          <w:color w:val="CC7832"/>
-          <w:sz w:val="12"/>
-          <w:szCs w:val="12"/>
-        </w:rPr>
-        <w:t xml:space="preserve">     </w:t>
-      </w:r>
-      <w:r>
-        <w:rPr>
-          <w:color w:val="CC7832"/>
-          <w:sz w:val="12"/>
-          <w:szCs w:val="12"/>
-        </w:rPr>
-        <w:t>if</w:t>
-      </w:r>
-      <w:r>
-        <w:rPr>
-          <w:color w:val="A9B7C6"/>
-          <w:sz w:val="12"/>
-          <w:szCs w:val="12"/>
-        </w:rPr>
-        <w:t xml:space="preserve">( </w:t>
-      </w:r>
-      <w:proofErr w:type="spellStart"/>
-      <w:r>
-        <w:rPr>
-          <w:color w:val="A9B7C6"/>
-          <w:sz w:val="12"/>
-          <w:szCs w:val="12"/>
-        </w:rPr>
-        <w:t>curr.</w:t>
-      </w:r>
-      <w:r>
-        <w:rPr>
-          <w:color w:val="9876AA"/>
-          <w:sz w:val="12"/>
-          <w:szCs w:val="12"/>
-        </w:rPr>
-        <w:t>hash</w:t>
-      </w:r>
-      <w:proofErr w:type="spellEnd"/>
-      <w:r>
-        <w:rPr>
-          <w:color w:val="9876AA"/>
-          <w:sz w:val="12"/>
-          <w:szCs w:val="12"/>
-        </w:rPr>
-        <w:t xml:space="preserve"> </w:t>
-      </w:r>
-      <w:r>
-        <w:rPr>
-          <w:color w:val="A9B7C6"/>
-          <w:sz w:val="12"/>
-          <w:szCs w:val="12"/>
-        </w:rPr>
-        <w:t>!= hash )</w:t>
-      </w:r>
-      <w:r>
-        <w:rPr>
-          <w:color w:val="A9B7C6"/>
-          <w:sz w:val="12"/>
-          <w:szCs w:val="12"/>
-        </w:rPr>
-        <w:t xml:space="preserve">    </w:t>
-      </w:r>
-      <w:r>
-        <w:rPr>
-          <w:color w:val="FF0000"/>
-          <w:sz w:val="12"/>
-          <w:szCs w:val="12"/>
-        </w:rPr>
-        <w:sym w:font="Wingdings" w:char="F0DF"/>
-      </w:r>
-      <w:r>
-        <w:rPr>
-          <w:color w:val="FF0000"/>
-          <w:sz w:val="12"/>
-          <w:szCs w:val="12"/>
-        </w:rPr>
-        <w:t>------------</w:t>
-      </w:r>
-      <w:r>
-        <w:rPr>
-          <w:color w:val="A9B7C6"/>
-          <w:sz w:val="12"/>
-          <w:szCs w:val="12"/>
-        </w:rPr>
-        <w:br/>
-      </w:r>
-      <w:r>
-        <w:rPr>
-          <w:color w:val="A9B7C6"/>
-          <w:sz w:val="12"/>
-          <w:szCs w:val="12"/>
-        </w:rPr>
-        <w:t>138</w:t>
-      </w:r>
-      <w:r>
-        <w:rPr>
-          <w:color w:val="A9B7C6"/>
-          <w:sz w:val="12"/>
-          <w:szCs w:val="12"/>
-        </w:rPr>
-        <w:t xml:space="preserve">     </w:t>
-      </w:r>
-      <w:r>
-        <w:rPr>
-          <w:color w:val="A9B7C6"/>
-          <w:sz w:val="12"/>
-          <w:szCs w:val="12"/>
-        </w:rPr>
-        <w:t xml:space="preserve">      </w:t>
-      </w:r>
-      <w:r>
-        <w:rPr>
-          <w:color w:val="A9B7C6"/>
-          <w:sz w:val="12"/>
-          <w:szCs w:val="12"/>
-        </w:rPr>
-        <w:t xml:space="preserve"> </w:t>
-      </w:r>
-      <w:r>
-        <w:rPr>
-          <w:color w:val="CC7832"/>
-          <w:sz w:val="12"/>
-          <w:szCs w:val="12"/>
-        </w:rPr>
-        <w:t>return false;</w:t>
-      </w:r>
-      <w:r>
-        <w:rPr>
-          <w:color w:val="CC7832"/>
-          <w:sz w:val="12"/>
-          <w:szCs w:val="12"/>
-        </w:rPr>
-        <w:br/>
-      </w:r>
-      <w:r>
-        <w:rPr>
-          <w:color w:val="AEAAAA" w:themeColor="background2" w:themeShade="BF"/>
-          <w:sz w:val="12"/>
-          <w:szCs w:val="12"/>
-        </w:rPr>
-        <w:t>139</w:t>
-      </w:r>
-      <w:r>
-        <w:rPr>
-          <w:color w:val="CC7832"/>
-          <w:sz w:val="12"/>
-          <w:szCs w:val="12"/>
-        </w:rPr>
-        <w:t xml:space="preserve">    </w:t>
-      </w:r>
-      <w:r>
-        <w:rPr>
-          <w:color w:val="CC7832"/>
-          <w:sz w:val="12"/>
-          <w:szCs w:val="12"/>
-        </w:rPr>
-        <w:t xml:space="preserve">     </w:t>
-      </w:r>
-      <w:r>
-        <w:rPr>
-          <w:color w:val="CC7832"/>
-          <w:sz w:val="12"/>
-          <w:szCs w:val="12"/>
-        </w:rPr>
-        <w:t xml:space="preserve">else </w:t>
-      </w:r>
-      <w:r>
-        <w:rPr>
-          <w:color w:val="A9B7C6"/>
-          <w:sz w:val="12"/>
-          <w:szCs w:val="12"/>
-        </w:rPr>
-        <w:t>{</w:t>
-      </w:r>
-      <w:r>
-        <w:rPr>
-          <w:color w:val="A9B7C6"/>
-          <w:sz w:val="12"/>
-          <w:szCs w:val="12"/>
-        </w:rPr>
-        <w:br/>
-      </w:r>
-      <w:r>
-        <w:rPr>
-          <w:color w:val="A9B7C6"/>
-          <w:sz w:val="12"/>
-          <w:szCs w:val="12"/>
-        </w:rPr>
-        <w:t>140</w:t>
-      </w:r>
-      <w:r>
-        <w:rPr>
-          <w:color w:val="A9B7C6"/>
-          <w:sz w:val="12"/>
-          <w:szCs w:val="12"/>
-        </w:rPr>
-        <w:t xml:space="preserve">   </w:t>
-      </w:r>
-      <w:r>
-        <w:rPr>
-          <w:color w:val="A9B7C6"/>
-          <w:sz w:val="12"/>
-          <w:szCs w:val="12"/>
-        </w:rPr>
-        <w:t xml:space="preserve">     </w:t>
-      </w:r>
-      <w:r>
-        <w:rPr>
-          <w:color w:val="808080"/>
-          <w:sz w:val="12"/>
-          <w:szCs w:val="12"/>
-        </w:rPr>
-        <w:t>// Unlink node</w:t>
-      </w:r>
-      <w:r>
-        <w:rPr>
-          <w:color w:val="808080"/>
-          <w:sz w:val="12"/>
-          <w:szCs w:val="12"/>
-        </w:rPr>
-        <w:br/>
-      </w:r>
-      <w:r>
-        <w:rPr>
-          <w:color w:val="AEAAAA" w:themeColor="background2" w:themeShade="BF"/>
-          <w:sz w:val="12"/>
-          <w:szCs w:val="12"/>
-        </w:rPr>
-        <w:t>141</w:t>
-      </w:r>
-      <w:r>
-        <w:rPr>
-          <w:color w:val="808080"/>
-          <w:sz w:val="12"/>
-          <w:szCs w:val="12"/>
-        </w:rPr>
-        <w:t xml:space="preserve">   </w:t>
-      </w:r>
-      <w:r>
-        <w:rPr>
-          <w:color w:val="808080"/>
-          <w:sz w:val="12"/>
-          <w:szCs w:val="12"/>
-        </w:rPr>
-        <w:t xml:space="preserve">        </w:t>
-      </w:r>
-      <w:proofErr w:type="spellStart"/>
-      <w:r>
-        <w:rPr>
-          <w:color w:val="A9B7C6"/>
-          <w:sz w:val="12"/>
-          <w:szCs w:val="12"/>
-        </w:rPr>
-        <w:t>Node</w:t>
-      </w:r>
-      <w:proofErr w:type="spellEnd"/>
-      <w:r>
-        <w:rPr>
-          <w:color w:val="A9B7C6"/>
-          <w:sz w:val="12"/>
-          <w:szCs w:val="12"/>
-        </w:rPr>
-        <w:t xml:space="preserve"> </w:t>
-      </w:r>
-      <w:proofErr w:type="spellStart"/>
-      <w:r>
-        <w:rPr>
-          <w:color w:val="A9B7C6"/>
-          <w:sz w:val="12"/>
-          <w:szCs w:val="12"/>
-        </w:rPr>
-        <w:t>succ</w:t>
-      </w:r>
-      <w:proofErr w:type="spellEnd"/>
-      <w:r>
-        <w:rPr>
-          <w:color w:val="A9B7C6"/>
-          <w:sz w:val="12"/>
-          <w:szCs w:val="12"/>
-        </w:rPr>
-        <w:t xml:space="preserve"> = </w:t>
-      </w:r>
-      <w:proofErr w:type="spellStart"/>
-      <w:r>
-        <w:rPr>
-          <w:color w:val="A9B7C6"/>
-          <w:sz w:val="12"/>
-          <w:szCs w:val="12"/>
-        </w:rPr>
-        <w:t>curr.</w:t>
-      </w:r>
-      <w:r>
-        <w:rPr>
-          <w:color w:val="9876AA"/>
-          <w:sz w:val="12"/>
-          <w:szCs w:val="12"/>
-        </w:rPr>
-        <w:t>next</w:t>
-      </w:r>
-      <w:r>
-        <w:rPr>
-          <w:color w:val="A9B7C6"/>
-          <w:sz w:val="12"/>
-          <w:szCs w:val="12"/>
-        </w:rPr>
-        <w:t>.getReference</w:t>
-      </w:r>
-      <w:proofErr w:type="spellEnd"/>
-      <w:r>
-        <w:rPr>
-          <w:color w:val="A9B7C6"/>
-          <w:sz w:val="12"/>
-          <w:szCs w:val="12"/>
-        </w:rPr>
-        <w:t>()</w:t>
-      </w:r>
-      <w:r>
-        <w:rPr>
-          <w:color w:val="CC7832"/>
-          <w:sz w:val="12"/>
-          <w:szCs w:val="12"/>
-        </w:rPr>
-        <w:t>;</w:t>
-      </w:r>
-      <w:r>
-        <w:rPr>
-          <w:color w:val="CC7832"/>
-          <w:sz w:val="12"/>
-          <w:szCs w:val="12"/>
-        </w:rPr>
-        <w:br/>
-      </w:r>
-      <w:r>
-        <w:rPr>
-          <w:color w:val="AEAAAA" w:themeColor="background2" w:themeShade="BF"/>
-          <w:sz w:val="12"/>
-          <w:szCs w:val="12"/>
-        </w:rPr>
-        <w:t>142</w:t>
-      </w:r>
-      <w:r>
-        <w:rPr>
-          <w:color w:val="CC7832"/>
-          <w:sz w:val="12"/>
-          <w:szCs w:val="12"/>
-        </w:rPr>
-        <w:t xml:space="preserve">   </w:t>
-      </w:r>
-      <w:r>
-        <w:rPr>
-          <w:color w:val="CC7832"/>
-          <w:sz w:val="12"/>
-          <w:szCs w:val="12"/>
-        </w:rPr>
-        <w:t xml:space="preserve">        </w:t>
-      </w:r>
-      <w:r>
-        <w:rPr>
-          <w:color w:val="A9B7C6"/>
-          <w:sz w:val="12"/>
-          <w:szCs w:val="12"/>
-        </w:rPr>
-        <w:t xml:space="preserve">snip = </w:t>
-      </w:r>
-      <w:proofErr w:type="spellStart"/>
-      <w:r>
-        <w:rPr>
-          <w:color w:val="A9B7C6"/>
-          <w:sz w:val="12"/>
-          <w:szCs w:val="12"/>
-        </w:rPr>
-        <w:t>curr.</w:t>
-      </w:r>
-      <w:r>
-        <w:rPr>
-          <w:color w:val="9876AA"/>
-          <w:sz w:val="12"/>
-          <w:szCs w:val="12"/>
-        </w:rPr>
-        <w:t>next</w:t>
-      </w:r>
-      <w:r>
-        <w:rPr>
-          <w:color w:val="A9B7C6"/>
-          <w:sz w:val="12"/>
-          <w:szCs w:val="12"/>
-        </w:rPr>
-        <w:t>.attemptMark</w:t>
-      </w:r>
-      <w:proofErr w:type="spellEnd"/>
-      <w:r>
-        <w:rPr>
-          <w:color w:val="A9B7C6"/>
-          <w:sz w:val="12"/>
-          <w:szCs w:val="12"/>
-        </w:rPr>
-        <w:t>(</w:t>
-      </w:r>
-      <w:proofErr w:type="spellStart"/>
-      <w:r>
-        <w:rPr>
-          <w:color w:val="A9B7C6"/>
-          <w:sz w:val="12"/>
-          <w:szCs w:val="12"/>
-        </w:rPr>
-        <w:t>succ</w:t>
-      </w:r>
-      <w:proofErr w:type="spellEnd"/>
-      <w:r>
-        <w:rPr>
-          <w:color w:val="CC7832"/>
-          <w:sz w:val="12"/>
-          <w:szCs w:val="12"/>
-        </w:rPr>
-        <w:t>, true</w:t>
-      </w:r>
-      <w:r>
-        <w:rPr>
-          <w:color w:val="A9B7C6"/>
-          <w:sz w:val="12"/>
-          <w:szCs w:val="12"/>
-        </w:rPr>
-        <w:t>)</w:t>
-      </w:r>
-      <w:r>
-        <w:rPr>
-          <w:color w:val="CC7832"/>
-          <w:sz w:val="12"/>
-          <w:szCs w:val="12"/>
-        </w:rPr>
-        <w:t>;</w:t>
-      </w:r>
-      <w:r>
-        <w:rPr>
-          <w:color w:val="CC7832"/>
-          <w:sz w:val="12"/>
-          <w:szCs w:val="12"/>
-        </w:rPr>
-        <w:br/>
-      </w:r>
-      <w:r>
-        <w:rPr>
-          <w:color w:val="AEAAAA" w:themeColor="background2" w:themeShade="BF"/>
-          <w:sz w:val="12"/>
-          <w:szCs w:val="12"/>
-        </w:rPr>
-        <w:t>143</w:t>
-      </w:r>
-      <w:r>
-        <w:rPr>
-          <w:color w:val="CC7832"/>
-          <w:sz w:val="12"/>
-          <w:szCs w:val="12"/>
-        </w:rPr>
-        <w:t xml:space="preserve">   </w:t>
-      </w:r>
-      <w:r>
-        <w:rPr>
-          <w:color w:val="CC7832"/>
-          <w:sz w:val="12"/>
-          <w:szCs w:val="12"/>
-        </w:rPr>
-        <w:t xml:space="preserve">        </w:t>
-      </w:r>
-      <w:r>
-        <w:rPr>
-          <w:color w:val="CC7832"/>
-          <w:sz w:val="12"/>
-          <w:szCs w:val="12"/>
-        </w:rPr>
-        <w:t>if</w:t>
-      </w:r>
-      <w:r>
-        <w:rPr>
-          <w:color w:val="A9B7C6"/>
-          <w:sz w:val="12"/>
-          <w:szCs w:val="12"/>
-        </w:rPr>
-        <w:t>(!snip)</w:t>
-      </w:r>
-      <w:r>
-        <w:rPr>
-          <w:color w:val="A9B7C6"/>
-          <w:sz w:val="12"/>
-          <w:szCs w:val="12"/>
-        </w:rPr>
-        <w:br/>
-      </w:r>
-      <w:r>
-        <w:rPr>
-          <w:color w:val="A9B7C6"/>
-          <w:sz w:val="12"/>
-          <w:szCs w:val="12"/>
-        </w:rPr>
-        <w:t>144</w:t>
-      </w:r>
-      <w:r>
-        <w:rPr>
-          <w:color w:val="A9B7C6"/>
-          <w:sz w:val="12"/>
-          <w:szCs w:val="12"/>
-        </w:rPr>
-        <w:t xml:space="preserve">       </w:t>
-      </w:r>
-      <w:r>
-        <w:rPr>
-          <w:color w:val="A9B7C6"/>
-          <w:sz w:val="12"/>
-          <w:szCs w:val="12"/>
-        </w:rPr>
-        <w:t xml:space="preserve">      </w:t>
-      </w:r>
-      <w:r>
-        <w:rPr>
-          <w:color w:val="CC7832"/>
-          <w:sz w:val="12"/>
-          <w:szCs w:val="12"/>
-        </w:rPr>
-        <w:t>continue;</w:t>
-      </w:r>
-      <w:r>
-        <w:rPr>
-          <w:color w:val="CC7832"/>
-          <w:sz w:val="12"/>
-          <w:szCs w:val="12"/>
-        </w:rPr>
-        <w:br/>
-      </w:r>
-      <w:r>
-        <w:rPr>
-          <w:color w:val="AEAAAA" w:themeColor="background2" w:themeShade="BF"/>
-          <w:sz w:val="12"/>
-          <w:szCs w:val="12"/>
-        </w:rPr>
-        <w:t>145</w:t>
-      </w:r>
-      <w:r>
-        <w:rPr>
-          <w:color w:val="CC7832"/>
-          <w:sz w:val="12"/>
-          <w:szCs w:val="12"/>
-        </w:rPr>
-        <w:t xml:space="preserve">   </w:t>
-      </w:r>
-      <w:r>
-        <w:rPr>
-          <w:color w:val="CC7832"/>
-          <w:sz w:val="12"/>
-          <w:szCs w:val="12"/>
-        </w:rPr>
-        <w:t xml:space="preserve">        </w:t>
-      </w:r>
-      <w:proofErr w:type="spellStart"/>
-      <w:r>
-        <w:rPr>
-          <w:color w:val="A9B7C6"/>
-          <w:sz w:val="12"/>
-          <w:szCs w:val="12"/>
-        </w:rPr>
-        <w:t>pred.</w:t>
-      </w:r>
-      <w:r>
-        <w:rPr>
-          <w:color w:val="9876AA"/>
-          <w:sz w:val="12"/>
-          <w:szCs w:val="12"/>
-        </w:rPr>
-        <w:t>next</w:t>
-      </w:r>
-      <w:r>
-        <w:rPr>
-          <w:color w:val="A9B7C6"/>
-          <w:sz w:val="12"/>
-          <w:szCs w:val="12"/>
-        </w:rPr>
-        <w:t>.compareAndSet</w:t>
-      </w:r>
-      <w:proofErr w:type="spellEnd"/>
-      <w:r>
-        <w:rPr>
-          <w:color w:val="A9B7C6"/>
-          <w:sz w:val="12"/>
-          <w:szCs w:val="12"/>
-        </w:rPr>
-        <w:t>(</w:t>
-      </w:r>
-      <w:proofErr w:type="spellStart"/>
-      <w:r>
-        <w:rPr>
-          <w:color w:val="A9B7C6"/>
-          <w:sz w:val="12"/>
-          <w:szCs w:val="12"/>
-        </w:rPr>
-        <w:t>curr</w:t>
-      </w:r>
-      <w:proofErr w:type="spellEnd"/>
-      <w:r>
-        <w:rPr>
-          <w:color w:val="CC7832"/>
-          <w:sz w:val="12"/>
-          <w:szCs w:val="12"/>
-        </w:rPr>
-        <w:t xml:space="preserve">, </w:t>
-      </w:r>
-      <w:proofErr w:type="spellStart"/>
-      <w:r>
-        <w:rPr>
-          <w:color w:val="A9B7C6"/>
-          <w:sz w:val="12"/>
-          <w:szCs w:val="12"/>
-        </w:rPr>
-        <w:t>succ</w:t>
-      </w:r>
-      <w:proofErr w:type="spellEnd"/>
-      <w:r>
-        <w:rPr>
-          <w:color w:val="CC7832"/>
-          <w:sz w:val="12"/>
-          <w:szCs w:val="12"/>
-        </w:rPr>
-        <w:t>, false, false</w:t>
-      </w:r>
-      <w:r>
-        <w:rPr>
-          <w:color w:val="A9B7C6"/>
-          <w:sz w:val="12"/>
-          <w:szCs w:val="12"/>
-        </w:rPr>
-        <w:t>)</w:t>
-      </w:r>
-      <w:r>
-        <w:rPr>
-          <w:color w:val="CC7832"/>
-          <w:sz w:val="12"/>
-          <w:szCs w:val="12"/>
-        </w:rPr>
-        <w:t>;</w:t>
-      </w:r>
-      <w:r>
-        <w:rPr>
-          <w:color w:val="CC7832"/>
-          <w:sz w:val="12"/>
-          <w:szCs w:val="12"/>
-        </w:rPr>
-        <w:t xml:space="preserve">    </w:t>
-      </w:r>
-      <w:r>
-        <w:rPr>
-          <w:color w:val="FF0000"/>
-          <w:sz w:val="12"/>
-          <w:szCs w:val="12"/>
-        </w:rPr>
-        <w:sym w:font="Wingdings" w:char="F0DF"/>
-      </w:r>
-      <w:r>
-        <w:rPr>
-          <w:color w:val="FF0000"/>
-          <w:sz w:val="12"/>
-          <w:szCs w:val="12"/>
-        </w:rPr>
-        <w:t>------------</w:t>
-      </w:r>
-      <w:r>
-        <w:rPr>
-          <w:color w:val="CC7832"/>
-          <w:sz w:val="12"/>
-          <w:szCs w:val="12"/>
-        </w:rPr>
-        <w:t xml:space="preserve">   </w:t>
-      </w:r>
-      <w:r>
-        <w:rPr>
-          <w:color w:val="CC7832"/>
-          <w:sz w:val="12"/>
-          <w:szCs w:val="12"/>
-        </w:rPr>
-        <w:br/>
-      </w:r>
-      <w:r>
-        <w:rPr>
-          <w:color w:val="AEAAAA" w:themeColor="background2" w:themeShade="BF"/>
-          <w:sz w:val="12"/>
-          <w:szCs w:val="12"/>
-        </w:rPr>
-        <w:t>146</w:t>
-      </w:r>
-      <w:r>
-        <w:rPr>
-          <w:color w:val="CC7832"/>
-          <w:sz w:val="12"/>
-          <w:szCs w:val="12"/>
-        </w:rPr>
-        <w:t xml:space="preserve">   </w:t>
-      </w:r>
-      <w:r>
-        <w:rPr>
-          <w:color w:val="CC7832"/>
-          <w:sz w:val="12"/>
-          <w:szCs w:val="12"/>
-        </w:rPr>
-        <w:t xml:space="preserve">        </w:t>
-      </w:r>
-      <w:r>
-        <w:rPr>
-          <w:color w:val="CC7832"/>
-          <w:sz w:val="12"/>
-          <w:szCs w:val="12"/>
-        </w:rPr>
-        <w:t>return true;</w:t>
-      </w:r>
-      <w:r>
-        <w:rPr>
-          <w:color w:val="CC7832"/>
-          <w:sz w:val="12"/>
-          <w:szCs w:val="12"/>
-        </w:rPr>
-        <w:br/>
-      </w:r>
-      <w:r>
-        <w:rPr>
-          <w:color w:val="AEAAAA" w:themeColor="background2" w:themeShade="BF"/>
-          <w:sz w:val="12"/>
-          <w:szCs w:val="12"/>
-        </w:rPr>
-        <w:t>147</w:t>
-      </w:r>
-      <w:r>
-        <w:rPr>
-          <w:color w:val="CC7832"/>
-          <w:sz w:val="12"/>
-          <w:szCs w:val="12"/>
-        </w:rPr>
-        <w:t xml:space="preserve">    </w:t>
-      </w:r>
-      <w:r>
-        <w:rPr>
-          <w:color w:val="CC7832"/>
-          <w:sz w:val="12"/>
-          <w:szCs w:val="12"/>
-        </w:rPr>
-        <w:t xml:space="preserve"> </w:t>
-      </w:r>
-      <w:r>
-        <w:rPr>
-          <w:color w:val="A9B7C6"/>
-          <w:sz w:val="12"/>
-          <w:szCs w:val="12"/>
-        </w:rPr>
-        <w:t>}</w:t>
-      </w:r>
-      <w:r>
-        <w:rPr>
-          <w:color w:val="A9B7C6"/>
-          <w:sz w:val="12"/>
-          <w:szCs w:val="12"/>
-        </w:rPr>
-        <w:br/>
-      </w:r>
-      <w:r>
-        <w:rPr>
-          <w:color w:val="A9B7C6"/>
-          <w:sz w:val="12"/>
-          <w:szCs w:val="12"/>
-        </w:rPr>
-        <w:t xml:space="preserve">148   </w:t>
-      </w:r>
-      <w:r>
-        <w:rPr>
-          <w:color w:val="A9B7C6"/>
-          <w:sz w:val="12"/>
-          <w:szCs w:val="12"/>
-        </w:rPr>
-        <w:t>}</w:t>
-      </w:r>
-      <w:r>
-        <w:rPr>
-          <w:color w:val="A9B7C6"/>
-          <w:sz w:val="12"/>
-          <w:szCs w:val="12"/>
-        </w:rPr>
-        <w:br/>
-      </w:r>
-      <w:r>
-        <w:rPr>
-          <w:color w:val="A9B7C6"/>
-          <w:sz w:val="12"/>
-          <w:szCs w:val="12"/>
-        </w:rPr>
-        <w:t>149</w:t>
-      </w:r>
-      <w:r>
-        <w:rPr>
-          <w:color w:val="A9B7C6"/>
-          <w:sz w:val="12"/>
-          <w:szCs w:val="12"/>
-        </w:rPr>
-        <w:t xml:space="preserve"> }</w:t>
+        <w:t>149 }</w:t>
       </w:r>
     </w:p>
     <w:p>
@@ -5338,17 +4977,1285 @@
           <w:rFonts w:ascii="Arial" w:hAnsi="Arial" w:cs="Arial"/>
           <w:lang w:val="en-US"/>
         </w:rPr>
-        <w:t xml:space="preserve"> does not equal hash and false is returned. This is a linearization point as it signals to the other methods that a variable will be changed. The next point occurs when we unlink the node from the linked list. This is because the current linked</w:t>
-      </w:r>
+        <w:t xml:space="preserve"> does not equal hash and false is returned. This is a linearization point as it signals to the other methods that a variable will be changed. The next point occurs when we unlink the node from the linked list. This is because the current linked list is being changed and this change will be visible to all other executing methods.</w:t>
+      </w:r>
+    </w:p>
+    <w:p>
+      <w:pPr>
+        <w:rPr>
+          <w:rFonts w:ascii="Arial" w:hAnsi="Arial" w:cs="Arial"/>
+          <w:lang w:val="en-US"/>
+        </w:rPr>
+      </w:pPr>
+    </w:p>
+    <w:p>
+      <w:pPr>
+        <w:rPr>
+          <w:rFonts w:ascii="Arial" w:hAnsi="Arial" w:cs="Arial"/>
+          <w:lang w:val="en-US"/>
+        </w:rPr>
+      </w:pPr>
+    </w:p>
+    <w:p>
+      <w:pPr>
+        <w:rPr>
+          <w:rFonts w:ascii="Arial" w:hAnsi="Arial" w:cs="Arial"/>
+          <w:lang w:val="en-US"/>
+        </w:rPr>
+      </w:pPr>
+    </w:p>
+    <w:p>
+      <w:pPr>
+        <w:rPr>
+          <w:rFonts w:ascii="Arial" w:hAnsi="Arial" w:cs="Arial"/>
+          <w:lang w:val="en-US"/>
+        </w:rPr>
+      </w:pPr>
+    </w:p>
+    <w:p>
+      <w:pPr>
+        <w:rPr>
+          <w:rFonts w:ascii="Arial" w:hAnsi="Arial" w:cs="Arial"/>
+          <w:lang w:val="en-US"/>
+        </w:rPr>
+      </w:pPr>
+    </w:p>
+    <w:p>
+      <w:pPr>
+        <w:pStyle w:val="ListParagraph"/>
+        <w:numPr>
+          <w:ilvl w:val="0"/>
+          <w:numId w:val="1"/>
+        </w:numPr>
+        <w:rPr>
+          <w:b/>
+          <w:lang w:val="en-US"/>
+        </w:rPr>
+      </w:pPr>
+      <w:r>
+        <w:rPr>
+          <w:rFonts w:ascii="Arial" w:hAnsi="Arial" w:cs="Arial"/>
+          <w:b/>
+          <w:lang w:val="en-US"/>
+        </w:rPr>
+        <w:lastRenderedPageBreak/>
+        <w:t>Charts to analysis throughput of different HashMap implementations</w:t>
+      </w:r>
+    </w:p>
+    <w:p>
+      <w:pPr>
+        <w:rPr>
+          <w:b/>
+          <w:lang w:val="en-US"/>
+        </w:rPr>
+      </w:pPr>
+      <w:r>
+        <w:rPr>
+          <w:b/>
+          <w:noProof/>
+          <w:lang w:val="en-US"/>
+        </w:rPr>
+        <w:drawing>
+          <wp:anchor distT="0" distB="0" distL="114300" distR="114300" simplePos="0" relativeHeight="251658240" behindDoc="1" locked="0" layoutInCell="1" allowOverlap="1" wp14:anchorId="38E0E43A" wp14:editId="6A584637">
+            <wp:simplePos x="0" y="0"/>
+            <wp:positionH relativeFrom="column">
+              <wp:posOffset>62865</wp:posOffset>
+            </wp:positionH>
+            <wp:positionV relativeFrom="paragraph">
+              <wp:posOffset>243205</wp:posOffset>
+            </wp:positionV>
+            <wp:extent cx="1798955" cy="1539875"/>
+            <wp:effectExtent l="0" t="0" r="0" b="3175"/>
+            <wp:wrapTight wrapText="bothSides">
+              <wp:wrapPolygon edited="0">
+                <wp:start x="0" y="0"/>
+                <wp:lineTo x="0" y="2672"/>
+                <wp:lineTo x="915" y="4543"/>
+                <wp:lineTo x="2287" y="4543"/>
+                <wp:lineTo x="0" y="6948"/>
+                <wp:lineTo x="0" y="16300"/>
+                <wp:lineTo x="2287" y="17369"/>
+                <wp:lineTo x="457" y="19240"/>
+                <wp:lineTo x="1830" y="20843"/>
+                <wp:lineTo x="11208" y="21377"/>
+                <wp:lineTo x="12123" y="21377"/>
+                <wp:lineTo x="19671" y="21377"/>
+                <wp:lineTo x="21272" y="20576"/>
+                <wp:lineTo x="21272" y="0"/>
+                <wp:lineTo x="0" y="0"/>
+              </wp:wrapPolygon>
+            </wp:wrapTight>
+            <wp:docPr id="3" name="Picture 3" descr="C:\Users\Carl\AppData\Local\Microsoft\Windows\INetCache\Content.MSO\3CDB0AEA.tmp"/>
+            <wp:cNvGraphicFramePr>
+              <a:graphicFrameLocks xmlns:a="http://schemas.openxmlformats.org/drawingml/2006/main" noChangeAspect="1"/>
+            </wp:cNvGraphicFramePr>
+            <a:graphic xmlns:a="http://schemas.openxmlformats.org/drawingml/2006/main">
+              <a:graphicData uri="http://schemas.openxmlformats.org/drawingml/2006/picture">
+                <pic:pic xmlns:pic="http://schemas.openxmlformats.org/drawingml/2006/picture">
+                  <pic:nvPicPr>
+                    <pic:cNvPr id="0" name="Picture 3" descr="C:\Users\Carl\AppData\Local\Microsoft\Windows\INetCache\Content.MSO\3CDB0AEA.tmp"/>
+                    <pic:cNvPicPr>
+                      <a:picLocks noChangeAspect="1" noChangeArrowheads="1"/>
+                    </pic:cNvPicPr>
+                  </pic:nvPicPr>
+                  <pic:blipFill>
+                    <a:blip r:embed="rId5" cstate="print">
+                      <a:extLst>
+                        <a:ext uri="{28A0092B-C50C-407E-A947-70E740481C1C}">
+                          <a14:useLocalDpi xmlns:a14="http://schemas.microsoft.com/office/drawing/2010/main" val="0"/>
+                        </a:ext>
+                      </a:extLst>
+                    </a:blip>
+                    <a:srcRect/>
+                    <a:stretch>
+                      <a:fillRect/>
+                    </a:stretch>
+                  </pic:blipFill>
+                  <pic:spPr bwMode="auto">
+                    <a:xfrm>
+                      <a:off x="0" y="0"/>
+                      <a:ext cx="1798955" cy="1539875"/>
+                    </a:xfrm>
+                    <a:prstGeom prst="rect">
+                      <a:avLst/>
+                    </a:prstGeom>
+                    <a:noFill/>
+                    <a:ln>
+                      <a:noFill/>
+                    </a:ln>
+                  </pic:spPr>
+                </pic:pic>
+              </a:graphicData>
+            </a:graphic>
+            <wp14:sizeRelH relativeFrom="margin">
+              <wp14:pctWidth>0</wp14:pctWidth>
+            </wp14:sizeRelH>
+            <wp14:sizeRelV relativeFrom="margin">
+              <wp14:pctHeight>0</wp14:pctHeight>
+            </wp14:sizeRelV>
+          </wp:anchor>
+        </w:drawing>
+      </w:r>
+      <w:r>
+        <w:rPr>
+          <w:rFonts w:ascii="Arial" w:hAnsi="Arial" w:cs="Arial"/>
+          <w:b/>
+          <w:lang w:val="en-US"/>
+        </w:rPr>
+        <w:t>I</w:t>
+      </w:r>
+      <w:r>
+        <w:rPr>
+          <w:rFonts w:ascii="Arial" w:hAnsi="Arial" w:cs="Arial"/>
+          <w:b/>
+          <w:lang w:val="en-US"/>
+        </w:rPr>
+        <w:t xml:space="preserve">mpact of segments on </w:t>
+      </w:r>
+      <w:proofErr w:type="spellStart"/>
+      <w:r>
+        <w:rPr>
+          <w:rFonts w:ascii="Arial" w:hAnsi="Arial" w:cs="Arial"/>
+          <w:b/>
+          <w:lang w:val="en-US"/>
+        </w:rPr>
+        <w:t>SegmentedHashMap</w:t>
+      </w:r>
+      <w:proofErr w:type="spellEnd"/>
+      <w:r>
+        <w:rPr>
+          <w:rFonts w:ascii="Arial" w:hAnsi="Arial" w:cs="Arial"/>
+          <w:b/>
+          <w:lang w:val="en-US"/>
+        </w:rPr>
+        <w:t xml:space="preserve"> Throughput</w:t>
+      </w:r>
+    </w:p>
+    <w:p>
+      <w:pPr>
+        <w:rPr>
+          <w:rFonts w:ascii="Arial" w:hAnsi="Arial" w:cs="Arial"/>
+          <w:lang w:val="en-US"/>
+        </w:rPr>
+      </w:pPr>
+      <w:r>
+        <w:rPr>
+          <w:noProof/>
+        </w:rPr>
+        <mc:AlternateContent>
+          <mc:Choice Requires="wps">
+            <w:drawing>
+              <wp:anchor distT="0" distB="0" distL="114300" distR="114300" simplePos="0" relativeHeight="251660288" behindDoc="1" locked="0" layoutInCell="1" allowOverlap="1" wp14:anchorId="674700A7" wp14:editId="539FF4F1">
+                <wp:simplePos x="0" y="0"/>
+                <wp:positionH relativeFrom="column">
+                  <wp:posOffset>20955</wp:posOffset>
+                </wp:positionH>
+                <wp:positionV relativeFrom="paragraph">
+                  <wp:posOffset>1473835</wp:posOffset>
+                </wp:positionV>
+                <wp:extent cx="1821180" cy="238760"/>
+                <wp:effectExtent l="0" t="0" r="7620" b="8890"/>
+                <wp:wrapTight wrapText="bothSides">
+                  <wp:wrapPolygon edited="0">
+                    <wp:start x="0" y="0"/>
+                    <wp:lineTo x="0" y="20681"/>
+                    <wp:lineTo x="21464" y="20681"/>
+                    <wp:lineTo x="21464" y="0"/>
+                    <wp:lineTo x="0" y="0"/>
+                  </wp:wrapPolygon>
+                </wp:wrapTight>
+                <wp:docPr id="1" name="Text Box 1"/>
+                <wp:cNvGraphicFramePr/>
+                <a:graphic xmlns:a="http://schemas.openxmlformats.org/drawingml/2006/main">
+                  <a:graphicData uri="http://schemas.microsoft.com/office/word/2010/wordprocessingShape">
+                    <wps:wsp>
+                      <wps:cNvSpPr txBox="1"/>
+                      <wps:spPr>
+                        <a:xfrm>
+                          <a:off x="0" y="0"/>
+                          <a:ext cx="1821180" cy="238760"/>
+                        </a:xfrm>
+                        <a:prstGeom prst="rect">
+                          <a:avLst/>
+                        </a:prstGeom>
+                        <a:solidFill>
+                          <a:prstClr val="white"/>
+                        </a:solidFill>
+                        <a:ln>
+                          <a:noFill/>
+                        </a:ln>
+                      </wps:spPr>
+                      <wps:txbx>
+                        <w:txbxContent>
+                          <w:p>
+                            <w:pPr>
+                              <w:pStyle w:val="Caption"/>
+                              <w:rPr>
+                                <w:b/>
+                                <w:noProof/>
+                                <w:lang w:val="en-US"/>
+                              </w:rPr>
+                            </w:pPr>
+                            <w:r>
+                              <w:t xml:space="preserve">Figure </w:t>
+                            </w:r>
+                            <w:fldSimple w:instr=" SEQ Figure \* ARABIC ">
+                              <w:r>
+                                <w:rPr>
+                                  <w:noProof/>
+                                </w:rPr>
+                                <w:t>1</w:t>
+                              </w:r>
+                            </w:fldSimple>
+                          </w:p>
+                        </w:txbxContent>
+                      </wps:txbx>
+                      <wps:bodyPr rot="0" spcFirstLastPara="0" vertOverflow="overflow" horzOverflow="overflow" vert="horz" wrap="square" lIns="0" tIns="0" rIns="0" bIns="0" numCol="1" spcCol="0" rtlCol="0" fromWordArt="0" anchor="t" anchorCtr="0" forceAA="0" compatLnSpc="1">
+                        <a:prstTxWarp prst="textNoShape">
+                          <a:avLst/>
+                        </a:prstTxWarp>
+                        <a:noAutofit/>
+                      </wps:bodyPr>
+                    </wps:wsp>
+                  </a:graphicData>
+                </a:graphic>
+                <wp14:sizeRelH relativeFrom="margin">
+                  <wp14:pctWidth>0</wp14:pctWidth>
+                </wp14:sizeRelH>
+                <wp14:sizeRelV relativeFrom="margin">
+                  <wp14:pctHeight>0</wp14:pctHeight>
+                </wp14:sizeRelV>
+              </wp:anchor>
+            </w:drawing>
+          </mc:Choice>
+          <mc:Fallback>
+            <w:pict>
+              <v:shapetype w14:anchorId="674700A7" id="_x0000_t202" coordsize="21600,21600" o:spt="202" path="m,l,21600r21600,l21600,xe">
+                <v:stroke joinstyle="miter"/>
+                <v:path gradientshapeok="t" o:connecttype="rect"/>
+              </v:shapetype>
+              <v:shape id="Text Box 1" o:spid="_x0000_s1026" type="#_x0000_t202" style="position:absolute;margin-left:1.65pt;margin-top:116.05pt;width:143.4pt;height:18.8pt;z-index:-251656192;visibility:visible;mso-wrap-style:square;mso-width-percent:0;mso-height-percent:0;mso-wrap-distance-left:9pt;mso-wrap-distance-top:0;mso-wrap-distance-right:9pt;mso-wrap-distance-bottom:0;mso-position-horizontal:absolute;mso-position-horizontal-relative:text;mso-position-vertical:absolute;mso-position-vertical-relative:text;mso-width-percent:0;mso-height-percent:0;mso-width-relative:margin;mso-height-relative:margin;v-text-anchor:top" o:gfxdata="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" stroked="f">
+                <v:textbox inset="0,0,0,0">
+                  <w:txbxContent>
+                    <w:p>
+                      <w:pPr>
+                        <w:pStyle w:val="Caption"/>
+                        <w:rPr>
+                          <w:b/>
+                          <w:noProof/>
+                          <w:lang w:val="en-US"/>
+                        </w:rPr>
+                      </w:pPr>
+                      <w:r>
+                        <w:t xml:space="preserve">Figure </w:t>
+                      </w:r>
+                      <w:fldSimple w:instr=" SEQ Figure \* ARABIC ">
+                        <w:r>
+                          <w:rPr>
+                            <w:noProof/>
+                          </w:rPr>
+                          <w:t>1</w:t>
+                        </w:r>
+                      </w:fldSimple>
+                    </w:p>
+                  </w:txbxContent>
+                </v:textbox>
+                <w10:wrap type="tight"/>
+              </v:shape>
+            </w:pict>
+          </mc:Fallback>
+        </mc:AlternateContent>
+      </w:r>
+      <w:r>
+        <w:rPr>
+          <w:rFonts w:ascii="Arial" w:hAnsi="Arial" w:cs="Arial"/>
+          <w:lang w:val="en-US"/>
+        </w:rPr>
+        <w:t xml:space="preserve">The graph </w:t>
+      </w:r>
+      <w:proofErr w:type="gramStart"/>
+      <w:r>
+        <w:rPr>
+          <w:rFonts w:ascii="Arial" w:hAnsi="Arial" w:cs="Arial"/>
+          <w:lang w:val="en-US"/>
+        </w:rPr>
+        <w:t>in  was</w:t>
+      </w:r>
+      <w:proofErr w:type="gramEnd"/>
+      <w:r>
+        <w:rPr>
+          <w:rFonts w:ascii="Arial" w:hAnsi="Arial" w:cs="Arial"/>
+          <w:lang w:val="en-US"/>
+        </w:rPr>
+        <w:t xml:space="preserve"> created with the following settings:- java Driver </w:t>
+      </w:r>
+      <w:r>
+        <w:rPr>
+          <w:rFonts w:ascii="Arial" w:hAnsi="Arial" w:cs="Arial"/>
+          <w:lang w:val="en-US"/>
+        </w:rPr>
+        <w:t xml:space="preserve">8 8192 </w:t>
+      </w:r>
+      <w:r>
+        <w:rPr>
+          <w:rFonts w:ascii="Arial" w:hAnsi="Arial" w:cs="Arial"/>
+          <w:lang w:val="en-US"/>
+        </w:rPr>
+        <w:t>&lt;</w:t>
+      </w:r>
+      <w:proofErr w:type="spellStart"/>
+      <w:r>
+        <w:rPr>
+          <w:rFonts w:ascii="Arial" w:hAnsi="Arial" w:cs="Arial"/>
+          <w:lang w:val="en-US"/>
+        </w:rPr>
+        <w:t>num_segments</w:t>
+      </w:r>
+      <w:proofErr w:type="spellEnd"/>
+      <w:r>
+        <w:rPr>
+          <w:rFonts w:ascii="Arial" w:hAnsi="Arial" w:cs="Arial"/>
+          <w:lang w:val="en-US"/>
+        </w:rPr>
+        <w:t>&gt;</w:t>
+      </w:r>
+      <w:r>
+        <w:rPr>
+          <w:rFonts w:ascii="Arial" w:hAnsi="Arial" w:cs="Arial"/>
+          <w:lang w:val="en-US"/>
+        </w:rPr>
+        <w:t xml:space="preserve"> 8192 18 1000 10 segmented</w:t>
+      </w:r>
+      <w:r>
+        <w:rPr>
+          <w:rFonts w:ascii="Arial" w:hAnsi="Arial" w:cs="Arial"/>
+          <w:lang w:val="en-US"/>
+        </w:rPr>
+        <w:t xml:space="preserve">. As we can see with the chart in Figure 1, as the number of segments goes up, as does the average number of operations. This tells us the we can get increased throughput by introducing more segments to the </w:t>
+      </w:r>
+      <w:proofErr w:type="spellStart"/>
+      <w:r>
+        <w:rPr>
+          <w:rFonts w:ascii="Arial" w:hAnsi="Arial" w:cs="Arial"/>
+          <w:lang w:val="en-US"/>
+        </w:rPr>
+        <w:t>SegmentHashMap</w:t>
+      </w:r>
+      <w:proofErr w:type="spellEnd"/>
+      <w:r>
+        <w:rPr>
+          <w:rFonts w:ascii="Arial" w:hAnsi="Arial" w:cs="Arial"/>
+          <w:lang w:val="en-US"/>
+        </w:rPr>
+        <w:t xml:space="preserve">. We get improved throughput due to splitting the </w:t>
+      </w:r>
+      <w:proofErr w:type="spellStart"/>
+      <w:r>
+        <w:rPr>
+          <w:rFonts w:ascii="Arial" w:hAnsi="Arial" w:cs="Arial"/>
+          <w:lang w:val="en-US"/>
+        </w:rPr>
+        <w:t>hashmap</w:t>
+      </w:r>
+      <w:proofErr w:type="spellEnd"/>
+      <w:r>
+        <w:rPr>
+          <w:rFonts w:ascii="Arial" w:hAnsi="Arial" w:cs="Arial"/>
+          <w:lang w:val="en-US"/>
+        </w:rPr>
+        <w:t xml:space="preserve"> into more manageable segments and through synchronization, we can also run more manageable segments on multiple threads, which helps improve throughput</w:t>
+      </w:r>
+    </w:p>
+    <w:p>
+      <w:pPr>
+        <w:rPr>
+          <w:rFonts w:ascii="Arial" w:hAnsi="Arial" w:cs="Arial"/>
+          <w:lang w:val="en-US"/>
+        </w:rPr>
+      </w:pPr>
+      <w:r>
+        <w:rPr>
+          <w:rFonts w:ascii="Arial" w:hAnsi="Arial" w:cs="Arial"/>
+          <w:b/>
+          <w:noProof/>
+          <w:lang w:val="en-US"/>
+        </w:rPr>
+        <w:drawing>
+          <wp:anchor distT="0" distB="0" distL="114300" distR="114300" simplePos="0" relativeHeight="251661312" behindDoc="1" locked="0" layoutInCell="1" allowOverlap="1" wp14:anchorId="2CD96960" wp14:editId="3EA67288">
+            <wp:simplePos x="0" y="0"/>
+            <wp:positionH relativeFrom="margin">
+              <wp:posOffset>-20808</wp:posOffset>
+            </wp:positionH>
+            <wp:positionV relativeFrom="paragraph">
+              <wp:posOffset>206472</wp:posOffset>
+            </wp:positionV>
+            <wp:extent cx="1816735" cy="1638300"/>
+            <wp:effectExtent l="0" t="0" r="0" b="0"/>
+            <wp:wrapTight wrapText="bothSides">
+              <wp:wrapPolygon edited="0">
+                <wp:start x="2265" y="0"/>
+                <wp:lineTo x="453" y="2009"/>
+                <wp:lineTo x="453" y="2512"/>
+                <wp:lineTo x="2265" y="4270"/>
+                <wp:lineTo x="0" y="4270"/>
+                <wp:lineTo x="0" y="13312"/>
+                <wp:lineTo x="453" y="18335"/>
+                <wp:lineTo x="1812" y="20344"/>
+                <wp:lineTo x="2944" y="20847"/>
+                <wp:lineTo x="10872" y="21349"/>
+                <wp:lineTo x="13137" y="21349"/>
+                <wp:lineTo x="21064" y="20847"/>
+                <wp:lineTo x="21290" y="20344"/>
+                <wp:lineTo x="21290" y="0"/>
+                <wp:lineTo x="2265" y="0"/>
+              </wp:wrapPolygon>
+            </wp:wrapTight>
+            <wp:docPr id="2" name="Picture 2" descr="C:\Users\Carl\AppData\Local\Microsoft\Windows\INetCache\Content.MSO\23F640E9.tmp"/>
+            <wp:cNvGraphicFramePr>
+              <a:graphicFrameLocks xmlns:a="http://schemas.openxmlformats.org/drawingml/2006/main" noChangeAspect="1"/>
+            </wp:cNvGraphicFramePr>
+            <a:graphic xmlns:a="http://schemas.openxmlformats.org/drawingml/2006/main">
+              <a:graphicData uri="http://schemas.openxmlformats.org/drawingml/2006/picture">
+                <pic:pic xmlns:pic="http://schemas.openxmlformats.org/drawingml/2006/picture">
+                  <pic:nvPicPr>
+                    <pic:cNvPr id="0" name="Picture 1" descr="C:\Users\Carl\AppData\Local\Microsoft\Windows\INetCache\Content.MSO\23F640E9.tmp"/>
+                    <pic:cNvPicPr>
+                      <a:picLocks noChangeAspect="1" noChangeArrowheads="1"/>
+                    </pic:cNvPicPr>
+                  </pic:nvPicPr>
+                  <pic:blipFill>
+                    <a:blip r:embed="rId6" cstate="print">
+                      <a:extLst>
+                        <a:ext uri="{28A0092B-C50C-407E-A947-70E740481C1C}">
+                          <a14:useLocalDpi xmlns:a14="http://schemas.microsoft.com/office/drawing/2010/main" val="0"/>
+                        </a:ext>
+                      </a:extLst>
+                    </a:blip>
+                    <a:srcRect/>
+                    <a:stretch>
+                      <a:fillRect/>
+                    </a:stretch>
+                  </pic:blipFill>
+                  <pic:spPr bwMode="auto">
+                    <a:xfrm>
+                      <a:off x="0" y="0"/>
+                      <a:ext cx="1816735" cy="1638300"/>
+                    </a:xfrm>
+                    <a:prstGeom prst="rect">
+                      <a:avLst/>
+                    </a:prstGeom>
+                    <a:noFill/>
+                    <a:ln>
+                      <a:noFill/>
+                    </a:ln>
+                  </pic:spPr>
+                </pic:pic>
+              </a:graphicData>
+            </a:graphic>
+            <wp14:sizeRelH relativeFrom="margin">
+              <wp14:pctWidth>0</wp14:pctWidth>
+            </wp14:sizeRelH>
+            <wp14:sizeRelV relativeFrom="margin">
+              <wp14:pctHeight>0</wp14:pctHeight>
+            </wp14:sizeRelV>
+          </wp:anchor>
+        </w:drawing>
+      </w:r>
+      <w:r>
+        <w:rPr>
+          <w:rFonts w:ascii="Arial" w:hAnsi="Arial" w:cs="Arial"/>
+          <w:b/>
+          <w:lang w:val="en-US"/>
+        </w:rPr>
+        <w:t>Impact of threads on a HashMap’s Throughput</w:t>
+      </w:r>
+    </w:p>
+    <w:p>
+      <w:pPr>
+        <w:rPr>
+          <w:rFonts w:ascii="Arial" w:hAnsi="Arial" w:cs="Arial"/>
+          <w:lang w:val="en-US"/>
+        </w:rPr>
+      </w:pPr>
+      <w:r>
+        <w:rPr>
+          <w:noProof/>
+        </w:rPr>
+        <mc:AlternateContent>
+          <mc:Choice Requires="wps">
+            <w:drawing>
+              <wp:anchor distT="0" distB="0" distL="114300" distR="114300" simplePos="0" relativeHeight="251663360" behindDoc="1" locked="0" layoutInCell="1" allowOverlap="1" wp14:anchorId="75EAFB32" wp14:editId="0F84FAF3">
+                <wp:simplePos x="0" y="0"/>
+                <wp:positionH relativeFrom="margin">
+                  <wp:posOffset>189718</wp:posOffset>
+                </wp:positionH>
+                <wp:positionV relativeFrom="paragraph">
+                  <wp:posOffset>1569720</wp:posOffset>
+                </wp:positionV>
+                <wp:extent cx="1638300" cy="154305"/>
+                <wp:effectExtent l="0" t="0" r="0" b="0"/>
+                <wp:wrapTight wrapText="bothSides">
+                  <wp:wrapPolygon edited="0">
+                    <wp:start x="0" y="0"/>
+                    <wp:lineTo x="0" y="18667"/>
+                    <wp:lineTo x="21349" y="18667"/>
+                    <wp:lineTo x="21349" y="0"/>
+                    <wp:lineTo x="0" y="0"/>
+                  </wp:wrapPolygon>
+                </wp:wrapTight>
+                <wp:docPr id="4" name="Text Box 4"/>
+                <wp:cNvGraphicFramePr/>
+                <a:graphic xmlns:a="http://schemas.openxmlformats.org/drawingml/2006/main">
+                  <a:graphicData uri="http://schemas.microsoft.com/office/word/2010/wordprocessingShape">
+                    <wps:wsp>
+                      <wps:cNvSpPr txBox="1"/>
+                      <wps:spPr>
+                        <a:xfrm>
+                          <a:off x="0" y="0"/>
+                          <a:ext cx="1638300" cy="154305"/>
+                        </a:xfrm>
+                        <a:prstGeom prst="rect">
+                          <a:avLst/>
+                        </a:prstGeom>
+                        <a:solidFill>
+                          <a:prstClr val="white"/>
+                        </a:solidFill>
+                        <a:ln>
+                          <a:noFill/>
+                        </a:ln>
+                      </wps:spPr>
+                      <wps:txbx>
+                        <w:txbxContent>
+                          <w:p>
+                            <w:pPr>
+                              <w:pStyle w:val="Caption"/>
+                              <w:rPr>
+                                <w:rFonts w:ascii="Arial" w:hAnsi="Arial" w:cs="Arial"/>
+                                <w:b/>
+                                <w:noProof/>
+                                <w:lang w:val="en-US"/>
+                              </w:rPr>
+                            </w:pPr>
+                            <w:r>
+                              <w:t xml:space="preserve">Figure </w:t>
+                            </w:r>
+                            <w:fldSimple w:instr=" SEQ Figure \* ARABIC ">
+                              <w:r>
+                                <w:rPr>
+                                  <w:noProof/>
+                                </w:rPr>
+                                <w:t>2</w:t>
+                              </w:r>
+                            </w:fldSimple>
+                          </w:p>
+                        </w:txbxContent>
+                      </wps:txbx>
+                      <wps:bodyPr rot="0" spcFirstLastPara="0" vertOverflow="overflow" horzOverflow="overflow" vert="horz" wrap="square" lIns="0" tIns="0" rIns="0" bIns="0" numCol="1" spcCol="0" rtlCol="0" fromWordArt="0" anchor="t" anchorCtr="0" forceAA="0" compatLnSpc="1">
+                        <a:prstTxWarp prst="textNoShape">
+                          <a:avLst/>
+                        </a:prstTxWarp>
+                        <a:noAutofit/>
+                      </wps:bodyPr>
+                    </wps:wsp>
+                  </a:graphicData>
+                </a:graphic>
+                <wp14:sizeRelH relativeFrom="margin">
+                  <wp14:pctWidth>0</wp14:pctWidth>
+                </wp14:sizeRelH>
+                <wp14:sizeRelV relativeFrom="margin">
+                  <wp14:pctHeight>0</wp14:pctHeight>
+                </wp14:sizeRelV>
+              </wp:anchor>
+            </w:drawing>
+          </mc:Choice>
+          <mc:Fallback>
+            <w:pict>
+              <v:shape w14:anchorId="75EAFB32" id="Text Box 4" o:spid="_x0000_s1027" type="#_x0000_t202" style="position:absolute;margin-left:14.95pt;margin-top:123.6pt;width:129pt;height:12.15pt;z-index:-251653120;visibility:visible;mso-wrap-style:square;mso-width-percent:0;mso-height-percent:0;mso-wrap-distance-left:9pt;mso-wrap-distance-top:0;mso-wrap-distance-right:9pt;mso-wrap-distance-bottom:0;mso-position-horizontal:absolute;mso-position-horizontal-relative:margin;mso-position-vertical:absolute;mso-position-vertical-relative:text;mso-width-percent:0;mso-height-percent:0;mso-width-relative:margin;mso-height-relative:margin;v-text-anchor:top" o:gfxdata="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" stroked="f">
+                <v:textbox inset="0,0,0,0">
+                  <w:txbxContent>
+                    <w:p>
+                      <w:pPr>
+                        <w:pStyle w:val="Caption"/>
+                        <w:rPr>
+                          <w:rFonts w:ascii="Arial" w:hAnsi="Arial" w:cs="Arial"/>
+                          <w:b/>
+                          <w:noProof/>
+                          <w:lang w:val="en-US"/>
+                        </w:rPr>
+                      </w:pPr>
+                      <w:r>
+                        <w:t xml:space="preserve">Figure </w:t>
+                      </w:r>
+                      <w:fldSimple w:instr=" SEQ Figure \* ARABIC ">
+                        <w:r>
+                          <w:rPr>
+                            <w:noProof/>
+                          </w:rPr>
+                          <w:t>2</w:t>
+                        </w:r>
+                      </w:fldSimple>
+                    </w:p>
+                  </w:txbxContent>
+                </v:textbox>
+                <w10:wrap type="tight" anchorx="margin"/>
+              </v:shape>
+            </w:pict>
+          </mc:Fallback>
+        </mc:AlternateContent>
+      </w:r>
+      <w:r>
+        <w:rPr>
+          <w:rFonts w:ascii="Arial" w:hAnsi="Arial" w:cs="Arial"/>
+          <w:lang w:val="en-US"/>
+        </w:rPr>
+        <w:t xml:space="preserve">The graph in Figure 2 was made with the following settings: - </w:t>
+      </w:r>
+      <w:r>
+        <w:rPr>
+          <w:rFonts w:ascii="Arial" w:hAnsi="Arial" w:cs="Arial"/>
+          <w:lang w:val="en-US"/>
+        </w:rPr>
+        <w:t xml:space="preserve">java Driver </w:t>
+      </w:r>
+      <w:r>
+        <w:rPr>
+          <w:rFonts w:ascii="Arial" w:hAnsi="Arial" w:cs="Arial"/>
+          <w:lang w:val="en-US"/>
+        </w:rPr>
+        <w:t>&lt;</w:t>
+      </w:r>
+      <w:proofErr w:type="spellStart"/>
+      <w:r>
+        <w:rPr>
+          <w:rFonts w:ascii="Arial" w:hAnsi="Arial" w:cs="Arial"/>
+          <w:lang w:val="en-US"/>
+        </w:rPr>
+        <w:t>num_threads</w:t>
+      </w:r>
+      <w:proofErr w:type="spellEnd"/>
+      <w:r>
+        <w:rPr>
+          <w:rFonts w:ascii="Arial" w:hAnsi="Arial" w:cs="Arial"/>
+          <w:lang w:val="en-US"/>
+        </w:rPr>
+        <w:t>&gt;</w:t>
+      </w:r>
+      <w:r>
+        <w:rPr>
+          <w:rFonts w:ascii="Arial" w:hAnsi="Arial" w:cs="Arial"/>
+          <w:lang w:val="en-US"/>
+        </w:rPr>
+        <w:t xml:space="preserve"> 8192 </w:t>
+      </w:r>
+      <w:r>
+        <w:rPr>
+          <w:rFonts w:ascii="Arial" w:hAnsi="Arial" w:cs="Arial"/>
+          <w:lang w:val="en-US"/>
+        </w:rPr>
+        <w:t xml:space="preserve">8 </w:t>
+      </w:r>
+      <w:r>
+        <w:rPr>
+          <w:rFonts w:ascii="Arial" w:hAnsi="Arial" w:cs="Arial"/>
+          <w:lang w:val="en-US"/>
+        </w:rPr>
+        <w:t>8192 18 1000 10</w:t>
+      </w:r>
+      <w:r>
+        <w:rPr>
+          <w:rFonts w:ascii="Arial" w:hAnsi="Arial" w:cs="Arial"/>
+          <w:lang w:val="en-US"/>
+        </w:rPr>
+        <w:t xml:space="preserve"> &lt;</w:t>
+      </w:r>
+      <w:r>
+        <w:rPr>
+          <w:rFonts w:ascii="Arial" w:hAnsi="Arial" w:cs="Arial"/>
+          <w:lang w:val="en-US"/>
+        </w:rPr>
+        <w:t xml:space="preserve">type&gt;. As we can see threads have a massive impact on throughput, both positively and negatively. For coarse grain, we can see that throughput gets worse as we increase the number of threads. This is </w:t>
+      </w:r>
+      <w:proofErr w:type="gramStart"/>
+      <w:r>
+        <w:rPr>
+          <w:rFonts w:ascii="Arial" w:hAnsi="Arial" w:cs="Arial"/>
+          <w:lang w:val="en-US"/>
+        </w:rPr>
+        <w:t>due to the fact that</w:t>
+      </w:r>
+      <w:proofErr w:type="gramEnd"/>
+      <w:r>
+        <w:rPr>
+          <w:rFonts w:ascii="Arial" w:hAnsi="Arial" w:cs="Arial"/>
+          <w:lang w:val="en-US"/>
+        </w:rPr>
+        <w:t xml:space="preserve"> all coarse grains methods are locked when one thread enters, this leads to bottleneck which cause throughput to get worse as the number of threads increases. </w:t>
+      </w:r>
+    </w:p>
+    <w:p>
+      <w:pPr>
+        <w:rPr>
+          <w:rFonts w:ascii="Arial" w:hAnsi="Arial" w:cs="Arial"/>
+          <w:lang w:val="en-US"/>
+        </w:rPr>
+      </w:pPr>
+      <w:r>
+        <w:rPr>
+          <w:rFonts w:ascii="Arial" w:hAnsi="Arial" w:cs="Arial"/>
+          <w:lang w:val="en-US"/>
+        </w:rPr>
+        <w:t xml:space="preserve">For Segmented, we can tell that initially it seems to benefit from the additional </w:t>
+      </w:r>
+      <w:r>
+        <w:rPr>
+          <w:rFonts w:ascii="Arial" w:hAnsi="Arial" w:cs="Arial"/>
+          <w:lang w:val="en-US"/>
+        </w:rPr>
+        <w:t>threads,</w:t>
+      </w:r>
+      <w:r>
+        <w:rPr>
+          <w:rFonts w:ascii="Arial" w:hAnsi="Arial" w:cs="Arial"/>
+          <w:lang w:val="en-US"/>
+        </w:rPr>
+        <w:t xml:space="preserve"> but we hit are limit at 4 threads and throughput gets worse as we add more threads. This could be a problem with using locks in to synchronize each segment, this is beneficial with less thread, but as we add more and more thread, the bottleneck becomes more apparent since threads could potentially be stopping and waiting to operate on the same segment which leads to lower throughput</w:t>
+      </w:r>
+    </w:p>
+    <w:p>
+      <w:pPr>
+        <w:rPr>
+          <w:rFonts w:ascii="Arial" w:hAnsi="Arial" w:cs="Arial"/>
+          <w:lang w:val="en-US"/>
+        </w:rPr>
+      </w:pPr>
+      <w:r>
+        <w:rPr>
+          <w:rFonts w:ascii="Arial" w:hAnsi="Arial" w:cs="Arial"/>
+          <w:lang w:val="en-US"/>
+        </w:rPr>
+        <w:t>The lock</w:t>
+      </w:r>
+      <w:r>
+        <w:rPr>
+          <w:rFonts w:ascii="Arial" w:hAnsi="Arial" w:cs="Arial"/>
+          <w:lang w:val="en-US"/>
+        </w:rPr>
+        <w:t xml:space="preserve">-free implementation benefits the most from having more threads. Since this implementation doesn’t have to wait for a method to </w:t>
+      </w:r>
+      <w:proofErr w:type="gramStart"/>
+      <w:r>
+        <w:rPr>
+          <w:rFonts w:ascii="Arial" w:hAnsi="Arial" w:cs="Arial"/>
+          <w:lang w:val="en-US"/>
+        </w:rPr>
+        <w:t>open up</w:t>
+      </w:r>
+      <w:proofErr w:type="gramEnd"/>
+      <w:r>
+        <w:rPr>
+          <w:rFonts w:ascii="Arial" w:hAnsi="Arial" w:cs="Arial"/>
+          <w:lang w:val="en-US"/>
+        </w:rPr>
+        <w:t>, it can start executing as soon as its ready. This allows for increased throughput.</w:t>
+      </w:r>
+    </w:p>
+    <w:p>
+      <w:pPr>
+        <w:rPr>
+          <w:rFonts w:ascii="Arial" w:hAnsi="Arial" w:cs="Arial"/>
+          <w:b/>
+          <w:lang w:val="en-US"/>
+        </w:rPr>
+      </w:pPr>
+      <w:r>
+        <w:rPr>
+          <w:rFonts w:ascii="Arial" w:hAnsi="Arial" w:cs="Arial"/>
+          <w:noProof/>
+          <w:lang w:val="en-US"/>
+        </w:rPr>
+        <w:drawing>
+          <wp:anchor distT="0" distB="0" distL="114300" distR="114300" simplePos="0" relativeHeight="251664384" behindDoc="1" locked="0" layoutInCell="1" allowOverlap="1" wp14:anchorId="171ACB53" wp14:editId="1BF0322F">
+            <wp:simplePos x="0" y="0"/>
+            <wp:positionH relativeFrom="margin">
+              <wp:align>left</wp:align>
+            </wp:positionH>
+            <wp:positionV relativeFrom="paragraph">
+              <wp:posOffset>243547</wp:posOffset>
+            </wp:positionV>
+            <wp:extent cx="2088515" cy="1589405"/>
+            <wp:effectExtent l="0" t="0" r="6985" b="0"/>
+            <wp:wrapTight wrapText="bothSides">
+              <wp:wrapPolygon edited="0">
+                <wp:start x="2364" y="0"/>
+                <wp:lineTo x="394" y="1812"/>
+                <wp:lineTo x="394" y="2330"/>
+                <wp:lineTo x="2364" y="4401"/>
+                <wp:lineTo x="591" y="4401"/>
+                <wp:lineTo x="0" y="5437"/>
+                <wp:lineTo x="0" y="14757"/>
+                <wp:lineTo x="2364" y="16828"/>
+                <wp:lineTo x="591" y="17604"/>
+                <wp:lineTo x="1773" y="20970"/>
+                <wp:lineTo x="10048" y="21229"/>
+                <wp:lineTo x="13791" y="21229"/>
+                <wp:lineTo x="20096" y="20970"/>
+                <wp:lineTo x="21475" y="20193"/>
+                <wp:lineTo x="21475" y="0"/>
+                <wp:lineTo x="2364" y="0"/>
+              </wp:wrapPolygon>
+            </wp:wrapTight>
+            <wp:docPr id="5" name="Picture 5" descr="C:\Users\Carl\AppData\Local\Microsoft\Windows\INetCache\Content.MSO\5EF5FBDF.tmp"/>
+            <wp:cNvGraphicFramePr>
+              <a:graphicFrameLocks xmlns:a="http://schemas.openxmlformats.org/drawingml/2006/main" noChangeAspect="1"/>
+            </wp:cNvGraphicFramePr>
+            <a:graphic xmlns:a="http://schemas.openxmlformats.org/drawingml/2006/main">
+              <a:graphicData uri="http://schemas.openxmlformats.org/drawingml/2006/picture">
+                <pic:pic xmlns:pic="http://schemas.openxmlformats.org/drawingml/2006/picture">
+                  <pic:nvPicPr>
+                    <pic:cNvPr id="0" name="Picture 3" descr="C:\Users\Carl\AppData\Local\Microsoft\Windows\INetCache\Content.MSO\5EF5FBDF.tmp"/>
+                    <pic:cNvPicPr>
+                      <a:picLocks noChangeAspect="1" noChangeArrowheads="1"/>
+                    </pic:cNvPicPr>
+                  </pic:nvPicPr>
+                  <pic:blipFill>
+                    <a:blip r:embed="rId7" cstate="print">
+                      <a:extLst>
+                        <a:ext uri="{28A0092B-C50C-407E-A947-70E740481C1C}">
+                          <a14:useLocalDpi xmlns:a14="http://schemas.microsoft.com/office/drawing/2010/main" val="0"/>
+                        </a:ext>
+                      </a:extLst>
+                    </a:blip>
+                    <a:srcRect/>
+                    <a:stretch>
+                      <a:fillRect/>
+                    </a:stretch>
+                  </pic:blipFill>
+                  <pic:spPr bwMode="auto">
+                    <a:xfrm>
+                      <a:off x="0" y="0"/>
+                      <a:ext cx="2100809" cy="1599006"/>
+                    </a:xfrm>
+                    <a:prstGeom prst="rect">
+                      <a:avLst/>
+                    </a:prstGeom>
+                    <a:noFill/>
+                    <a:ln>
+                      <a:noFill/>
+                    </a:ln>
+                  </pic:spPr>
+                </pic:pic>
+              </a:graphicData>
+            </a:graphic>
+            <wp14:sizeRelH relativeFrom="margin">
+              <wp14:pctWidth>0</wp14:pctWidth>
+            </wp14:sizeRelH>
+            <wp14:sizeRelV relativeFrom="margin">
+              <wp14:pctHeight>0</wp14:pctHeight>
+            </wp14:sizeRelV>
+          </wp:anchor>
+        </w:drawing>
+      </w:r>
+      <w:r>
+        <w:rPr>
+          <w:rFonts w:ascii="Arial" w:hAnsi="Arial" w:cs="Arial"/>
+          <w:b/>
+          <w:lang w:val="en-US"/>
+        </w:rPr>
+        <w:t xml:space="preserve">Impact of </w:t>
+      </w:r>
+      <w:r>
+        <w:rPr>
+          <w:rFonts w:ascii="Arial" w:hAnsi="Arial" w:cs="Arial"/>
+          <w:b/>
+          <w:lang w:val="en-US"/>
+        </w:rPr>
+        <w:t>G</w:t>
+      </w:r>
+      <w:r>
+        <w:rPr>
+          <w:rFonts w:ascii="Arial" w:hAnsi="Arial" w:cs="Arial"/>
+          <w:b/>
+          <w:lang w:val="en-US"/>
+        </w:rPr>
+        <w:t xml:space="preserve">et </w:t>
+      </w:r>
+      <w:r>
+        <w:rPr>
+          <w:rFonts w:ascii="Arial" w:hAnsi="Arial" w:cs="Arial"/>
+          <w:b/>
+          <w:lang w:val="en-US"/>
+        </w:rPr>
+        <w:t>O</w:t>
+      </w:r>
+      <w:r>
+        <w:rPr>
+          <w:rFonts w:ascii="Arial" w:hAnsi="Arial" w:cs="Arial"/>
+          <w:b/>
+          <w:lang w:val="en-US"/>
+        </w:rPr>
+        <w:t>peration on a HashMap’s Throughput</w:t>
+      </w:r>
+    </w:p>
+    <w:p>
+      <w:pPr>
+        <w:keepNext/>
+        <w:rPr>
+          <w:rFonts w:ascii="Arial" w:hAnsi="Arial" w:cs="Arial"/>
+        </w:rPr>
+      </w:pPr>
+      <w:r>
+        <w:rPr>
+          <w:noProof/>
+        </w:rPr>
+        <mc:AlternateContent>
+          <mc:Choice Requires="wps">
+            <w:drawing>
+              <wp:anchor distT="0" distB="0" distL="114300" distR="114300" simplePos="0" relativeHeight="251666432" behindDoc="1" locked="0" layoutInCell="1" allowOverlap="1" wp14:anchorId="3E20DA27" wp14:editId="35E26CE3">
+                <wp:simplePos x="0" y="0"/>
+                <wp:positionH relativeFrom="margin">
+                  <wp:posOffset>274271</wp:posOffset>
+                </wp:positionH>
+                <wp:positionV relativeFrom="paragraph">
+                  <wp:posOffset>1567180</wp:posOffset>
+                </wp:positionV>
+                <wp:extent cx="1842770" cy="252730"/>
+                <wp:effectExtent l="0" t="0" r="5080" b="0"/>
+                <wp:wrapTight wrapText="bothSides">
+                  <wp:wrapPolygon edited="0">
+                    <wp:start x="0" y="0"/>
+                    <wp:lineTo x="0" y="19538"/>
+                    <wp:lineTo x="21436" y="19538"/>
+                    <wp:lineTo x="21436" y="0"/>
+                    <wp:lineTo x="0" y="0"/>
+                  </wp:wrapPolygon>
+                </wp:wrapTight>
+                <wp:docPr id="6" name="Text Box 6"/>
+                <wp:cNvGraphicFramePr/>
+                <a:graphic xmlns:a="http://schemas.openxmlformats.org/drawingml/2006/main">
+                  <a:graphicData uri="http://schemas.microsoft.com/office/word/2010/wordprocessingShape">
+                    <wps:wsp>
+                      <wps:cNvSpPr txBox="1"/>
+                      <wps:spPr>
+                        <a:xfrm>
+                          <a:off x="0" y="0"/>
+                          <a:ext cx="1842770" cy="252730"/>
+                        </a:xfrm>
+                        <a:prstGeom prst="rect">
+                          <a:avLst/>
+                        </a:prstGeom>
+                        <a:solidFill>
+                          <a:prstClr val="white"/>
+                        </a:solidFill>
+                        <a:ln>
+                          <a:noFill/>
+                        </a:ln>
+                      </wps:spPr>
+                      <wps:txbx>
+                        <w:txbxContent>
+                          <w:p>
+                            <w:pPr>
+                              <w:pStyle w:val="Caption"/>
+                              <w:rPr>
+                                <w:rFonts w:ascii="Arial" w:hAnsi="Arial" w:cs="Arial"/>
+                                <w:noProof/>
+                                <w:lang w:val="en-US"/>
+                              </w:rPr>
+                            </w:pPr>
+                            <w:r>
+                              <w:t xml:space="preserve">Figure </w:t>
+                            </w:r>
+                            <w:fldSimple w:instr=" SEQ Figure \* ARABIC ">
+                              <w:r>
+                                <w:rPr>
+                                  <w:noProof/>
+                                </w:rPr>
+                                <w:t>3</w:t>
+                              </w:r>
+                            </w:fldSimple>
+                          </w:p>
+                        </w:txbxContent>
+                      </wps:txbx>
+                      <wps:bodyPr rot="0" spcFirstLastPara="0" vertOverflow="overflow" horzOverflow="overflow" vert="horz" wrap="square" lIns="0" tIns="0" rIns="0" bIns="0" numCol="1" spcCol="0" rtlCol="0" fromWordArt="0" anchor="t" anchorCtr="0" forceAA="0" compatLnSpc="1">
+                        <a:prstTxWarp prst="textNoShape">
+                          <a:avLst/>
+                        </a:prstTxWarp>
+                        <a:noAutofit/>
+                      </wps:bodyPr>
+                    </wps:wsp>
+                  </a:graphicData>
+                </a:graphic>
+                <wp14:sizeRelH relativeFrom="margin">
+                  <wp14:pctWidth>0</wp14:pctWidth>
+                </wp14:sizeRelH>
+                <wp14:sizeRelV relativeFrom="margin">
+                  <wp14:pctHeight>0</wp14:pctHeight>
+                </wp14:sizeRelV>
+              </wp:anchor>
+            </w:drawing>
+          </mc:Choice>
+          <mc:Fallback>
+            <w:pict>
+              <v:shape w14:anchorId="3E20DA27" id="Text Box 6" o:spid="_x0000_s1028" type="#_x0000_t202" style="position:absolute;margin-left:21.6pt;margin-top:123.4pt;width:145.1pt;height:19.9pt;z-index:-251650048;visibility:visible;mso-wrap-style:square;mso-width-percent:0;mso-height-percent:0;mso-wrap-distance-left:9pt;mso-wrap-distance-top:0;mso-wrap-distance-right:9pt;mso-wrap-distance-bottom:0;mso-position-horizontal:absolute;mso-position-horizontal-relative:margin;mso-position-vertical:absolute;mso-position-vertical-relative:text;mso-width-percent:0;mso-height-percent:0;mso-width-relative:margin;mso-height-relative:margin;v-text-anchor:top" o:gfxdata="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" stroked="f">
+                <v:textbox inset="0,0,0,0">
+                  <w:txbxContent>
+                    <w:p>
+                      <w:pPr>
+                        <w:pStyle w:val="Caption"/>
+                        <w:rPr>
+                          <w:rFonts w:ascii="Arial" w:hAnsi="Arial" w:cs="Arial"/>
+                          <w:noProof/>
+                          <w:lang w:val="en-US"/>
+                        </w:rPr>
+                      </w:pPr>
+                      <w:r>
+                        <w:t xml:space="preserve">Figure </w:t>
+                      </w:r>
+                      <w:fldSimple w:instr=" SEQ Figure \* ARABIC ">
+                        <w:r>
+                          <w:rPr>
+                            <w:noProof/>
+                          </w:rPr>
+                          <w:t>3</w:t>
+                        </w:r>
+                      </w:fldSimple>
+                    </w:p>
+                  </w:txbxContent>
+                </v:textbox>
+                <w10:wrap type="tight" anchorx="margin"/>
+              </v:shape>
+            </w:pict>
+          </mc:Fallback>
+        </mc:AlternateContent>
+      </w:r>
+      <w:r>
+        <w:rPr>
+          <w:rFonts w:ascii="Arial" w:hAnsi="Arial" w:cs="Arial"/>
+        </w:rPr>
+        <w:t xml:space="preserve">The graph is figure 3 was created with the following </w:t>
+      </w:r>
+      <w:proofErr w:type="gramStart"/>
+      <w:r>
+        <w:rPr>
+          <w:rFonts w:ascii="Arial" w:hAnsi="Arial" w:cs="Arial"/>
+        </w:rPr>
+        <w:t>settings</w:t>
+      </w:r>
+      <w:r>
+        <w:rPr>
+          <w:rFonts w:ascii="Arial" w:hAnsi="Arial" w:cs="Arial"/>
+        </w:rPr>
+        <w:t>:-</w:t>
+      </w:r>
+      <w:proofErr w:type="gramEnd"/>
+      <w:r>
+        <w:rPr>
+          <w:rFonts w:ascii="Arial" w:hAnsi="Arial" w:cs="Arial"/>
+        </w:rPr>
+        <w:t xml:space="preserve"> java Driver &lt;</w:t>
+      </w:r>
+      <w:proofErr w:type="spellStart"/>
+      <w:r>
+        <w:rPr>
+          <w:rFonts w:ascii="Arial" w:hAnsi="Arial" w:cs="Arial"/>
+        </w:rPr>
+        <w:t>num_threads</w:t>
+      </w:r>
+      <w:proofErr w:type="spellEnd"/>
+      <w:r>
+        <w:rPr>
+          <w:rFonts w:ascii="Arial" w:hAnsi="Arial" w:cs="Arial"/>
+        </w:rPr>
+        <w:t>&gt; 8192 8 8192 &lt;</w:t>
+      </w:r>
+      <w:proofErr w:type="spellStart"/>
+      <w:r>
+        <w:rPr>
+          <w:rFonts w:ascii="Arial" w:hAnsi="Arial" w:cs="Arial"/>
+        </w:rPr>
+        <w:t>get_ops</w:t>
+      </w:r>
+      <w:proofErr w:type="spellEnd"/>
+      <w:r>
+        <w:rPr>
+          <w:rFonts w:ascii="Arial" w:hAnsi="Arial" w:cs="Arial"/>
+        </w:rPr>
+        <w:t xml:space="preserve">&gt; 1000 10 &lt;type&gt;. As we can see from the graph in figure 3, the percentage of get operations has a varying affect on each of the 3 HashMap implementations. For coarse grain </w:t>
+      </w:r>
+      <w:r>
+        <w:rPr>
+          <w:rFonts w:ascii="Arial" w:hAnsi="Arial" w:cs="Arial"/>
+        </w:rPr>
+        <w:t xml:space="preserve">we can set that initially there is a gain on throughput when using more get operations but as that increases past 75% we see a decline in throughput. The reason for the decline is due </w:t>
+      </w:r>
+      <w:proofErr w:type="gramStart"/>
+      <w:r>
+        <w:rPr>
+          <w:rFonts w:ascii="Arial" w:hAnsi="Arial" w:cs="Arial"/>
+        </w:rPr>
+        <w:t xml:space="preserve">to  </w:t>
+      </w:r>
+      <w:proofErr w:type="spellStart"/>
+      <w:r>
+        <w:rPr>
+          <w:rFonts w:ascii="Arial" w:hAnsi="Arial" w:cs="Arial"/>
+        </w:rPr>
+        <w:t>it</w:t>
+      </w:r>
+      <w:proofErr w:type="spellEnd"/>
+      <w:proofErr w:type="gramEnd"/>
+      <w:r>
+        <w:rPr>
+          <w:rFonts w:ascii="Arial" w:hAnsi="Arial" w:cs="Arial"/>
+        </w:rPr>
+        <w:t xml:space="preserve"> operating on a single thread which means  as it </w:t>
+      </w:r>
+      <w:r>
+        <w:rPr>
+          <w:rFonts w:ascii="Arial" w:hAnsi="Arial" w:cs="Arial"/>
+        </w:rPr>
+        <w:lastRenderedPageBreak/>
+        <w:t>gets more get operations, it will eventually be bottlenecked as it wont be able to perform as many</w:t>
+      </w:r>
+    </w:p>
+    <w:p>
+      <w:pPr>
+        <w:keepNext/>
+        <w:rPr>
+          <w:rFonts w:ascii="Arial" w:hAnsi="Arial" w:cs="Arial"/>
+        </w:rPr>
+      </w:pPr>
+      <w:r>
+        <w:rPr>
+          <w:rFonts w:ascii="Arial" w:hAnsi="Arial" w:cs="Arial"/>
+        </w:rPr>
+        <w:t xml:space="preserve">For segmented, we can that there is a very steady increase between the number average operations and throughput and </w:t>
+      </w:r>
+      <w:proofErr w:type="gramStart"/>
+      <w:r>
+        <w:rPr>
+          <w:rFonts w:ascii="Arial" w:hAnsi="Arial" w:cs="Arial"/>
+        </w:rPr>
+        <w:t>it</w:t>
+      </w:r>
+      <w:proofErr w:type="gramEnd"/>
+      <w:r>
+        <w:rPr>
+          <w:rFonts w:ascii="Arial" w:hAnsi="Arial" w:cs="Arial"/>
+        </w:rPr>
+        <w:t xml:space="preserve"> initial start off at the highest </w:t>
+      </w:r>
+      <w:r>
+        <w:rPr>
+          <w:rFonts w:ascii="Arial" w:hAnsi="Arial" w:cs="Arial"/>
+        </w:rPr>
+        <w:t>throughput</w:t>
+      </w:r>
+      <w:r>
+        <w:rPr>
+          <w:rFonts w:ascii="Arial" w:hAnsi="Arial" w:cs="Arial"/>
+        </w:rPr>
+        <w:t xml:space="preserve"> with 33% gets. This tells us that the number of get operations does have an affect on throughput for seg</w:t>
+      </w:r>
+      <w:r>
+        <w:rPr>
+          <w:rFonts w:ascii="Arial" w:hAnsi="Arial" w:cs="Arial"/>
+        </w:rPr>
+        <w:t>mented but its very minimal overall. This is due to the way the synchronisation is implemented as we do have to stop on every segment which is the same and when we do more gets, we are bound to get more segments which are the same.</w:t>
+      </w:r>
+    </w:p>
+    <w:p>
+      <w:pPr>
+        <w:keepNext/>
+        <w:rPr>
+          <w:rFonts w:ascii="Arial" w:hAnsi="Arial" w:cs="Arial"/>
+        </w:rPr>
+      </w:pPr>
+      <w:r>
+        <w:rPr>
+          <w:rFonts w:ascii="Arial" w:hAnsi="Arial" w:cs="Arial"/>
+        </w:rPr>
+        <w:t xml:space="preserve">Lock free has best throughput off the free and </w:t>
+      </w:r>
+      <w:proofErr w:type="gramStart"/>
+      <w:r>
+        <w:rPr>
+          <w:rFonts w:ascii="Arial" w:hAnsi="Arial" w:cs="Arial"/>
+        </w:rPr>
+        <w:t>there</w:t>
+      </w:r>
+      <w:proofErr w:type="gramEnd"/>
+      <w:r>
+        <w:rPr>
+          <w:rFonts w:ascii="Arial" w:hAnsi="Arial" w:cs="Arial"/>
+        </w:rPr>
+        <w:t xml:space="preserve"> significant gains made each time the get operation percentage is increases. This is due to the lock free nature of the </w:t>
+      </w:r>
+      <w:proofErr w:type="spellStart"/>
+      <w:r>
+        <w:rPr>
+          <w:rFonts w:ascii="Arial" w:hAnsi="Arial" w:cs="Arial"/>
+        </w:rPr>
+        <w:t>hashmap</w:t>
+      </w:r>
+      <w:proofErr w:type="spellEnd"/>
+      <w:r>
+        <w:rPr>
+          <w:rFonts w:ascii="Arial" w:hAnsi="Arial" w:cs="Arial"/>
+        </w:rPr>
+        <w:t>. Since there is no need to wait for a lock to unlock like the other two implementations, lock free can do as many gets as possible which allows it to go through the whole process quicker leading to better throughput.</w:t>
+      </w:r>
+    </w:p>
+    <w:p>
+      <w:pPr>
+        <w:pStyle w:val="Caption"/>
+        <w:rPr>
+          <w:rFonts w:ascii="Arial" w:hAnsi="Arial" w:cs="Arial"/>
+          <w:i w:val="0"/>
+          <w:lang w:val="en-US"/>
+        </w:rPr>
+      </w:pPr>
       <w:bookmarkStart w:id="0" w:name="_GoBack"/>
       <w:bookmarkEnd w:id="0"/>
-      <w:r>
-        <w:rPr>
-          <w:rFonts w:ascii="Arial" w:hAnsi="Arial" w:cs="Arial"/>
-          <w:lang w:val="en-US"/>
-        </w:rPr>
-        <w:t xml:space="preserve"> list is being changed and this change will be visible to all other executing methods.</w:t>
-      </w:r>
     </w:p>
     <w:sectPr>
       <w:pgSz w:w="11906" w:h="16838"/>
@@ -5377,6 +6284,92 @@
       <w:rPr>
         <w:rFonts w:hint="default"/>
       </w:rPr>
+    </w:lvl>
+    <w:lvl w:ilvl="1" w:tplc="08090019">
+      <w:start w:val="1"/>
+      <w:numFmt w:val="lowerLetter"/>
+      <w:lvlText w:val="%2."/>
+      <w:lvlJc w:val="left"/>
+      <w:pPr>
+        <w:ind w:left="1440" w:hanging="360"/>
+      </w:pPr>
+    </w:lvl>
+    <w:lvl w:ilvl="2" w:tplc="0809001B" w:tentative="1">
+      <w:start w:val="1"/>
+      <w:numFmt w:val="lowerRoman"/>
+      <w:lvlText w:val="%3."/>
+      <w:lvlJc w:val="right"/>
+      <w:pPr>
+        <w:ind w:left="2160" w:hanging="180"/>
+      </w:pPr>
+    </w:lvl>
+    <w:lvl w:ilvl="3" w:tplc="0809000F" w:tentative="1">
+      <w:start w:val="1"/>
+      <w:numFmt w:val="decimal"/>
+      <w:lvlText w:val="%4."/>
+      <w:lvlJc w:val="left"/>
+      <w:pPr>
+        <w:ind w:left="2880" w:hanging="360"/>
+      </w:pPr>
+    </w:lvl>
+    <w:lvl w:ilvl="4" w:tplc="08090019" w:tentative="1">
+      <w:start w:val="1"/>
+      <w:numFmt w:val="lowerLetter"/>
+      <w:lvlText w:val="%5."/>
+      <w:lvlJc w:val="left"/>
+      <w:pPr>
+        <w:ind w:left="3600" w:hanging="360"/>
+      </w:pPr>
+    </w:lvl>
+    <w:lvl w:ilvl="5" w:tplc="0809001B" w:tentative="1">
+      <w:start w:val="1"/>
+      <w:numFmt w:val="lowerRoman"/>
+      <w:lvlText w:val="%6."/>
+      <w:lvlJc w:val="right"/>
+      <w:pPr>
+        <w:ind w:left="4320" w:hanging="180"/>
+      </w:pPr>
+    </w:lvl>
+    <w:lvl w:ilvl="6" w:tplc="0809000F" w:tentative="1">
+      <w:start w:val="1"/>
+      <w:numFmt w:val="decimal"/>
+      <w:lvlText w:val="%7."/>
+      <w:lvlJc w:val="left"/>
+      <w:pPr>
+        <w:ind w:left="5040" w:hanging="360"/>
+      </w:pPr>
+    </w:lvl>
+    <w:lvl w:ilvl="7" w:tplc="08090019" w:tentative="1">
+      <w:start w:val="1"/>
+      <w:numFmt w:val="lowerLetter"/>
+      <w:lvlText w:val="%8."/>
+      <w:lvlJc w:val="left"/>
+      <w:pPr>
+        <w:ind w:left="5760" w:hanging="360"/>
+      </w:pPr>
+    </w:lvl>
+    <w:lvl w:ilvl="8" w:tplc="0809001B" w:tentative="1">
+      <w:start w:val="1"/>
+      <w:numFmt w:val="lowerRoman"/>
+      <w:lvlText w:val="%9."/>
+      <w:lvlJc w:val="right"/>
+      <w:pPr>
+        <w:ind w:left="6480" w:hanging="180"/>
+      </w:pPr>
+    </w:lvl>
+  </w:abstractNum>
+  <w:abstractNum w:abstractNumId="1" w15:restartNumberingAfterBreak="0">
+    <w:nsid w:val="79297384"/>
+    <w:multiLevelType w:val="hybridMultilevel"/>
+    <w:tmpl w:val="9F9E09C4"/>
+    <w:lvl w:ilvl="0" w:tplc="0809000F">
+      <w:start w:val="1"/>
+      <w:numFmt w:val="decimal"/>
+      <w:lvlText w:val="%1."/>
+      <w:lvlJc w:val="left"/>
+      <w:pPr>
+        <w:ind w:left="720" w:hanging="360"/>
+      </w:pPr>
     </w:lvl>
     <w:lvl w:ilvl="1" w:tplc="08090019" w:tentative="1">
       <w:start w:val="1"/>
@@ -5453,6 +6446,9 @@
   </w:abstractNum>
   <w:num w:numId="1">
     <w:abstractNumId w:val="0"/>
+  </w:num>
+  <w:num w:numId="2">
+    <w:abstractNumId w:val="1"/>
   </w:num>
 </w:numbering>
 </file>
@@ -5962,6 +6958,25 @@
       <w:lang w:eastAsia="en-GB"/>
     </w:rPr>
   </w:style>
+  <w:style w:type="paragraph" w:styleId="Caption">
+    <w:name w:val="caption"/>
+    <w:basedOn w:val="Normal"/>
+    <w:next w:val="Normal"/>
+    <w:uiPriority w:val="35"/>
+    <w:unhideWhenUsed/>
+    <w:qFormat/>
+    <w:rsid w:val="0013602E"/>
+    <w:pPr>
+      <w:spacing w:after="200" w:line="240" w:lineRule="auto"/>
+    </w:pPr>
+    <w:rPr>
+      <w:i/>
+      <w:iCs/>
+      <w:color w:val="44546A" w:themeColor="text2"/>
+      <w:sz w:val="18"/>
+      <w:szCs w:val="18"/>
+    </w:rPr>
+  </w:style>
 </w:styles>
 </file>
 

</xml_diff>

<commit_message>
Adding pdf of assignment
</commit_message>
<xml_diff>
--- a/CSC3021 Concurrent Programming Assignment 3.docx
+++ b/CSC3021 Concurrent Programming Assignment 3.docx
@@ -4067,203 +4067,163 @@
         </w:rPr>
         <w:t xml:space="preserve">transaction, we will need to create a table level lock, lock it and then unlock it to maintain total order among locks. For the TRANSFER transaction, we create two record locks between the 2 account records, lock both and when the transaction is finished, unlock both and we will maintain total order among locks for the TRANSFER transaction. </w:t>
       </w:r>
-      <w:proofErr w:type="gramStart"/>
-      <w:r>
-        <w:rPr>
-          <w:rFonts w:ascii="Arial" w:hAnsi="Arial" w:cs="Arial"/>
-        </w:rPr>
-        <w:t>Finally</w:t>
-      </w:r>
-      <w:proofErr w:type="gramEnd"/>
+      <w:r>
+        <w:rPr>
+          <w:rFonts w:ascii="Arial" w:hAnsi="Arial" w:cs="Arial"/>
+        </w:rPr>
+        <w:t>Finally,</w:t>
+      </w:r>
       <w:r>
         <w:rPr>
           <w:rFonts w:ascii="Arial" w:hAnsi="Arial" w:cs="Arial"/>
         </w:rPr>
         <w:t xml:space="preserve"> for the SUM transaction, we create a table level lock and lock and while we go through each record to sum, we obtain a record lock and lock. When we get to the end of the transaction, we unlock all the record level lock, then table lock to main total order between locks.</w:t>
+      </w:r>
+    </w:p>
+    <w:p>
+      <w:pPr>
+        <w:keepNext/>
+        <w:ind w:left="360"/>
+        <w:rPr>
+          <w:rFonts w:ascii="Arial" w:hAnsi="Arial" w:cs="Arial"/>
+        </w:rPr>
+      </w:pPr>
+    </w:p>
+    <w:p>
+      <w:pPr>
+        <w:keepNext/>
+        <w:rPr>
+          <w:rFonts w:ascii="Arial" w:hAnsi="Arial" w:cs="Arial"/>
+          <w:b/>
+        </w:rPr>
+      </w:pPr>
+      <w:r>
+        <w:rPr>
+          <w:rFonts w:ascii="Arial" w:hAnsi="Arial" w:cs="Arial"/>
+          <w:b/>
+        </w:rPr>
+        <w:t>Improving Performance of solution</w:t>
+      </w:r>
+    </w:p>
+    <w:p>
+      <w:pPr>
+        <w:keepNext/>
+        <w:rPr>
+          <w:rFonts w:ascii="Arial" w:hAnsi="Arial" w:cs="Arial"/>
+        </w:rPr>
+      </w:pPr>
+      <w:r>
+        <w:rPr>
+          <w:rFonts w:ascii="Arial" w:hAnsi="Arial" w:cs="Arial"/>
+        </w:rPr>
+        <w:t xml:space="preserve">By changing table level lock from a </w:t>
+      </w:r>
+      <w:proofErr w:type="spellStart"/>
+      <w:r>
+        <w:rPr>
+          <w:rFonts w:ascii="Arial" w:hAnsi="Arial" w:cs="Arial"/>
+        </w:rPr>
+        <w:t>readLock</w:t>
+      </w:r>
+      <w:proofErr w:type="spellEnd"/>
+      <w:r>
+        <w:rPr>
+          <w:rFonts w:ascii="Arial" w:hAnsi="Arial" w:cs="Arial"/>
+        </w:rPr>
+        <w:t xml:space="preserve"> to a </w:t>
+      </w:r>
+      <w:proofErr w:type="spellStart"/>
+      <w:r>
+        <w:rPr>
+          <w:rFonts w:ascii="Arial" w:hAnsi="Arial" w:cs="Arial"/>
+        </w:rPr>
+        <w:t>writeLock</w:t>
+      </w:r>
+      <w:proofErr w:type="spellEnd"/>
+      <w:r>
+        <w:rPr>
+          <w:rFonts w:ascii="Arial" w:hAnsi="Arial" w:cs="Arial"/>
+        </w:rPr>
+        <w:t xml:space="preserve"> in </w:t>
+      </w:r>
+      <w:proofErr w:type="spellStart"/>
+      <w:r>
+        <w:rPr>
+          <w:rFonts w:ascii="Arial" w:hAnsi="Arial" w:cs="Arial"/>
+        </w:rPr>
+        <w:t>SelectForUpdate</w:t>
+      </w:r>
+      <w:proofErr w:type="spellEnd"/>
+      <w:r>
+        <w:rPr>
+          <w:rFonts w:ascii="Arial" w:hAnsi="Arial" w:cs="Arial"/>
+        </w:rPr>
+        <w:t xml:space="preserve"> we can improve performance. This is because multiple threads can obtain the same </w:t>
+      </w:r>
+      <w:proofErr w:type="spellStart"/>
+      <w:r>
+        <w:rPr>
+          <w:rFonts w:ascii="Arial" w:hAnsi="Arial" w:cs="Arial"/>
+        </w:rPr>
+        <w:t>readLock</w:t>
+      </w:r>
+      <w:proofErr w:type="spellEnd"/>
+      <w:r>
+        <w:rPr>
+          <w:rFonts w:ascii="Arial" w:hAnsi="Arial" w:cs="Arial"/>
+        </w:rPr>
+        <w:t xml:space="preserve"> which can lead to a bottle where only one thread can acquire a </w:t>
+      </w:r>
+      <w:proofErr w:type="spellStart"/>
+      <w:r>
+        <w:rPr>
+          <w:rFonts w:ascii="Arial" w:hAnsi="Arial" w:cs="Arial"/>
+        </w:rPr>
+        <w:t>writeLock</w:t>
+      </w:r>
+      <w:proofErr w:type="spellEnd"/>
+      <w:r>
+        <w:rPr>
+          <w:rFonts w:ascii="Arial" w:hAnsi="Arial" w:cs="Arial"/>
+        </w:rPr>
+        <w:t xml:space="preserve"> at one time. Because of this we get performance deficits when using </w:t>
+      </w:r>
+      <w:proofErr w:type="spellStart"/>
+      <w:r>
+        <w:rPr>
+          <w:rFonts w:ascii="Arial" w:hAnsi="Arial" w:cs="Arial"/>
+        </w:rPr>
+        <w:t>readLock</w:t>
+      </w:r>
+      <w:proofErr w:type="spellEnd"/>
+      <w:r>
+        <w:rPr>
+          <w:rFonts w:ascii="Arial" w:hAnsi="Arial" w:cs="Arial"/>
+        </w:rPr>
+        <w:t xml:space="preserve"> for the table when we add more threads. </w:t>
+      </w:r>
+      <w:r>
+        <w:rPr>
+          <w:rFonts w:ascii="Arial" w:hAnsi="Arial" w:cs="Arial"/>
+        </w:rPr>
+        <w:t xml:space="preserve">By using a </w:t>
+      </w:r>
+      <w:proofErr w:type="spellStart"/>
+      <w:r>
+        <w:rPr>
+          <w:rFonts w:ascii="Arial" w:hAnsi="Arial" w:cs="Arial"/>
+        </w:rPr>
+        <w:t>writeLock</w:t>
+      </w:r>
+      <w:proofErr w:type="spellEnd"/>
+      <w:r>
+        <w:rPr>
+          <w:rFonts w:ascii="Arial" w:hAnsi="Arial" w:cs="Arial"/>
+        </w:rPr>
+        <w:t>, we can stop this deficit to improve performance</w:t>
       </w:r>
       <w:bookmarkStart w:id="0" w:name="_GoBack"/>
       <w:bookmarkEnd w:id="0"/>
-    </w:p>
-    <w:p>
-      <w:pPr>
-        <w:keepNext/>
-        <w:rPr>
-          <w:rFonts w:ascii="Arial" w:hAnsi="Arial" w:cs="Arial"/>
-        </w:rPr>
-      </w:pPr>
-    </w:p>
-    <w:p>
-      <w:pPr>
-        <w:keepNext/>
-        <w:rPr>
-          <w:rFonts w:ascii="Arial" w:hAnsi="Arial" w:cs="Arial"/>
-          <w:b/>
-        </w:rPr>
-      </w:pPr>
-      <w:r>
-        <w:rPr>
-          <w:rFonts w:ascii="Arial" w:hAnsi="Arial" w:cs="Arial"/>
-          <w:b/>
-        </w:rPr>
-        <w:t>Improving Performance of solution</w:t>
-      </w:r>
-    </w:p>
-    <w:p>
-      <w:pPr>
-        <w:keepNext/>
-        <w:rPr>
-          <w:rFonts w:ascii="Arial" w:hAnsi="Arial" w:cs="Arial"/>
-        </w:rPr>
-      </w:pPr>
-      <w:r>
-        <w:rPr>
-          <w:rFonts w:ascii="Arial" w:hAnsi="Arial" w:cs="Arial"/>
-        </w:rPr>
-        <w:t xml:space="preserve">One of the solutions I implemented to speed up my solution was by using a </w:t>
-      </w:r>
-      <w:proofErr w:type="spellStart"/>
-      <w:r>
-        <w:rPr>
-          <w:rFonts w:ascii="Arial" w:hAnsi="Arial" w:cs="Arial"/>
-        </w:rPr>
-        <w:t>writeLock</w:t>
-      </w:r>
-      <w:proofErr w:type="spellEnd"/>
-      <w:r>
-        <w:rPr>
-          <w:rFonts w:ascii="Arial" w:hAnsi="Arial" w:cs="Arial"/>
-        </w:rPr>
-        <w:t xml:space="preserve"> for the </w:t>
-      </w:r>
-      <w:proofErr w:type="spellStart"/>
-      <w:r>
-        <w:rPr>
-          <w:rFonts w:ascii="Arial" w:hAnsi="Arial" w:cs="Arial"/>
-        </w:rPr>
-        <w:t>SelectForUpdate</w:t>
-      </w:r>
-      <w:proofErr w:type="spellEnd"/>
-      <w:r>
-        <w:rPr>
-          <w:rFonts w:ascii="Arial" w:hAnsi="Arial" w:cs="Arial"/>
-        </w:rPr>
-        <w:t xml:space="preserve"> for table instead of a </w:t>
-      </w:r>
-      <w:proofErr w:type="spellStart"/>
-      <w:r>
-        <w:rPr>
-          <w:rFonts w:ascii="Arial" w:hAnsi="Arial" w:cs="Arial"/>
-        </w:rPr>
-        <w:t>readLock</w:t>
-      </w:r>
-      <w:proofErr w:type="spellEnd"/>
-      <w:r>
-        <w:rPr>
-          <w:rFonts w:ascii="Arial" w:hAnsi="Arial" w:cs="Arial"/>
-        </w:rPr>
-        <w:t xml:space="preserve">. Even though in theory this should lead to performance deficits as a </w:t>
-      </w:r>
-      <w:proofErr w:type="spellStart"/>
-      <w:r>
-        <w:rPr>
-          <w:rFonts w:ascii="Arial" w:hAnsi="Arial" w:cs="Arial"/>
-        </w:rPr>
-        <w:t>writeLock</w:t>
-      </w:r>
-      <w:proofErr w:type="spellEnd"/>
-      <w:r>
-        <w:rPr>
-          <w:rFonts w:ascii="Arial" w:hAnsi="Arial" w:cs="Arial"/>
-        </w:rPr>
-        <w:t xml:space="preserve"> can only be accessed when it free to read and write and with a </w:t>
-      </w:r>
-      <w:proofErr w:type="spellStart"/>
-      <w:r>
-        <w:rPr>
-          <w:rFonts w:ascii="Arial" w:hAnsi="Arial" w:cs="Arial"/>
-        </w:rPr>
-        <w:t>readLock</w:t>
-      </w:r>
-      <w:proofErr w:type="spellEnd"/>
-      <w:r>
-        <w:rPr>
-          <w:rFonts w:ascii="Arial" w:hAnsi="Arial" w:cs="Arial"/>
-        </w:rPr>
-        <w:t xml:space="preserve">, it can be accessed when a read is available, we do see improved performance improvement. This is due to fact that multiple threads can get </w:t>
-      </w:r>
-      <w:proofErr w:type="spellStart"/>
-      <w:r>
-        <w:rPr>
-          <w:rFonts w:ascii="Arial" w:hAnsi="Arial" w:cs="Arial"/>
-        </w:rPr>
-        <w:t>readLocks</w:t>
-      </w:r>
-      <w:proofErr w:type="spellEnd"/>
-      <w:r>
-        <w:rPr>
-          <w:rFonts w:ascii="Arial" w:hAnsi="Arial" w:cs="Arial"/>
-        </w:rPr>
-        <w:t xml:space="preserve"> at one time where only one thread can have access to a </w:t>
-      </w:r>
-      <w:proofErr w:type="spellStart"/>
-      <w:r>
-        <w:rPr>
-          <w:rFonts w:ascii="Arial" w:hAnsi="Arial" w:cs="Arial"/>
-        </w:rPr>
-        <w:t>writeLock</w:t>
-      </w:r>
-      <w:proofErr w:type="spellEnd"/>
-      <w:r>
-        <w:rPr>
-          <w:rFonts w:ascii="Arial" w:hAnsi="Arial" w:cs="Arial"/>
-        </w:rPr>
-        <w:t xml:space="preserve"> at one time. Since multiple </w:t>
-      </w:r>
-      <w:r>
-        <w:rPr>
-          <w:rFonts w:ascii="Arial" w:hAnsi="Arial" w:cs="Arial"/>
-        </w:rPr>
-        <w:lastRenderedPageBreak/>
-        <w:t xml:space="preserve">threads can gain </w:t>
-      </w:r>
-      <w:proofErr w:type="spellStart"/>
-      <w:r>
-        <w:rPr>
-          <w:rFonts w:ascii="Arial" w:hAnsi="Arial" w:cs="Arial"/>
-        </w:rPr>
-        <w:t>readLocks</w:t>
-      </w:r>
-      <w:proofErr w:type="spellEnd"/>
-      <w:r>
-        <w:rPr>
-          <w:rFonts w:ascii="Arial" w:hAnsi="Arial" w:cs="Arial"/>
-        </w:rPr>
-        <w:t xml:space="preserve">, this can lead to a bottleneck depending on the number of threads gaining access to a </w:t>
-      </w:r>
-      <w:proofErr w:type="spellStart"/>
-      <w:r>
-        <w:rPr>
-          <w:rFonts w:ascii="Arial" w:hAnsi="Arial" w:cs="Arial"/>
-        </w:rPr>
-        <w:t>readLock</w:t>
-      </w:r>
-      <w:proofErr w:type="spellEnd"/>
-      <w:r>
-        <w:rPr>
-          <w:rFonts w:ascii="Arial" w:hAnsi="Arial" w:cs="Arial"/>
-        </w:rPr>
-        <w:t>.</w:t>
-      </w:r>
-    </w:p>
-    <w:p>
-      <w:pPr>
-        <w:pStyle w:val="Caption"/>
-        <w:rPr>
-          <w:rFonts w:ascii="Arial" w:hAnsi="Arial" w:cs="Arial"/>
-          <w:i w:val="0"/>
-          <w:lang w:val="en-US"/>
-        </w:rPr>
-      </w:pPr>
     </w:p>
     <w:sectPr>
       <w:pgSz w:w="11906" w:h="16838"/>

</xml_diff>

<commit_message>
Q3 - adding in perfromance enhancement, decide when to use only use table lock or table and record lock
</commit_message>
<xml_diff>
--- a/CSC3021 Concurrent Programming Assignment 3.docx
+++ b/CSC3021 Concurrent Programming Assignment 3.docx
@@ -4083,26 +4083,141 @@
     <w:p>
       <w:pPr>
         <w:keepNext/>
-        <w:ind w:left="360"/>
-        <w:rPr>
-          <w:rFonts w:ascii="Arial" w:hAnsi="Arial" w:cs="Arial"/>
-        </w:rPr>
-      </w:pPr>
+        <w:rPr>
+          <w:rFonts w:ascii="Arial" w:hAnsi="Arial" w:cs="Arial"/>
+          <w:b/>
+        </w:rPr>
+      </w:pPr>
+      <w:r>
+        <w:rPr>
+          <w:rFonts w:ascii="Arial" w:hAnsi="Arial" w:cs="Arial"/>
+          <w:b/>
+        </w:rPr>
+        <w:t>Improving Performance of solution</w:t>
+      </w:r>
     </w:p>
     <w:p>
       <w:pPr>
         <w:keepNext/>
         <w:rPr>
           <w:rFonts w:ascii="Arial" w:hAnsi="Arial" w:cs="Arial"/>
-          <w:b/>
-        </w:rPr>
-      </w:pPr>
-      <w:r>
-        <w:rPr>
-          <w:rFonts w:ascii="Arial" w:hAnsi="Arial" w:cs="Arial"/>
-          <w:b/>
-        </w:rPr>
-        <w:t>Improving Performance of solution</w:t>
+        </w:rPr>
+      </w:pPr>
+      <w:r>
+        <w:rPr>
+          <w:rFonts w:ascii="Arial" w:hAnsi="Arial" w:cs="Arial"/>
+        </w:rPr>
+        <w:t xml:space="preserve">By changing table level lock from a </w:t>
+      </w:r>
+      <w:proofErr w:type="spellStart"/>
+      <w:r>
+        <w:rPr>
+          <w:rFonts w:ascii="Arial" w:hAnsi="Arial" w:cs="Arial"/>
+        </w:rPr>
+        <w:t>readLock</w:t>
+      </w:r>
+      <w:proofErr w:type="spellEnd"/>
+      <w:r>
+        <w:rPr>
+          <w:rFonts w:ascii="Arial" w:hAnsi="Arial" w:cs="Arial"/>
+        </w:rPr>
+        <w:t xml:space="preserve"> to a </w:t>
+      </w:r>
+      <w:proofErr w:type="spellStart"/>
+      <w:r>
+        <w:rPr>
+          <w:rFonts w:ascii="Arial" w:hAnsi="Arial" w:cs="Arial"/>
+        </w:rPr>
+        <w:t>writeLock</w:t>
+      </w:r>
+      <w:proofErr w:type="spellEnd"/>
+      <w:r>
+        <w:rPr>
+          <w:rFonts w:ascii="Arial" w:hAnsi="Arial" w:cs="Arial"/>
+        </w:rPr>
+        <w:t xml:space="preserve"> in </w:t>
+      </w:r>
+      <w:proofErr w:type="spellStart"/>
+      <w:r>
+        <w:rPr>
+          <w:rFonts w:ascii="Arial" w:hAnsi="Arial" w:cs="Arial"/>
+        </w:rPr>
+        <w:t>SelectForUpdate</w:t>
+      </w:r>
+      <w:proofErr w:type="spellEnd"/>
+      <w:r>
+        <w:rPr>
+          <w:rFonts w:ascii="Arial" w:hAnsi="Arial" w:cs="Arial"/>
+        </w:rPr>
+        <w:t xml:space="preserve"> we can improve performance. This is because multiple threads can obtain the same </w:t>
+      </w:r>
+      <w:proofErr w:type="spellStart"/>
+      <w:r>
+        <w:rPr>
+          <w:rFonts w:ascii="Arial" w:hAnsi="Arial" w:cs="Arial"/>
+        </w:rPr>
+        <w:t>readLock</w:t>
+      </w:r>
+      <w:proofErr w:type="spellEnd"/>
+      <w:r>
+        <w:rPr>
+          <w:rFonts w:ascii="Arial" w:hAnsi="Arial" w:cs="Arial"/>
+        </w:rPr>
+        <w:t xml:space="preserve"> which can lead to a bottle where only one thread can acquire a </w:t>
+      </w:r>
+      <w:proofErr w:type="spellStart"/>
+      <w:r>
+        <w:rPr>
+          <w:rFonts w:ascii="Arial" w:hAnsi="Arial" w:cs="Arial"/>
+        </w:rPr>
+        <w:t>writeLock</w:t>
+      </w:r>
+      <w:proofErr w:type="spellEnd"/>
+      <w:r>
+        <w:rPr>
+          <w:rFonts w:ascii="Arial" w:hAnsi="Arial" w:cs="Arial"/>
+        </w:rPr>
+        <w:t xml:space="preserve"> at one time. Because of this we get performance deficits when using </w:t>
+      </w:r>
+      <w:proofErr w:type="spellStart"/>
+      <w:r>
+        <w:rPr>
+          <w:rFonts w:ascii="Arial" w:hAnsi="Arial" w:cs="Arial"/>
+        </w:rPr>
+        <w:t>readLock</w:t>
+      </w:r>
+      <w:proofErr w:type="spellEnd"/>
+      <w:r>
+        <w:rPr>
+          <w:rFonts w:ascii="Arial" w:hAnsi="Arial" w:cs="Arial"/>
+        </w:rPr>
+        <w:t xml:space="preserve"> for the table when we add more threads. </w:t>
+      </w:r>
+      <w:r>
+        <w:rPr>
+          <w:rFonts w:ascii="Arial" w:hAnsi="Arial" w:cs="Arial"/>
+        </w:rPr>
+        <w:t xml:space="preserve">By using a </w:t>
+      </w:r>
+      <w:proofErr w:type="spellStart"/>
+      <w:r>
+        <w:rPr>
+          <w:rFonts w:ascii="Arial" w:hAnsi="Arial" w:cs="Arial"/>
+        </w:rPr>
+        <w:t>writeLock</w:t>
+      </w:r>
+      <w:proofErr w:type="spellEnd"/>
+      <w:r>
+        <w:rPr>
+          <w:rFonts w:ascii="Arial" w:hAnsi="Arial" w:cs="Arial"/>
+        </w:rPr>
+        <w:t>, we can stop this deficit to improve performance</w:t>
+      </w:r>
+      <w:r>
+        <w:rPr>
+          <w:rFonts w:ascii="Arial" w:hAnsi="Arial" w:cs="Arial"/>
+        </w:rPr>
+        <w:t>.</w:t>
       </w:r>
     </w:p>
     <w:p>
@@ -4116,114 +4231,16 @@
         <w:rPr>
           <w:rFonts w:ascii="Arial" w:hAnsi="Arial" w:cs="Arial"/>
         </w:rPr>
-        <w:t xml:space="preserve">By changing table level lock from a </w:t>
-      </w:r>
-      <w:proofErr w:type="spellStart"/>
-      <w:r>
-        <w:rPr>
-          <w:rFonts w:ascii="Arial" w:hAnsi="Arial" w:cs="Arial"/>
-        </w:rPr>
-        <w:t>readLock</w:t>
-      </w:r>
-      <w:proofErr w:type="spellEnd"/>
-      <w:r>
-        <w:rPr>
-          <w:rFonts w:ascii="Arial" w:hAnsi="Arial" w:cs="Arial"/>
-        </w:rPr>
-        <w:t xml:space="preserve"> to a </w:t>
-      </w:r>
-      <w:proofErr w:type="spellStart"/>
-      <w:r>
-        <w:rPr>
-          <w:rFonts w:ascii="Arial" w:hAnsi="Arial" w:cs="Arial"/>
-        </w:rPr>
-        <w:t>writeLock</w:t>
-      </w:r>
-      <w:proofErr w:type="spellEnd"/>
-      <w:r>
-        <w:rPr>
-          <w:rFonts w:ascii="Arial" w:hAnsi="Arial" w:cs="Arial"/>
-        </w:rPr>
-        <w:t xml:space="preserve"> in </w:t>
-      </w:r>
-      <w:proofErr w:type="spellStart"/>
-      <w:r>
-        <w:rPr>
-          <w:rFonts w:ascii="Arial" w:hAnsi="Arial" w:cs="Arial"/>
-        </w:rPr>
-        <w:t>SelectForUpdate</w:t>
-      </w:r>
-      <w:proofErr w:type="spellEnd"/>
-      <w:r>
-        <w:rPr>
-          <w:rFonts w:ascii="Arial" w:hAnsi="Arial" w:cs="Arial"/>
-        </w:rPr>
-        <w:t xml:space="preserve"> we can improve performance. This is because multiple threads can obtain the same </w:t>
-      </w:r>
-      <w:proofErr w:type="spellStart"/>
-      <w:r>
-        <w:rPr>
-          <w:rFonts w:ascii="Arial" w:hAnsi="Arial" w:cs="Arial"/>
-        </w:rPr>
-        <w:t>readLock</w:t>
-      </w:r>
-      <w:proofErr w:type="spellEnd"/>
-      <w:r>
-        <w:rPr>
-          <w:rFonts w:ascii="Arial" w:hAnsi="Arial" w:cs="Arial"/>
-        </w:rPr>
-        <w:t xml:space="preserve"> which can lead to a bottle where only one thread can acquire a </w:t>
-      </w:r>
-      <w:proofErr w:type="spellStart"/>
-      <w:r>
-        <w:rPr>
-          <w:rFonts w:ascii="Arial" w:hAnsi="Arial" w:cs="Arial"/>
-        </w:rPr>
-        <w:t>writeLock</w:t>
-      </w:r>
-      <w:proofErr w:type="spellEnd"/>
-      <w:r>
-        <w:rPr>
-          <w:rFonts w:ascii="Arial" w:hAnsi="Arial" w:cs="Arial"/>
-        </w:rPr>
-        <w:t xml:space="preserve"> at one time. Because of this we get performance deficits when using </w:t>
-      </w:r>
-      <w:proofErr w:type="spellStart"/>
-      <w:r>
-        <w:rPr>
-          <w:rFonts w:ascii="Arial" w:hAnsi="Arial" w:cs="Arial"/>
-        </w:rPr>
-        <w:t>readLock</w:t>
-      </w:r>
-      <w:proofErr w:type="spellEnd"/>
-      <w:r>
-        <w:rPr>
-          <w:rFonts w:ascii="Arial" w:hAnsi="Arial" w:cs="Arial"/>
-        </w:rPr>
-        <w:t xml:space="preserve"> for the table when we add more threads. </w:t>
-      </w:r>
-      <w:r>
-        <w:rPr>
-          <w:rFonts w:ascii="Arial" w:hAnsi="Arial" w:cs="Arial"/>
-        </w:rPr>
-        <w:t xml:space="preserve">By using a </w:t>
-      </w:r>
-      <w:proofErr w:type="spellStart"/>
-      <w:r>
-        <w:rPr>
-          <w:rFonts w:ascii="Arial" w:hAnsi="Arial" w:cs="Arial"/>
-        </w:rPr>
-        <w:t>writeLock</w:t>
-      </w:r>
-      <w:proofErr w:type="spellEnd"/>
-      <w:r>
-        <w:rPr>
-          <w:rFonts w:ascii="Arial" w:hAnsi="Arial" w:cs="Arial"/>
-        </w:rPr>
-        <w:t>, we can stop this deficit to improve performance</w:t>
+        <w:t>I have also added a check to see if the size of all the records to be locked I less than half the size of all records in the table. If it is less then we use record locks, if not we continue with table level lock. Since we are assigning less locks we can improve throughput</w:t>
       </w:r>
       <w:bookmarkStart w:id="0" w:name="_GoBack"/>
       <w:bookmarkEnd w:id="0"/>
+      <w:r>
+        <w:rPr>
+          <w:rFonts w:ascii="Arial" w:hAnsi="Arial" w:cs="Arial"/>
+        </w:rPr>
+        <w:t xml:space="preserve"> </w:t>
+      </w:r>
     </w:p>
     <w:sectPr>
       <w:pgSz w:w="11906" w:h="16838"/>

</xml_diff>